<commit_message>
changed outline of thesis
</commit_message>
<xml_diff>
--- a/application/Erstellung des Forschungsdesigns.docx
+++ b/application/Erstellung des Forschungsdesigns.docx
@@ -469,22 +469,315 @@
         </w:numPr>
       </w:pPr>
       <w:r>
-        <w:t xml:space="preserve">Grundlagen: </w:t>
-      </w:r>
-      <w:r>
-        <w:t xml:space="preserve">Definieren von </w:t>
-      </w:r>
-      <w:r>
-        <w:t>grundständige</w:t>
+        <w:t xml:space="preserve">Wie können Container-Anwendungen den Prozess des automatisierten </w:t>
+      </w:r>
+      <w:proofErr w:type="spellStart"/>
+      <w:r>
+        <w:t>Deployments</w:t>
+      </w:r>
+      <w:proofErr w:type="spellEnd"/>
+      <w:r>
+        <w:t xml:space="preserve"> unterstützen?</w:t>
+      </w:r>
+    </w:p>
+    <w:p>
+      <w:pPr>
+        <w:pStyle w:val="Listenabsatz"/>
+        <w:numPr>
+          <w:ilvl w:val="1"/>
+          <w:numId w:val="3"/>
+        </w:numPr>
+      </w:pPr>
+      <w:r>
+        <w:t>Grundlagen zur Forschungsfrage eins</w:t>
+      </w:r>
+    </w:p>
+    <w:p>
+      <w:pPr>
+        <w:pStyle w:val="Listenabsatz"/>
+        <w:numPr>
+          <w:ilvl w:val="2"/>
+          <w:numId w:val="3"/>
+        </w:numPr>
+      </w:pPr>
+      <w:r>
+        <w:t>Anforderungsanalyse</w:t>
+      </w:r>
+    </w:p>
+    <w:p>
+      <w:pPr>
+        <w:pStyle w:val="Listenabsatz"/>
+        <w:numPr>
+          <w:ilvl w:val="2"/>
+          <w:numId w:val="3"/>
+        </w:numPr>
+      </w:pPr>
+      <w:r>
+        <w:t>Cloud Computing</w:t>
+      </w:r>
+    </w:p>
+    <w:p>
+      <w:pPr>
+        <w:pStyle w:val="Listenabsatz"/>
+        <w:numPr>
+          <w:ilvl w:val="2"/>
+          <w:numId w:val="3"/>
+        </w:numPr>
+      </w:pPr>
+      <w:r>
+        <w:t>Container</w:t>
+      </w:r>
+    </w:p>
+    <w:p>
+      <w:pPr>
+        <w:pStyle w:val="Listenabsatz"/>
+        <w:numPr>
+          <w:ilvl w:val="3"/>
+          <w:numId w:val="3"/>
+        </w:numPr>
+      </w:pPr>
+      <w:r>
+        <w:t>Definition</w:t>
+      </w:r>
+    </w:p>
+    <w:p>
+      <w:pPr>
+        <w:pStyle w:val="Listenabsatz"/>
+        <w:numPr>
+          <w:ilvl w:val="3"/>
+          <w:numId w:val="3"/>
+        </w:numPr>
+      </w:pPr>
+      <w:r>
+        <w:t>Grundgedanken</w:t>
+      </w:r>
+    </w:p>
+    <w:p>
+      <w:pPr>
+        <w:pStyle w:val="Listenabsatz"/>
+        <w:numPr>
+          <w:ilvl w:val="3"/>
+          <w:numId w:val="3"/>
+        </w:numPr>
+      </w:pPr>
+      <w:r>
+        <w:t>Architektur</w:t>
+      </w:r>
+    </w:p>
+    <w:p>
+      <w:pPr>
+        <w:pStyle w:val="Listenabsatz"/>
+        <w:numPr>
+          <w:ilvl w:val="3"/>
+          <w:numId w:val="3"/>
+        </w:numPr>
+      </w:pPr>
+      <w:r>
+        <w:t>Docker als Anbieter</w:t>
+      </w:r>
+    </w:p>
+    <w:p>
+      <w:pPr>
+        <w:pStyle w:val="Listenabsatz"/>
+        <w:numPr>
+          <w:ilvl w:val="2"/>
+          <w:numId w:val="3"/>
+        </w:numPr>
+      </w:pPr>
+      <w:proofErr w:type="spellStart"/>
+      <w:r>
+        <w:t>Deployment</w:t>
+      </w:r>
+      <w:proofErr w:type="spellEnd"/>
+    </w:p>
+    <w:p>
+      <w:pPr>
+        <w:pStyle w:val="Listenabsatz"/>
+        <w:numPr>
+          <w:ilvl w:val="1"/>
+          <w:numId w:val="3"/>
+        </w:numPr>
+      </w:pPr>
+      <w:r>
+        <w:t>Ist</w:t>
+      </w:r>
+      <w:r>
+        <w:t>-Analyse</w:t>
+      </w:r>
+      <w:r>
+        <w:t xml:space="preserve"> des jetzigen </w:t>
+      </w:r>
+      <w:proofErr w:type="spellStart"/>
+      <w:r>
+        <w:t>Deploymentprozesses</w:t>
+      </w:r>
+      <w:proofErr w:type="spellEnd"/>
+      <w:r>
+        <w:t xml:space="preserve"> </w:t>
+      </w:r>
+    </w:p>
+    <w:p>
+      <w:pPr>
+        <w:pStyle w:val="Listenabsatz"/>
+        <w:numPr>
+          <w:ilvl w:val="2"/>
+          <w:numId w:val="3"/>
+        </w:numPr>
+      </w:pPr>
+      <w:r>
+        <w:t xml:space="preserve">Prozessanalyse des aktuellen Prozesses </w:t>
+      </w:r>
+    </w:p>
+    <w:p>
+      <w:pPr>
+        <w:pStyle w:val="Listenabsatz"/>
+        <w:numPr>
+          <w:ilvl w:val="2"/>
+          <w:numId w:val="3"/>
+        </w:numPr>
+      </w:pPr>
+      <w:r>
+        <w:t>Identifizierung der Techn</w:t>
+      </w:r>
+      <w:r>
+        <w:t>ologie-Wertkette (?)</w:t>
+      </w:r>
+    </w:p>
+    <w:p>
+      <w:pPr>
+        <w:pStyle w:val="Listenabsatz"/>
+        <w:numPr>
+          <w:ilvl w:val="2"/>
+          <w:numId w:val="3"/>
+        </w:numPr>
+      </w:pPr>
+      <w:r>
+        <w:t xml:space="preserve">Identifizierung der aktuellen Probleme im </w:t>
+      </w:r>
+      <w:proofErr w:type="spellStart"/>
+      <w:r>
+        <w:t>Deployment</w:t>
+      </w:r>
+      <w:proofErr w:type="spellEnd"/>
+      <w:r>
+        <w:t xml:space="preserve"> </w:t>
+      </w:r>
+      <w:r>
+        <w:sym w:font="Wingdings" w:char="F0E0"/>
+      </w:r>
+      <w:r>
+        <w:t xml:space="preserve"> Fragebogen?</w:t>
+      </w:r>
+    </w:p>
+    <w:p>
+      <w:pPr>
+        <w:pStyle w:val="Listenabsatz"/>
+        <w:numPr>
+          <w:ilvl w:val="2"/>
+          <w:numId w:val="3"/>
+        </w:numPr>
+      </w:pPr>
+      <w:r>
+        <w:t xml:space="preserve">Anforderungen der Entwicklungsabteilungen an den </w:t>
+      </w:r>
+      <w:proofErr w:type="spellStart"/>
+      <w:r>
+        <w:t>Deploymentprozess</w:t>
+      </w:r>
+      <w:proofErr w:type="spellEnd"/>
+    </w:p>
+    <w:p>
+      <w:pPr>
+        <w:pStyle w:val="Listenabsatz"/>
+        <w:numPr>
+          <w:ilvl w:val="1"/>
+          <w:numId w:val="3"/>
+        </w:numPr>
+      </w:pPr>
+      <w:r>
+        <w:t>Konzeption eines container-basierten, automatisierte</w:t>
       </w:r>
       <w:r>
         <w:t>n</w:t>
       </w:r>
       <w:r>
-        <w:t xml:space="preserve"> Begriffe</w:t>
-      </w:r>
-      <w:r>
-        <w:t>n</w:t>
+        <w:t xml:space="preserve"> </w:t>
+      </w:r>
+      <w:proofErr w:type="spellStart"/>
+      <w:r>
+        <w:t>Deployment</w:t>
+      </w:r>
+      <w:r>
+        <w:t>s</w:t>
+      </w:r>
+      <w:proofErr w:type="spellEnd"/>
+    </w:p>
+    <w:p>
+      <w:pPr>
+        <w:pStyle w:val="Listenabsatz"/>
+        <w:numPr>
+          <w:ilvl w:val="2"/>
+          <w:numId w:val="3"/>
+        </w:numPr>
+      </w:pPr>
+      <w:r>
+        <w:t>Methodologie (</w:t>
+      </w:r>
+      <w:r>
+        <w:sym w:font="Wingdings" w:char="F0E0"/>
+      </w:r>
+      <w:r>
+        <w:t xml:space="preserve"> Wie bin vorgegangen?)</w:t>
+      </w:r>
+    </w:p>
+    <w:p>
+      <w:pPr>
+        <w:pStyle w:val="Listenabsatz"/>
+        <w:numPr>
+          <w:ilvl w:val="2"/>
+          <w:numId w:val="3"/>
+        </w:numPr>
+      </w:pPr>
+      <w:r>
+        <w:t>Prozessmodellierung</w:t>
+      </w:r>
+    </w:p>
+    <w:p>
+      <w:pPr>
+        <w:pStyle w:val="Listenabsatz"/>
+        <w:numPr>
+          <w:ilvl w:val="2"/>
+          <w:numId w:val="3"/>
+        </w:numPr>
+      </w:pPr>
+      <w:r>
+        <w:t>Schnittstellenmodellierung</w:t>
+      </w:r>
+    </w:p>
+    <w:p>
+      <w:pPr>
+        <w:pStyle w:val="Listenabsatz"/>
+        <w:numPr>
+          <w:ilvl w:val="2"/>
+          <w:numId w:val="3"/>
+        </w:numPr>
+      </w:pPr>
+      <w:r>
+        <w:t>Container-Modellierung (</w:t>
+      </w:r>
+      <w:r>
+        <w:sym w:font="Wingdings" w:char="F0E0"/>
+      </w:r>
+      <w:r>
+        <w:t xml:space="preserve"> </w:t>
+      </w:r>
+      <w:proofErr w:type="spellStart"/>
+      <w:r>
+        <w:t>yaml</w:t>
+      </w:r>
+      <w:proofErr w:type="spellEnd"/>
+      <w:r>
+        <w:t>-file)</w:t>
       </w:r>
     </w:p>
     <w:p>
@@ -496,7 +789,30 @@
         </w:numPr>
       </w:pPr>
       <w:r>
-        <w:t>Anforderungsanalyse</w:t>
+        <w:t xml:space="preserve">Ergebnis </w:t>
+      </w:r>
+    </w:p>
+    <w:p>
+      <w:pPr>
+        <w:pStyle w:val="Listenabsatz"/>
+        <w:numPr>
+          <w:ilvl w:val="0"/>
+          <w:numId w:val="3"/>
+        </w:numPr>
+      </w:pPr>
+      <w:r>
+        <w:t xml:space="preserve">Welche wirtschaftlichen Vorteile hat der Einsatz von Container auf den Prozess des automatisierten </w:t>
+      </w:r>
+      <w:proofErr w:type="spellStart"/>
+      <w:r>
+        <w:t>Deployment</w:t>
+      </w:r>
+      <w:r>
+        <w:t>s</w:t>
+      </w:r>
+      <w:proofErr w:type="spellEnd"/>
+      <w:r>
+        <w:t>?</w:t>
       </w:r>
     </w:p>
     <w:p>
@@ -508,7 +824,19 @@
         </w:numPr>
       </w:pPr>
       <w:r>
-        <w:t>Cloud Computing</w:t>
+        <w:t>Grundlagen zur Forschungsfrage zwei</w:t>
+      </w:r>
+    </w:p>
+    <w:p>
+      <w:pPr>
+        <w:pStyle w:val="Listenabsatz"/>
+        <w:numPr>
+          <w:ilvl w:val="2"/>
+          <w:numId w:val="3"/>
+        </w:numPr>
+      </w:pPr>
+      <w:r>
+        <w:t>Prozessanalyse (=&gt; definieren einer eigenen Methodik, angelehnt an Produktionsprozessanalysen)</w:t>
       </w:r>
     </w:p>
     <w:p>
@@ -519,10 +847,223 @@
           <w:numId w:val="3"/>
         </w:numPr>
       </w:pPr>
+      <w:r>
+        <w:t>Analyse</w:t>
+      </w:r>
+    </w:p>
+    <w:p>
+      <w:pPr>
+        <w:pStyle w:val="Listenabsatz"/>
+        <w:numPr>
+          <w:ilvl w:val="2"/>
+          <w:numId w:val="3"/>
+        </w:numPr>
+      </w:pPr>
+      <w:r>
+        <w:t>Erstellung eines Business-Case</w:t>
+      </w:r>
+    </w:p>
+    <w:p>
+      <w:pPr>
+        <w:pStyle w:val="Listenabsatz"/>
+        <w:numPr>
+          <w:ilvl w:val="2"/>
+          <w:numId w:val="3"/>
+        </w:numPr>
+      </w:pPr>
+      <w:r>
+        <w:t>Wie passt dieses Thema zur Unternehmensstrategie</w:t>
+      </w:r>
+    </w:p>
+    <w:p>
+      <w:pPr>
+        <w:pStyle w:val="Listenabsatz"/>
+        <w:numPr>
+          <w:ilvl w:val="2"/>
+          <w:numId w:val="3"/>
+        </w:numPr>
+      </w:pPr>
+      <w:r>
+        <w:t>Welchen Beitrag leistet meine Zielerfüllung zur Zielerfüllung der Unternehmensziele</w:t>
+      </w:r>
+    </w:p>
+    <w:p>
+      <w:pPr>
+        <w:pStyle w:val="Listenabsatz"/>
+        <w:numPr>
+          <w:ilvl w:val="2"/>
+          <w:numId w:val="3"/>
+        </w:numPr>
+      </w:pPr>
+      <w:r>
+        <w:t xml:space="preserve">Identifizieren von möglichen Disharmonien </w:t>
+      </w:r>
+    </w:p>
+    <w:p>
+      <w:pPr>
+        <w:pStyle w:val="Listenabsatz"/>
+        <w:numPr>
+          <w:ilvl w:val="1"/>
+          <w:numId w:val="3"/>
+        </w:numPr>
+      </w:pPr>
+      <w:r>
+        <w:t>Konzeption</w:t>
+      </w:r>
+      <w:r>
+        <w:t xml:space="preserve"> eines verbesserten Geschäftsszenario</w:t>
+      </w:r>
+    </w:p>
+    <w:p>
+      <w:pPr>
+        <w:pStyle w:val="Listenabsatz"/>
+        <w:numPr>
+          <w:ilvl w:val="2"/>
+          <w:numId w:val="3"/>
+        </w:numPr>
+      </w:pPr>
+      <w:r>
+        <w:t xml:space="preserve">Kosteneinsparpotentiale </w:t>
+      </w:r>
+    </w:p>
+    <w:p>
+      <w:pPr>
+        <w:pStyle w:val="Listenabsatz"/>
+        <w:numPr>
+          <w:ilvl w:val="2"/>
+          <w:numId w:val="3"/>
+        </w:numPr>
+      </w:pPr>
+      <w:r>
+        <w:t>Zielharmonisierung</w:t>
+      </w:r>
+    </w:p>
+    <w:p>
+      <w:pPr>
+        <w:pStyle w:val="Listenabsatz"/>
+        <w:numPr>
+          <w:ilvl w:val="1"/>
+          <w:numId w:val="3"/>
+        </w:numPr>
+      </w:pPr>
+      <w:r>
+        <w:t>Ergebnis und Ausblick auf weitere Potentiale</w:t>
+      </w:r>
+    </w:p>
+    <w:p>
+      <w:pPr>
+        <w:pStyle w:val="Listenabsatz"/>
+        <w:numPr>
+          <w:ilvl w:val="0"/>
+          <w:numId w:val="3"/>
+        </w:numPr>
+      </w:pPr>
+      <w:r>
+        <w:t>Welche besonderen sicherheitstechnischen Aspekte muss ein solcher Prozess im Bereich der Versicherung erfüllen?</w:t>
+      </w:r>
+    </w:p>
+    <w:p>
+      <w:pPr>
+        <w:pStyle w:val="Listenabsatz"/>
+        <w:numPr>
+          <w:ilvl w:val="1"/>
+          <w:numId w:val="3"/>
+        </w:numPr>
+      </w:pPr>
+      <w:r>
+        <w:lastRenderedPageBreak/>
+        <w:t>Anforderungen an den Betrieb einer Anwendung</w:t>
+      </w:r>
+      <w:r>
+        <w:t xml:space="preserve"> (</w:t>
+      </w:r>
+      <w:r>
+        <w:sym w:font="Wingdings" w:char="F0E0"/>
+      </w:r>
+      <w:r>
+        <w:t xml:space="preserve"> Anforderungskatalog)</w:t>
+      </w:r>
+    </w:p>
+    <w:p>
+      <w:pPr>
+        <w:pStyle w:val="Listenabsatz"/>
+        <w:numPr>
+          <w:ilvl w:val="2"/>
+          <w:numId w:val="3"/>
+        </w:numPr>
+      </w:pPr>
+      <w:r>
+        <w:t>Bafin</w:t>
+      </w:r>
+      <w:r>
+        <w:t>: VAIT</w:t>
+      </w:r>
+    </w:p>
+    <w:p>
+      <w:pPr>
+        <w:pStyle w:val="Listenabsatz"/>
+        <w:numPr>
+          <w:ilvl w:val="2"/>
+          <w:numId w:val="3"/>
+        </w:numPr>
+      </w:pPr>
+      <w:r>
+        <w:t>IT-Sicherheit</w:t>
+      </w:r>
+      <w:r>
+        <w:t>: Grundnorm ISO 27001</w:t>
+      </w:r>
+      <w:r>
+        <w:t xml:space="preserve"> (</w:t>
+      </w:r>
+      <w:r>
+        <w:sym w:font="Wingdings" w:char="F0E0"/>
+      </w:r>
+      <w:r>
+        <w:t xml:space="preserve"> alles andere als die BaFin)</w:t>
+      </w:r>
       <w:bookmarkStart w:id="0" w:name="_GoBack"/>
       <w:bookmarkEnd w:id="0"/>
-      <w:r>
-        <w:t>Container</w:t>
+    </w:p>
+    <w:p>
+      <w:pPr>
+        <w:pStyle w:val="Listenabsatz"/>
+        <w:numPr>
+          <w:ilvl w:val="1"/>
+          <w:numId w:val="3"/>
+        </w:numPr>
+      </w:pPr>
+      <w:r>
+        <w:t xml:space="preserve">Wie wird bei der Beschaffung von </w:t>
+      </w:r>
+      <w:r>
+        <w:t>"open source"-/"</w:t>
+      </w:r>
+      <w:proofErr w:type="spellStart"/>
+      <w:r>
+        <w:t>closed</w:t>
+      </w:r>
+      <w:proofErr w:type="spellEnd"/>
+      <w:r>
+        <w:t xml:space="preserve"> source"-Software</w:t>
+      </w:r>
+      <w:r>
+        <w:t xml:space="preserve"> in der SV Informatik sichergestellt, dass </w:t>
+      </w:r>
+      <w:r>
+        <w:t>dadurch keine Schwachstellen in der Anwendungslandschaft (AWL) entstehen?</w:t>
+      </w:r>
+    </w:p>
+    <w:p>
+      <w:pPr>
+        <w:pStyle w:val="Listenabsatz"/>
+        <w:numPr>
+          <w:ilvl w:val="1"/>
+          <w:numId w:val="3"/>
+        </w:numPr>
+      </w:pPr>
+      <w:r>
+        <w:t>Mögliches Konzept zur Implementierung der Sicherheitsanforderungen</w:t>
       </w:r>
     </w:p>
     <w:p>
@@ -534,7 +1075,27 @@
         </w:numPr>
       </w:pPr>
       <w:r>
-        <w:t>Definition</w:t>
+        <w:t xml:space="preserve">Rückschlüsse auf die </w:t>
+      </w:r>
+      <w:proofErr w:type="spellStart"/>
+      <w:r>
+        <w:t>OpenShift</w:t>
+      </w:r>
+      <w:proofErr w:type="spellEnd"/>
+      <w:r>
+        <w:t>-Umgebung bzw. auf die Container-Anwendungen</w:t>
+      </w:r>
+    </w:p>
+    <w:p>
+      <w:pPr>
+        <w:pStyle w:val="Listenabsatz"/>
+        <w:numPr>
+          <w:ilvl w:val="1"/>
+          <w:numId w:val="3"/>
+        </w:numPr>
+      </w:pPr>
+      <w:r>
+        <w:t>Ergebnis</w:t>
       </w:r>
     </w:p>
     <w:p>
@@ -546,7 +1107,7 @@
         </w:numPr>
       </w:pPr>
       <w:r>
-        <w:t>Architektur</w:t>
+        <w:t>Zusammenfassung der Anforderungen</w:t>
       </w:r>
     </w:p>
     <w:p>
@@ -558,7 +1119,27 @@
         </w:numPr>
       </w:pPr>
       <w:r>
-        <w:t>Grundgedanken</w:t>
+        <w:t xml:space="preserve">Betrachtung des </w:t>
+      </w:r>
+      <w:proofErr w:type="spellStart"/>
+      <w:r>
+        <w:t>Deployment</w:t>
+      </w:r>
+      <w:proofErr w:type="spellEnd"/>
+      <w:r>
+        <w:t>-Prozesses unter Berücksichtigung der Sicherheitsanforderungen</w:t>
+      </w:r>
+    </w:p>
+    <w:p>
+      <w:pPr>
+        <w:pStyle w:val="Listenabsatz"/>
+        <w:numPr>
+          <w:ilvl w:val="0"/>
+          <w:numId w:val="3"/>
+        </w:numPr>
+      </w:pPr>
+      <w:r>
+        <w:t>kritische Betrachtung</w:t>
       </w:r>
     </w:p>
     <w:p>
@@ -569,11 +1150,12 @@
           <w:numId w:val="3"/>
         </w:numPr>
       </w:pPr>
-      <w:proofErr w:type="spellStart"/>
-      <w:r>
-        <w:t>Deployment</w:t>
-      </w:r>
-      <w:proofErr w:type="spellEnd"/>
+      <w:r>
+        <w:t>Zusammenfassung</w:t>
+      </w:r>
+      <w:r>
+        <w:t>: Ergebnisse der Forschungsfragen</w:t>
+      </w:r>
     </w:p>
     <w:p>
       <w:pPr>
@@ -584,7 +1166,19 @@
         </w:numPr>
       </w:pPr>
       <w:r>
-        <w:t>Prozessanalyse (=&gt; definieren einer eigenen Methodik, angelehnt an Produktionsprozessanalysen)</w:t>
+        <w:t>Fazit</w:t>
+      </w:r>
+    </w:p>
+    <w:p>
+      <w:pPr>
+        <w:pStyle w:val="Listenabsatz"/>
+        <w:numPr>
+          <w:ilvl w:val="1"/>
+          <w:numId w:val="3"/>
+        </w:numPr>
+      </w:pPr>
+      <w:r>
+        <w:t>Ausblick</w:t>
       </w:r>
     </w:p>
     <w:p>
@@ -596,15 +1190,19 @@
         </w:numPr>
       </w:pPr>
       <w:r>
-        <w:t xml:space="preserve">Wie können Container-Anwendungen den Prozess des automatisierten </w:t>
-      </w:r>
-      <w:proofErr w:type="spellStart"/>
-      <w:r>
-        <w:t>Deployments</w:t>
-      </w:r>
-      <w:proofErr w:type="spellEnd"/>
-      <w:r>
-        <w:t xml:space="preserve"> unterstützen?</w:t>
+        <w:t xml:space="preserve">Literaturverzeichnis </w:t>
+      </w:r>
+    </w:p>
+    <w:p>
+      <w:pPr>
+        <w:pStyle w:val="Listenabsatz"/>
+        <w:numPr>
+          <w:ilvl w:val="0"/>
+          <w:numId w:val="3"/>
+        </w:numPr>
+      </w:pPr>
+      <w:r>
+        <w:t>Anhang</w:t>
       </w:r>
     </w:p>
     <w:p>
@@ -616,492 +1214,7 @@
         </w:numPr>
       </w:pPr>
       <w:r>
-        <w:t>Ist</w:t>
-      </w:r>
-      <w:r>
-        <w:t>-Analyse</w:t>
-      </w:r>
-      <w:r>
-        <w:t xml:space="preserve"> des jetzigen </w:t>
-      </w:r>
-      <w:proofErr w:type="spellStart"/>
-      <w:r>
-        <w:t>Deploymentprozesses</w:t>
-      </w:r>
-      <w:proofErr w:type="spellEnd"/>
-      <w:r>
-        <w:t xml:space="preserve"> </w:t>
-      </w:r>
-    </w:p>
-    <w:p>
-      <w:pPr>
-        <w:pStyle w:val="Listenabsatz"/>
-        <w:numPr>
-          <w:ilvl w:val="2"/>
-          <w:numId w:val="3"/>
-        </w:numPr>
-      </w:pPr>
-      <w:r>
-        <w:t xml:space="preserve">Prozessanalyse des aktuellen Prozesses </w:t>
-      </w:r>
-    </w:p>
-    <w:p>
-      <w:pPr>
-        <w:pStyle w:val="Listenabsatz"/>
-        <w:numPr>
-          <w:ilvl w:val="2"/>
-          <w:numId w:val="3"/>
-        </w:numPr>
-      </w:pPr>
-      <w:r>
-        <w:t>Identifizierung der Techn</w:t>
-      </w:r>
-      <w:r>
-        <w:t>ologie-Wertkette (?)</w:t>
-      </w:r>
-    </w:p>
-    <w:p>
-      <w:pPr>
-        <w:pStyle w:val="Listenabsatz"/>
-        <w:numPr>
-          <w:ilvl w:val="2"/>
-          <w:numId w:val="3"/>
-        </w:numPr>
-      </w:pPr>
-      <w:r>
-        <w:t xml:space="preserve">Identifizierung der aktuellen Probleme im </w:t>
-      </w:r>
-      <w:proofErr w:type="spellStart"/>
-      <w:r>
-        <w:t>Deployment</w:t>
-      </w:r>
-      <w:proofErr w:type="spellEnd"/>
-      <w:r>
-        <w:t xml:space="preserve"> </w:t>
-      </w:r>
-      <w:r>
-        <w:sym w:font="Wingdings" w:char="F0E0"/>
-      </w:r>
-      <w:r>
-        <w:t xml:space="preserve"> Fragebogen?</w:t>
-      </w:r>
-    </w:p>
-    <w:p>
-      <w:pPr>
-        <w:pStyle w:val="Listenabsatz"/>
-        <w:numPr>
-          <w:ilvl w:val="2"/>
-          <w:numId w:val="3"/>
-        </w:numPr>
-      </w:pPr>
-      <w:r>
-        <w:t xml:space="preserve">Anforderungen der Entwicklungsabteilungen an den </w:t>
-      </w:r>
-      <w:proofErr w:type="spellStart"/>
-      <w:r>
-        <w:t>Deploymentprozess</w:t>
-      </w:r>
-      <w:proofErr w:type="spellEnd"/>
-    </w:p>
-    <w:p>
-      <w:pPr>
-        <w:pStyle w:val="Listenabsatz"/>
-        <w:numPr>
-          <w:ilvl w:val="1"/>
-          <w:numId w:val="3"/>
-        </w:numPr>
-      </w:pPr>
-      <w:r>
-        <w:t>Konzeption eines container-basierten, automatisierte</w:t>
-      </w:r>
-      <w:r>
-        <w:t>n</w:t>
-      </w:r>
-      <w:r>
-        <w:t xml:space="preserve"> </w:t>
-      </w:r>
-      <w:proofErr w:type="spellStart"/>
-      <w:r>
-        <w:t>Deployment</w:t>
-      </w:r>
-      <w:r>
-        <w:t>s</w:t>
-      </w:r>
-      <w:proofErr w:type="spellEnd"/>
-    </w:p>
-    <w:p>
-      <w:pPr>
-        <w:pStyle w:val="Listenabsatz"/>
-        <w:numPr>
-          <w:ilvl w:val="2"/>
-          <w:numId w:val="3"/>
-        </w:numPr>
-      </w:pPr>
-      <w:r>
-        <w:t>Prozessmodellierung</w:t>
-      </w:r>
-    </w:p>
-    <w:p>
-      <w:pPr>
-        <w:pStyle w:val="Listenabsatz"/>
-        <w:numPr>
-          <w:ilvl w:val="2"/>
-          <w:numId w:val="3"/>
-        </w:numPr>
-      </w:pPr>
-      <w:r>
-        <w:t>Schnittstellenmodellierung</w:t>
-      </w:r>
-    </w:p>
-    <w:p>
-      <w:pPr>
-        <w:pStyle w:val="Listenabsatz"/>
-        <w:numPr>
-          <w:ilvl w:val="2"/>
-          <w:numId w:val="3"/>
-        </w:numPr>
-      </w:pPr>
-      <w:r>
-        <w:t>??</w:t>
-      </w:r>
-    </w:p>
-    <w:p>
-      <w:pPr>
-        <w:pStyle w:val="Listenabsatz"/>
-        <w:numPr>
-          <w:ilvl w:val="1"/>
-          <w:numId w:val="3"/>
-        </w:numPr>
-      </w:pPr>
-      <w:r>
-        <w:t xml:space="preserve">Ergebnis </w:t>
-      </w:r>
-    </w:p>
-    <w:p>
-      <w:pPr>
-        <w:pStyle w:val="Listenabsatz"/>
-        <w:numPr>
-          <w:ilvl w:val="0"/>
-          <w:numId w:val="3"/>
-        </w:numPr>
-      </w:pPr>
-      <w:r>
-        <w:t xml:space="preserve">Welche wirtschaftlichen Vorteile hat der Einsatz von Container auf den Prozess des automatisierten </w:t>
-      </w:r>
-      <w:proofErr w:type="spellStart"/>
-      <w:r>
-        <w:t>Deployment</w:t>
-      </w:r>
-      <w:r>
-        <w:t>s</w:t>
-      </w:r>
-      <w:proofErr w:type="spellEnd"/>
-      <w:r>
-        <w:t>?</w:t>
-      </w:r>
-    </w:p>
-    <w:p>
-      <w:pPr>
-        <w:pStyle w:val="Listenabsatz"/>
-        <w:numPr>
-          <w:ilvl w:val="1"/>
-          <w:numId w:val="3"/>
-        </w:numPr>
-      </w:pPr>
-      <w:r>
-        <w:t>Analyse</w:t>
-      </w:r>
-    </w:p>
-    <w:p>
-      <w:pPr>
-        <w:pStyle w:val="Listenabsatz"/>
-        <w:numPr>
-          <w:ilvl w:val="2"/>
-          <w:numId w:val="3"/>
-        </w:numPr>
-      </w:pPr>
-      <w:r>
-        <w:t>Erstellung eines Business-Case</w:t>
-      </w:r>
-    </w:p>
-    <w:p>
-      <w:pPr>
-        <w:pStyle w:val="Listenabsatz"/>
-        <w:numPr>
-          <w:ilvl w:val="2"/>
-          <w:numId w:val="3"/>
-        </w:numPr>
-      </w:pPr>
-      <w:r>
-        <w:t>Wie passt dieses Thema zur Unternehmensstrategie</w:t>
-      </w:r>
-    </w:p>
-    <w:p>
-      <w:pPr>
-        <w:pStyle w:val="Listenabsatz"/>
-        <w:numPr>
-          <w:ilvl w:val="2"/>
-          <w:numId w:val="3"/>
-        </w:numPr>
-      </w:pPr>
-      <w:r>
-        <w:t>Welchen Beitrag leistet meine Zielerfüllung zur Zielerfüllung der Unternehmensziele</w:t>
-      </w:r>
-    </w:p>
-    <w:p>
-      <w:pPr>
-        <w:pStyle w:val="Listenabsatz"/>
-        <w:numPr>
-          <w:ilvl w:val="2"/>
-          <w:numId w:val="3"/>
-        </w:numPr>
-      </w:pPr>
-      <w:r>
-        <w:t xml:space="preserve">Identifizieren von möglichen Disharmonien </w:t>
-      </w:r>
-    </w:p>
-    <w:p>
-      <w:pPr>
-        <w:pStyle w:val="Listenabsatz"/>
-        <w:numPr>
-          <w:ilvl w:val="1"/>
-          <w:numId w:val="3"/>
-        </w:numPr>
-      </w:pPr>
-      <w:r>
-        <w:t>Konzeption</w:t>
-      </w:r>
-      <w:r>
-        <w:t xml:space="preserve"> eines verbesserten Geschäftsszenario</w:t>
-      </w:r>
-    </w:p>
-    <w:p>
-      <w:pPr>
-        <w:pStyle w:val="Listenabsatz"/>
-        <w:numPr>
-          <w:ilvl w:val="2"/>
-          <w:numId w:val="3"/>
-        </w:numPr>
-      </w:pPr>
-      <w:r>
-        <w:t xml:space="preserve">Kosteneinsparpotentiale </w:t>
-      </w:r>
-    </w:p>
-    <w:p>
-      <w:pPr>
-        <w:pStyle w:val="Listenabsatz"/>
-        <w:numPr>
-          <w:ilvl w:val="2"/>
-          <w:numId w:val="3"/>
-        </w:numPr>
-      </w:pPr>
-      <w:r>
-        <w:t>Zielharmonisierung</w:t>
-      </w:r>
-    </w:p>
-    <w:p>
-      <w:pPr>
-        <w:pStyle w:val="Listenabsatz"/>
-        <w:numPr>
-          <w:ilvl w:val="1"/>
-          <w:numId w:val="3"/>
-        </w:numPr>
-      </w:pPr>
-      <w:r>
-        <w:t>Ausblick</w:t>
-      </w:r>
-    </w:p>
-    <w:p>
-      <w:pPr>
-        <w:pStyle w:val="Listenabsatz"/>
-        <w:numPr>
-          <w:ilvl w:val="0"/>
-          <w:numId w:val="3"/>
-        </w:numPr>
-      </w:pPr>
-      <w:r>
-        <w:t>Welche besonderen sicherheitstechnischen Aspekte muss ein solcher Prozess im Bereich der Versicherung erfüllen?</w:t>
-      </w:r>
-    </w:p>
-    <w:p>
-      <w:pPr>
-        <w:pStyle w:val="Listenabsatz"/>
-        <w:numPr>
-          <w:ilvl w:val="1"/>
-          <w:numId w:val="3"/>
-        </w:numPr>
-      </w:pPr>
-      <w:r>
-        <w:t>Anforderungen an den Betrieb einer Anwendung</w:t>
-      </w:r>
-    </w:p>
-    <w:p>
-      <w:pPr>
-        <w:pStyle w:val="Listenabsatz"/>
-        <w:numPr>
-          <w:ilvl w:val="2"/>
-          <w:numId w:val="3"/>
-        </w:numPr>
-      </w:pPr>
-      <w:r>
-        <w:t>Bafin</w:t>
-      </w:r>
-    </w:p>
-    <w:p>
-      <w:pPr>
-        <w:pStyle w:val="Listenabsatz"/>
-        <w:numPr>
-          <w:ilvl w:val="2"/>
-          <w:numId w:val="3"/>
-        </w:numPr>
-      </w:pPr>
-      <w:r>
-        <w:t>IT-Sicherheit</w:t>
-      </w:r>
-    </w:p>
-    <w:p>
-      <w:pPr>
-        <w:pStyle w:val="Listenabsatz"/>
-        <w:numPr>
-          <w:ilvl w:val="2"/>
-          <w:numId w:val="3"/>
-        </w:numPr>
-      </w:pPr>
-      <w:r>
-        <w:lastRenderedPageBreak/>
-        <w:t>innerbetriebliche Anforderungen</w:t>
-      </w:r>
-    </w:p>
-    <w:p>
-      <w:pPr>
-        <w:pStyle w:val="Listenabsatz"/>
-        <w:numPr>
-          <w:ilvl w:val="1"/>
-          <w:numId w:val="3"/>
-        </w:numPr>
-      </w:pPr>
-      <w:r>
-        <w:t>Mögliches Konzept zur Implementierung der Sicherheitsanforderungen</w:t>
-      </w:r>
-    </w:p>
-    <w:p>
-      <w:pPr>
-        <w:pStyle w:val="Listenabsatz"/>
-        <w:numPr>
-          <w:ilvl w:val="1"/>
-          <w:numId w:val="3"/>
-        </w:numPr>
-      </w:pPr>
-      <w:r>
-        <w:t>Ergebnis</w:t>
-      </w:r>
-    </w:p>
-    <w:p>
-      <w:pPr>
-        <w:pStyle w:val="Listenabsatz"/>
-        <w:numPr>
-          <w:ilvl w:val="2"/>
-          <w:numId w:val="3"/>
-        </w:numPr>
-      </w:pPr>
-      <w:r>
-        <w:t>Zusammenfassung der Anforderungen</w:t>
-      </w:r>
-    </w:p>
-    <w:p>
-      <w:pPr>
-        <w:pStyle w:val="Listenabsatz"/>
-        <w:numPr>
-          <w:ilvl w:val="2"/>
-          <w:numId w:val="3"/>
-        </w:numPr>
-      </w:pPr>
-    </w:p>
-    <w:p>
-      <w:pPr>
-        <w:pStyle w:val="Listenabsatz"/>
-        <w:numPr>
-          <w:ilvl w:val="0"/>
-          <w:numId w:val="3"/>
-        </w:numPr>
-      </w:pPr>
-      <w:r>
-        <w:t>kritische Betrachtung</w:t>
-      </w:r>
-    </w:p>
-    <w:p>
-      <w:pPr>
-        <w:pStyle w:val="Listenabsatz"/>
-        <w:numPr>
-          <w:ilvl w:val="1"/>
-          <w:numId w:val="3"/>
-        </w:numPr>
-      </w:pPr>
-      <w:r>
-        <w:t>Zusammenfassung</w:t>
-      </w:r>
-      <w:r>
-        <w:t>: Ergebnisse der Forschungsfragen</w:t>
-      </w:r>
-    </w:p>
-    <w:p>
-      <w:pPr>
-        <w:pStyle w:val="Listenabsatz"/>
-        <w:numPr>
-          <w:ilvl w:val="1"/>
-          <w:numId w:val="3"/>
-        </w:numPr>
-      </w:pPr>
-      <w:r>
-        <w:t>Fazit</w:t>
-      </w:r>
-    </w:p>
-    <w:p>
-      <w:pPr>
-        <w:pStyle w:val="Listenabsatz"/>
-        <w:numPr>
-          <w:ilvl w:val="1"/>
-          <w:numId w:val="3"/>
-        </w:numPr>
-      </w:pPr>
-      <w:r>
-        <w:t>Ausblick</w:t>
-      </w:r>
-    </w:p>
-    <w:p>
-      <w:pPr>
-        <w:pStyle w:val="Listenabsatz"/>
-        <w:numPr>
-          <w:ilvl w:val="0"/>
-          <w:numId w:val="3"/>
-        </w:numPr>
-      </w:pPr>
-      <w:r>
-        <w:t xml:space="preserve">Literaturverzeichnis </w:t>
-      </w:r>
-    </w:p>
-    <w:p>
-      <w:pPr>
-        <w:pStyle w:val="Listenabsatz"/>
-        <w:numPr>
-          <w:ilvl w:val="0"/>
-          <w:numId w:val="3"/>
-        </w:numPr>
-      </w:pPr>
-      <w:r>
-        <w:t>Anhang</w:t>
-      </w:r>
-    </w:p>
-    <w:p>
-      <w:pPr>
-        <w:pStyle w:val="Listenabsatz"/>
-        <w:numPr>
-          <w:ilvl w:val="1"/>
-          <w:numId w:val="3"/>
-        </w:numPr>
-      </w:pPr>
-      <w:r>
-        <w:t>Fragebogen</w:t>
+        <w:t>Anforderungskatalog als Tabelle</w:t>
       </w:r>
     </w:p>
     <w:p>
@@ -1360,19 +1473,7 @@
           <w:rPr>
             <w:rStyle w:val="Hyperlink"/>
           </w:rPr>
-          <w:t>https://doi.org/10.</w:t>
-        </w:r>
-        <w:r>
-          <w:rPr>
-            <w:rStyle w:val="Hyperlink"/>
-          </w:rPr>
-          <w:t>1</w:t>
-        </w:r>
-        <w:r>
-          <w:rPr>
-            <w:rStyle w:val="Hyperlink"/>
-          </w:rPr>
-          <w:t>109/CCEM.2015.29</w:t>
+          <w:t>https://doi.org/10.1109/CCEM.2015.29</w:t>
         </w:r>
       </w:hyperlink>
       <w:r>
@@ -1734,7 +1835,7 @@
         <w:ind w:left="2160" w:hanging="180"/>
       </w:pPr>
     </w:lvl>
-    <w:lvl w:ilvl="3" w:tplc="0407000F" w:tentative="1">
+    <w:lvl w:ilvl="3" w:tplc="0407000F">
       <w:start w:val="1"/>
       <w:numFmt w:val="decimal"/>
       <w:lvlText w:val="%4."/>

</xml_diff>

<commit_message>
added intro to ff3
</commit_message>
<xml_diff>
--- a/application/Erstellung des Forschungsdesigns.docx
+++ b/application/Erstellung des Forschungsdesigns.docx
@@ -972,6 +972,32 @@
       </w:pPr>
       <w:r>
         <w:lastRenderedPageBreak/>
+        <w:t>Warum ist Sicherheit wichtig? (</w:t>
+      </w:r>
+      <w:r>
+        <w:sym w:font="Wingdings" w:char="F0E0"/>
+      </w:r>
+      <w:r>
+        <w:t xml:space="preserve"> Kein eigenes Kapitel, sondern mehr als Einleitung dieser Forschungsfrage </w:t>
+      </w:r>
+      <w:r>
+        <w:sym w:font="Wingdings" w:char="F0E0"/>
+      </w:r>
+      <w:r>
+        <w:t xml:space="preserve"> siehe BSI IT-Grundschutz S.15</w:t>
+      </w:r>
+      <w:bookmarkStart w:id="0" w:name="_GoBack"/>
+      <w:bookmarkEnd w:id="0"/>
+    </w:p>
+    <w:p>
+      <w:pPr>
+        <w:pStyle w:val="Listenabsatz"/>
+        <w:numPr>
+          <w:ilvl w:val="1"/>
+          <w:numId w:val="3"/>
+        </w:numPr>
+      </w:pPr>
+      <w:r>
         <w:t>Anforderungen an den Betrieb einer Anwendung</w:t>
       </w:r>
       <w:r>
@@ -982,6 +1008,18 @@
       </w:r>
       <w:r>
         <w:t xml:space="preserve"> Anforderungskatalog)</w:t>
+      </w:r>
+    </w:p>
+    <w:p>
+      <w:pPr>
+        <w:pStyle w:val="Listenabsatz"/>
+        <w:numPr>
+          <w:ilvl w:val="2"/>
+          <w:numId w:val="3"/>
+        </w:numPr>
+      </w:pPr>
+      <w:r>
+        <w:t>IT-Grundschutz BSI</w:t>
       </w:r>
     </w:p>
     <w:p>
@@ -1478,8 +1516,6 @@
           <w:lang w:val="en-US"/>
         </w:rPr>
       </w:pPr>
-      <w:bookmarkStart w:id="0" w:name="_GoBack"/>
-      <w:bookmarkEnd w:id="0"/>
     </w:p>
     <w:sectPr>
       <w:pgSz w:w="11900" w:h="16840"/>

</xml_diff>

<commit_message>
updated outline for my bachlorthesis
</commit_message>
<xml_diff>
--- a/application/Erstellung des Forschungsdesigns.docx
+++ b/application/Erstellung des Forschungsdesigns.docx
@@ -81,31 +81,7 @@
           </w:tcPr>
           <w:p>
             <w:r>
-              <w:t xml:space="preserve">Gegenstand, mit dem sich die </w:t>
-            </w:r>
-            <w:proofErr w:type="spellStart"/>
-            <w:r>
-              <w:t>For</w:t>
-            </w:r>
-            <w:proofErr w:type="spellEnd"/>
-            <w:r>
-              <w:t xml:space="preserve">- </w:t>
-            </w:r>
-            <w:proofErr w:type="spellStart"/>
-            <w:r>
-              <w:t>schung</w:t>
-            </w:r>
-            <w:proofErr w:type="spellEnd"/>
-            <w:r>
-              <w:t xml:space="preserve"> </w:t>
-            </w:r>
-            <w:proofErr w:type="spellStart"/>
-            <w:r>
-              <w:t>beschäftigt</w:t>
-            </w:r>
-            <w:proofErr w:type="spellEnd"/>
-            <w:r>
-              <w:t xml:space="preserve"> (Gegenstand der Forschung), bzw. der Bereich, in dem Wissenschaftler mit- einander in Diskurs treten (Forschungsfeld) </w:t>
+              <w:t xml:space="preserve">Gegenstand, mit dem sich die For- schung beschäftigt (Gegenstand der Forschung), bzw. der Bereich, in dem Wissenschaftler mit- einander in Diskurs treten (Forschungsfeld) </w:t>
             </w:r>
           </w:p>
         </w:tc>
@@ -118,23 +94,7 @@
               <w:t>I</w:t>
             </w:r>
             <w:r>
-              <w:t xml:space="preserve">n den seltensten </w:t>
-            </w:r>
-            <w:proofErr w:type="spellStart"/>
-            <w:r>
-              <w:t>Fällen</w:t>
-            </w:r>
-            <w:proofErr w:type="spellEnd"/>
-            <w:r>
-              <w:t xml:space="preserve"> kann ein Thema </w:t>
-            </w:r>
-            <w:proofErr w:type="spellStart"/>
-            <w:r>
-              <w:t>vollumfänglich</w:t>
-            </w:r>
-            <w:proofErr w:type="spellEnd"/>
-            <w:r>
-              <w:t xml:space="preserve"> bearbeitet werden. Deshalb wird ein Schwerpunkt innerhalb des Themas gesetzt </w:t>
+              <w:t xml:space="preserve">n den seltensten Fällen kann ein Thema vollumfänglich bearbeitet werden. Deshalb wird ein Schwerpunkt innerhalb des Themas gesetzt </w:t>
             </w:r>
           </w:p>
           <w:p/>
@@ -209,24 +169,11 @@
             <w:tcW w:w="3570" w:type="dxa"/>
           </w:tcPr>
           <w:p>
-            <w:proofErr w:type="spellStart"/>
-            <w:r>
-              <w:t>DevOps</w:t>
-            </w:r>
-            <w:proofErr w:type="spellEnd"/>
-            <w:r>
-              <w:t xml:space="preserve">: </w:t>
-            </w:r>
-            <w:r>
-              <w:t xml:space="preserve">Automatisiertes </w:t>
-            </w:r>
-            <w:proofErr w:type="spellStart"/>
-            <w:r>
-              <w:t>Deployment</w:t>
-            </w:r>
-            <w:proofErr w:type="spellEnd"/>
-            <w:r>
-              <w:t xml:space="preserve"> in einer Container-Umgebung </w:t>
+            <w:r>
+              <w:t xml:space="preserve">DevOps: </w:t>
+            </w:r>
+            <w:r>
+              <w:t xml:space="preserve">Automatisiertes Deployment in einer Container-Umgebung </w:t>
             </w:r>
           </w:p>
         </w:tc>
@@ -236,13 +183,8 @@
           </w:tcPr>
           <w:p>
             <w:r>
-              <w:t xml:space="preserve">Effekte einer Container-Umgebung auf den Prozess des automatisierten </w:t>
-            </w:r>
-            <w:proofErr w:type="spellStart"/>
-            <w:r>
-              <w:t>Deployments</w:t>
-            </w:r>
-            <w:proofErr w:type="spellEnd"/>
+              <w:t>Effekte einer Container-Umgebung auf den Prozess des automatisierten Deployments</w:t>
+            </w:r>
           </w:p>
         </w:tc>
         <w:tc>
@@ -264,15 +206,7 @@
               <w:t>Container-Anwendungen</w:t>
             </w:r>
             <w:r>
-              <w:t xml:space="preserve"> den Prozess des automatisierten </w:t>
-            </w:r>
-            <w:proofErr w:type="spellStart"/>
-            <w:r>
-              <w:t>Deployments</w:t>
-            </w:r>
-            <w:proofErr w:type="spellEnd"/>
-            <w:r>
-              <w:t xml:space="preserve"> unterstützen?</w:t>
+              <w:t xml:space="preserve"> den Prozess des automatisierten Deployments unterstützen?</w:t>
             </w:r>
           </w:p>
           <w:p>
@@ -305,15 +239,7 @@
               <w:t xml:space="preserve"> </w:t>
             </w:r>
             <w:r>
-              <w:t xml:space="preserve">auf den Prozess des automatisierten </w:t>
-            </w:r>
-            <w:proofErr w:type="spellStart"/>
-            <w:r>
-              <w:t>Deployments</w:t>
-            </w:r>
-            <w:proofErr w:type="spellEnd"/>
-            <w:r>
-              <w:t>?</w:t>
+              <w:t>auf den Prozess des automatisierten Deployments?</w:t>
             </w:r>
           </w:p>
           <w:p>
@@ -469,15 +395,7 @@
         </w:numPr>
       </w:pPr>
       <w:r>
-        <w:t xml:space="preserve">Wie können Container-Anwendungen den Prozess des automatisierten </w:t>
-      </w:r>
-      <w:proofErr w:type="spellStart"/>
-      <w:r>
-        <w:t>Deployments</w:t>
-      </w:r>
-      <w:proofErr w:type="spellEnd"/>
-      <w:r>
-        <w:t xml:space="preserve"> unterstützen?</w:t>
+        <w:t>Wie können Container-Anwendungen den Prozess des automatisierten Deployments unterstützen?</w:t>
       </w:r>
     </w:p>
     <w:p>
@@ -638,7 +556,6 @@
           </w:rPrChange>
         </w:rPr>
       </w:pPr>
-      <w:proofErr w:type="spellStart"/>
       <w:r>
         <w:rPr>
           <w:strike/>
@@ -648,7 +565,6 @@
         </w:rPr>
         <w:t>Deployment</w:t>
       </w:r>
-      <w:proofErr w:type="spellEnd"/>
     </w:p>
     <w:p>
       <w:pPr>
@@ -665,15 +581,7 @@
         <w:t>-Analyse</w:t>
       </w:r>
       <w:r>
-        <w:t xml:space="preserve"> des jetzigen </w:t>
-      </w:r>
-      <w:proofErr w:type="spellStart"/>
-      <w:r>
-        <w:t>Deploymentprozesses</w:t>
-      </w:r>
-      <w:proofErr w:type="spellEnd"/>
-      <w:r>
-        <w:t xml:space="preserve"> </w:t>
+        <w:t xml:space="preserve"> des jetzigen Deploymentprozesses </w:t>
       </w:r>
     </w:p>
     <w:p>
@@ -712,15 +620,7 @@
         </w:numPr>
       </w:pPr>
       <w:r>
-        <w:t xml:space="preserve">Identifizierung der aktuellen Probleme im </w:t>
-      </w:r>
-      <w:proofErr w:type="spellStart"/>
-      <w:r>
-        <w:t>Deployment</w:t>
-      </w:r>
-      <w:proofErr w:type="spellEnd"/>
-      <w:r>
-        <w:t xml:space="preserve"> </w:t>
+        <w:t xml:space="preserve">Identifizierung der aktuellen Probleme im Deployment </w:t>
       </w:r>
       <w:r>
         <w:sym w:font="Wingdings" w:char="F0E0"/>
@@ -738,13 +638,8 @@
         </w:numPr>
       </w:pPr>
       <w:r>
-        <w:t xml:space="preserve">Anforderungen der Entwicklungsabteilungen an den </w:t>
-      </w:r>
-      <w:proofErr w:type="spellStart"/>
-      <w:r>
-        <w:t>Deploymentprozess</w:t>
-      </w:r>
-      <w:proofErr w:type="spellEnd"/>
+        <w:t>Anforderungen der Entwicklungsabteilungen an den Deploymentprozess</w:t>
+      </w:r>
     </w:p>
     <w:p>
       <w:pPr>
@@ -761,16 +656,11 @@
         <w:t>n</w:t>
       </w:r>
       <w:r>
-        <w:t xml:space="preserve"> </w:t>
-      </w:r>
-      <w:proofErr w:type="spellStart"/>
-      <w:r>
-        <w:t>Deployment</w:t>
+        <w:t xml:space="preserve"> Deployment</w:t>
       </w:r>
       <w:r>
         <w:t>s</w:t>
       </w:r>
-      <w:proofErr w:type="spellEnd"/>
     </w:p>
     <w:p>
       <w:pPr>
@@ -829,15 +719,7 @@
         <w:sym w:font="Wingdings" w:char="F0E0"/>
       </w:r>
       <w:r>
-        <w:t xml:space="preserve"> </w:t>
-      </w:r>
-      <w:proofErr w:type="spellStart"/>
-      <w:r>
-        <w:t>yaml</w:t>
-      </w:r>
-      <w:proofErr w:type="spellEnd"/>
-      <w:r>
-        <w:t>-file)</w:t>
+        <w:t xml:space="preserve"> yaml-file)</w:t>
       </w:r>
     </w:p>
     <w:p>
@@ -861,16 +743,11 @@
         </w:numPr>
       </w:pPr>
       <w:r>
-        <w:t xml:space="preserve">Welche wirtschaftlichen Vorteile hat der Einsatz von Container auf den Prozess des automatisierten </w:t>
-      </w:r>
-      <w:proofErr w:type="spellStart"/>
-      <w:r>
-        <w:t>Deployment</w:t>
+        <w:t>Welche wirtschaftlichen Vorteile hat der Einsatz von Container auf den Prozess des automatisierten Deployment</w:t>
       </w:r>
       <w:r>
         <w:t>s</w:t>
       </w:r>
-      <w:proofErr w:type="spellEnd"/>
       <w:r>
         <w:t>?</w:t>
       </w:r>
@@ -895,24 +772,40 @@
           <w:numId w:val="3"/>
         </w:numPr>
         <w:rPr>
+          <w:ins w:id="10" w:author="Yves Staudenmaier" w:date="2020-03-19T12:12:00Z"/>
           <w:strike/>
-          <w:rPrChange w:id="10" w:author="Yves Staudenmaier" w:date="2020-03-19T12:00:00Z">
+        </w:rPr>
+      </w:pPr>
+      <w:r>
+        <w:rPr>
+          <w:strike/>
+          <w:rPrChange w:id="11" w:author="Yves Staudenmaier" w:date="2020-03-19T12:00:00Z">
             <w:rPr/>
           </w:rPrChange>
         </w:rPr>
-      </w:pPr>
-      <w:bookmarkStart w:id="11" w:name="_GoBack"/>
-      <w:r>
+        <w:t>Prozessanalyse (=&gt; definieren einer eigenen Methodik, angelehnt an Produktionsprozessanalysen)</w:t>
+      </w:r>
+    </w:p>
+    <w:p>
+      <w:pPr>
+        <w:pStyle w:val="Listenabsatz"/>
+        <w:numPr>
+          <w:ilvl w:val="2"/>
+          <w:numId w:val="3"/>
+        </w:numPr>
         <w:rPr>
           <w:strike/>
           <w:rPrChange w:id="12" w:author="Yves Staudenmaier" w:date="2020-03-19T12:00:00Z">
             <w:rPr/>
           </w:rPrChange>
         </w:rPr>
-        <w:t>Prozessanalyse (=&gt; definieren einer eigenen Methodik, angelehnt an Produktionsprozessanalysen)</w:t>
-      </w:r>
-    </w:p>
-    <w:bookmarkEnd w:id="11"/>
+      </w:pPr>
+      <w:ins w:id="13" w:author="Yves Staudenmaier" w:date="2020-03-19T12:13:00Z">
+        <w:r>
+          <w:t>Geschäftsprozessanalyse</w:t>
+        </w:r>
+      </w:ins>
+    </w:p>
     <w:p>
       <w:pPr>
         <w:pStyle w:val="Listenabsatz"/>
@@ -968,6 +861,9 @@
           <w:ilvl w:val="2"/>
           <w:numId w:val="3"/>
         </w:numPr>
+        <w:rPr>
+          <w:ins w:id="14" w:author="Yves Staudenmaier" w:date="2020-03-19T12:13:00Z"/>
+        </w:rPr>
       </w:pPr>
       <w:r>
         <w:t xml:space="preserve">Identifizieren von möglichen Disharmonien </w:t>
@@ -977,9 +873,31 @@
       <w:pPr>
         <w:pStyle w:val="Listenabsatz"/>
         <w:numPr>
+          <w:ilvl w:val="2"/>
+          <w:numId w:val="3"/>
+        </w:numPr>
+      </w:pPr>
+      <w:ins w:id="15" w:author="Yves Staudenmaier" w:date="2020-03-19T12:13:00Z">
+        <w:r>
+          <w:t>IST-Geschäftsprozess des D</w:t>
+        </w:r>
+      </w:ins>
+      <w:ins w:id="16" w:author="Yves Staudenmaier" w:date="2020-03-19T12:14:00Z">
+        <w:r>
+          <w:t>eployment analysieren; den neuen Prozess aus FF1 analysieren</w:t>
+        </w:r>
+      </w:ins>
+    </w:p>
+    <w:p>
+      <w:pPr>
+        <w:pStyle w:val="Listenabsatz"/>
+        <w:numPr>
           <w:ilvl w:val="1"/>
           <w:numId w:val="3"/>
         </w:numPr>
+        <w:rPr>
+          <w:ins w:id="17" w:author="Yves Staudenmaier" w:date="2020-03-19T12:14:00Z"/>
+        </w:rPr>
       </w:pPr>
       <w:r>
         <w:t>Konzeption</w:t>
@@ -995,6 +913,32 @@
           <w:ilvl w:val="2"/>
           <w:numId w:val="3"/>
         </w:numPr>
+        <w:pPrChange w:id="18" w:author="Yves Staudenmaier" w:date="2020-03-19T12:14:00Z">
+          <w:pPr>
+            <w:pStyle w:val="Listenabsatz"/>
+            <w:numPr>
+              <w:ilvl w:val="1"/>
+              <w:numId w:val="3"/>
+            </w:numPr>
+            <w:ind w:left="1440" w:hanging="360"/>
+          </w:pPr>
+        </w:pPrChange>
+      </w:pPr>
+      <w:ins w:id="19" w:author="Yves Staudenmaier" w:date="2020-03-19T12:14:00Z">
+        <w:r>
+          <w:t>Mögliche Verbesserungsempfehlungen für den Prozess geben</w:t>
+        </w:r>
+      </w:ins>
+      <w:bookmarkStart w:id="20" w:name="_GoBack"/>
+      <w:bookmarkEnd w:id="20"/>
+    </w:p>
+    <w:p>
+      <w:pPr>
+        <w:pStyle w:val="Listenabsatz"/>
+        <w:numPr>
+          <w:ilvl w:val="2"/>
+          <w:numId w:val="3"/>
+        </w:numPr>
       </w:pPr>
       <w:r>
         <w:t xml:space="preserve">Kosteneinsparpotentiale </w:t>
@@ -1009,6 +953,7 @@
         </w:numPr>
       </w:pPr>
       <w:r>
+        <w:lastRenderedPageBreak/>
         <w:t>Zielharmonisierung</w:t>
       </w:r>
     </w:p>
@@ -1045,297 +990,264 @@
         </w:numPr>
       </w:pPr>
       <w:r>
+        <w:t>Warum ist Sicherheit wichtig? (</w:t>
+      </w:r>
+      <w:r>
+        <w:sym w:font="Wingdings" w:char="F0E0"/>
+      </w:r>
+      <w:r>
+        <w:t xml:space="preserve"> Kein eigenes Kapitel, sondern mehr als Einleitung dieser Forschungsfrage </w:t>
+      </w:r>
+      <w:r>
+        <w:sym w:font="Wingdings" w:char="F0E0"/>
+      </w:r>
+      <w:r>
+        <w:t xml:space="preserve"> siehe BSI IT-Grundschutz S.15</w:t>
+      </w:r>
+    </w:p>
+    <w:p>
+      <w:pPr>
+        <w:pStyle w:val="Listenabsatz"/>
+        <w:numPr>
+          <w:ilvl w:val="1"/>
+          <w:numId w:val="3"/>
+        </w:numPr>
+      </w:pPr>
+      <w:r>
+        <w:t>Anforderungen an den Betrieb einer Anwendung</w:t>
+      </w:r>
+      <w:r>
+        <w:t xml:space="preserve"> (</w:t>
+      </w:r>
+      <w:r>
+        <w:sym w:font="Wingdings" w:char="F0E0"/>
+      </w:r>
+      <w:r>
+        <w:t xml:space="preserve"> Anforderungskatalog)</w:t>
+      </w:r>
+    </w:p>
+    <w:p>
+      <w:pPr>
+        <w:pStyle w:val="Listenabsatz"/>
+        <w:numPr>
+          <w:ilvl w:val="2"/>
+          <w:numId w:val="3"/>
+        </w:numPr>
+      </w:pPr>
+      <w:r>
+        <w:t>IT-Grundschutz BSI</w:t>
+      </w:r>
+    </w:p>
+    <w:p>
+      <w:pPr>
+        <w:pStyle w:val="Listenabsatz"/>
+        <w:numPr>
+          <w:ilvl w:val="2"/>
+          <w:numId w:val="3"/>
+        </w:numPr>
+      </w:pPr>
+      <w:r>
+        <w:t>Bafin</w:t>
+      </w:r>
+      <w:r>
+        <w:t>: VAIT</w:t>
+      </w:r>
+    </w:p>
+    <w:p>
+      <w:pPr>
+        <w:pStyle w:val="Listenabsatz"/>
+        <w:numPr>
+          <w:ilvl w:val="2"/>
+          <w:numId w:val="3"/>
+        </w:numPr>
+      </w:pPr>
+      <w:r>
+        <w:t>IT-Sicherheit</w:t>
+      </w:r>
+      <w:r>
+        <w:t>: Grundnorm ISO 27001</w:t>
+      </w:r>
+      <w:r>
+        <w:t xml:space="preserve"> (</w:t>
+      </w:r>
+      <w:r>
+        <w:sym w:font="Wingdings" w:char="F0E0"/>
+      </w:r>
+      <w:r>
+        <w:t xml:space="preserve"> alles andere als die BaFin)</w:t>
+      </w:r>
+    </w:p>
+    <w:p>
+      <w:pPr>
+        <w:pStyle w:val="Listenabsatz"/>
+        <w:numPr>
+          <w:ilvl w:val="1"/>
+          <w:numId w:val="3"/>
+        </w:numPr>
+      </w:pPr>
+      <w:r>
+        <w:t xml:space="preserve">Wie wird bei der Beschaffung von "open source"-/"closed source"-Software in der SV Informatik sichergestellt, dass </w:t>
+      </w:r>
+      <w:r>
+        <w:t>dadurch keine Schwachstellen in der Anwendungslandschaft (AWL) entstehen?</w:t>
+      </w:r>
+    </w:p>
+    <w:p>
+      <w:pPr>
+        <w:pStyle w:val="Listenabsatz"/>
+        <w:numPr>
+          <w:ilvl w:val="1"/>
+          <w:numId w:val="3"/>
+        </w:numPr>
+      </w:pPr>
+      <w:r>
+        <w:t>Mögliches Konzept zur Implementierung der Sicherheitsanforderungen</w:t>
+      </w:r>
+    </w:p>
+    <w:p>
+      <w:pPr>
+        <w:pStyle w:val="Listenabsatz"/>
+        <w:numPr>
+          <w:ilvl w:val="2"/>
+          <w:numId w:val="3"/>
+        </w:numPr>
+      </w:pPr>
+      <w:r>
+        <w:t>Rückschlüsse auf die OpenShift-Umgebung bzw. auf die Container-Anwendungen</w:t>
+      </w:r>
+    </w:p>
+    <w:p>
+      <w:pPr>
+        <w:pStyle w:val="Listenabsatz"/>
+        <w:numPr>
+          <w:ilvl w:val="1"/>
+          <w:numId w:val="3"/>
+        </w:numPr>
+      </w:pPr>
+      <w:r>
+        <w:t>Ergebnis</w:t>
+      </w:r>
+    </w:p>
+    <w:p>
+      <w:pPr>
+        <w:pStyle w:val="Listenabsatz"/>
+        <w:numPr>
+          <w:ilvl w:val="2"/>
+          <w:numId w:val="3"/>
+        </w:numPr>
+      </w:pPr>
+      <w:r>
+        <w:t>Zusammenfassung der Anforderungen</w:t>
+      </w:r>
+    </w:p>
+    <w:p>
+      <w:pPr>
+        <w:pStyle w:val="Listenabsatz"/>
+        <w:numPr>
+          <w:ilvl w:val="2"/>
+          <w:numId w:val="3"/>
+        </w:numPr>
+      </w:pPr>
+      <w:r>
+        <w:t>Betrachtung des Deployment-Prozesses unter Berücksichtigung der Sicherheitsanforderungen</w:t>
+      </w:r>
+    </w:p>
+    <w:p>
+      <w:pPr>
+        <w:pStyle w:val="Listenabsatz"/>
+        <w:numPr>
+          <w:ilvl w:val="0"/>
+          <w:numId w:val="3"/>
+        </w:numPr>
+      </w:pPr>
+      <w:r>
+        <w:t>kritische Betrachtung</w:t>
+      </w:r>
+    </w:p>
+    <w:p>
+      <w:pPr>
+        <w:pStyle w:val="Listenabsatz"/>
+        <w:numPr>
+          <w:ilvl w:val="1"/>
+          <w:numId w:val="3"/>
+        </w:numPr>
+      </w:pPr>
+      <w:r>
+        <w:t>Zusammenfassung</w:t>
+      </w:r>
+      <w:r>
+        <w:t>: Ergebnisse der Forschungsfragen</w:t>
+      </w:r>
+    </w:p>
+    <w:p>
+      <w:pPr>
+        <w:pStyle w:val="Listenabsatz"/>
+        <w:numPr>
+          <w:ilvl w:val="1"/>
+          <w:numId w:val="3"/>
+        </w:numPr>
+      </w:pPr>
+      <w:r>
+        <w:t>Fazit</w:t>
+      </w:r>
+    </w:p>
+    <w:p>
+      <w:pPr>
+        <w:pStyle w:val="Listenabsatz"/>
+        <w:numPr>
+          <w:ilvl w:val="1"/>
+          <w:numId w:val="3"/>
+        </w:numPr>
+      </w:pPr>
+      <w:r>
+        <w:t>Ausblick</w:t>
+      </w:r>
+    </w:p>
+    <w:p>
+      <w:pPr>
+        <w:pStyle w:val="Listenabsatz"/>
+        <w:numPr>
+          <w:ilvl w:val="0"/>
+          <w:numId w:val="3"/>
+        </w:numPr>
+      </w:pPr>
+      <w:r>
+        <w:t xml:space="preserve">Literaturverzeichnis </w:t>
+      </w:r>
+    </w:p>
+    <w:p>
+      <w:pPr>
+        <w:pStyle w:val="Listenabsatz"/>
+        <w:numPr>
+          <w:ilvl w:val="0"/>
+          <w:numId w:val="3"/>
+        </w:numPr>
+      </w:pPr>
+      <w:r>
+        <w:t>Anhang</w:t>
+      </w:r>
+    </w:p>
+    <w:p>
+      <w:pPr>
+        <w:pStyle w:val="Listenabsatz"/>
+        <w:numPr>
+          <w:ilvl w:val="1"/>
+          <w:numId w:val="3"/>
+        </w:numPr>
+      </w:pPr>
+      <w:r>
+        <w:t>Anforderungskatalog als Tabelle</w:t>
+      </w:r>
+    </w:p>
+    <w:p>
+      <w:r>
+        <w:br w:type="page"/>
+      </w:r>
+    </w:p>
+    <w:p>
+      <w:r>
         <w:lastRenderedPageBreak/>
-        <w:t>Warum ist Sicherheit wichtig? (</w:t>
-      </w:r>
-      <w:r>
-        <w:sym w:font="Wingdings" w:char="F0E0"/>
-      </w:r>
-      <w:r>
-        <w:t xml:space="preserve"> Kein eigenes Kapitel, sondern mehr als Einleitung dieser Forschungsfrage </w:t>
-      </w:r>
-      <w:r>
-        <w:sym w:font="Wingdings" w:char="F0E0"/>
-      </w:r>
-      <w:r>
-        <w:t xml:space="preserve"> siehe BSI IT-Grundschutz S.15</w:t>
-      </w:r>
-    </w:p>
-    <w:p>
-      <w:pPr>
-        <w:pStyle w:val="Listenabsatz"/>
-        <w:numPr>
-          <w:ilvl w:val="1"/>
-          <w:numId w:val="3"/>
-        </w:numPr>
-      </w:pPr>
-      <w:r>
-        <w:t>Anforderungen an den Betrieb einer Anwendung</w:t>
-      </w:r>
-      <w:r>
-        <w:t xml:space="preserve"> (</w:t>
-      </w:r>
-      <w:r>
-        <w:sym w:font="Wingdings" w:char="F0E0"/>
-      </w:r>
-      <w:r>
-        <w:t xml:space="preserve"> Anforderungskatalog)</w:t>
-      </w:r>
-    </w:p>
-    <w:p>
-      <w:pPr>
-        <w:pStyle w:val="Listenabsatz"/>
-        <w:numPr>
-          <w:ilvl w:val="2"/>
-          <w:numId w:val="3"/>
-        </w:numPr>
-      </w:pPr>
-      <w:r>
-        <w:t>IT-Grundschutz BSI</w:t>
-      </w:r>
-    </w:p>
-    <w:p>
-      <w:pPr>
-        <w:pStyle w:val="Listenabsatz"/>
-        <w:numPr>
-          <w:ilvl w:val="2"/>
-          <w:numId w:val="3"/>
-        </w:numPr>
-      </w:pPr>
-      <w:r>
-        <w:t>Bafin</w:t>
-      </w:r>
-      <w:r>
-        <w:t>: VAIT</w:t>
-      </w:r>
-    </w:p>
-    <w:p>
-      <w:pPr>
-        <w:pStyle w:val="Listenabsatz"/>
-        <w:numPr>
-          <w:ilvl w:val="2"/>
-          <w:numId w:val="3"/>
-        </w:numPr>
-      </w:pPr>
-      <w:r>
-        <w:t>IT-Sicherheit</w:t>
-      </w:r>
-      <w:r>
-        <w:t>: Grundnorm ISO 27001</w:t>
-      </w:r>
-      <w:r>
-        <w:t xml:space="preserve"> (</w:t>
-      </w:r>
-      <w:r>
-        <w:sym w:font="Wingdings" w:char="F0E0"/>
-      </w:r>
-      <w:r>
-        <w:t xml:space="preserve"> alles andere als die BaFin)</w:t>
-      </w:r>
-    </w:p>
-    <w:p>
-      <w:pPr>
-        <w:pStyle w:val="Listenabsatz"/>
-        <w:numPr>
-          <w:ilvl w:val="1"/>
-          <w:numId w:val="3"/>
-        </w:numPr>
-      </w:pPr>
-      <w:r>
-        <w:t>Wie wird bei der Beschaffung von "open source"-/"</w:t>
-      </w:r>
-      <w:proofErr w:type="spellStart"/>
-      <w:r>
-        <w:t>closed</w:t>
-      </w:r>
-      <w:proofErr w:type="spellEnd"/>
-      <w:r>
-        <w:t xml:space="preserve"> source"-Software in der SV Informatik sichergestellt, dass </w:t>
-      </w:r>
-      <w:r>
-        <w:t>dadurch keine Schwachstellen in der Anwendungslandschaft (AWL) entstehen?</w:t>
-      </w:r>
-    </w:p>
-    <w:p>
-      <w:pPr>
-        <w:pStyle w:val="Listenabsatz"/>
-        <w:numPr>
-          <w:ilvl w:val="1"/>
-          <w:numId w:val="3"/>
-        </w:numPr>
-      </w:pPr>
-      <w:r>
-        <w:t>Mögliches Konzept zur Implementierung der Sicherheitsanforderungen</w:t>
-      </w:r>
-    </w:p>
-    <w:p>
-      <w:pPr>
-        <w:pStyle w:val="Listenabsatz"/>
-        <w:numPr>
-          <w:ilvl w:val="2"/>
-          <w:numId w:val="3"/>
-        </w:numPr>
-      </w:pPr>
-      <w:r>
-        <w:t xml:space="preserve">Rückschlüsse auf die </w:t>
-      </w:r>
-      <w:proofErr w:type="spellStart"/>
-      <w:r>
-        <w:t>OpenShift</w:t>
-      </w:r>
-      <w:proofErr w:type="spellEnd"/>
-      <w:r>
-        <w:t>-Umgebung bzw. auf die Container-Anwendungen</w:t>
-      </w:r>
-    </w:p>
-    <w:p>
-      <w:pPr>
-        <w:pStyle w:val="Listenabsatz"/>
-        <w:numPr>
-          <w:ilvl w:val="1"/>
-          <w:numId w:val="3"/>
-        </w:numPr>
-      </w:pPr>
-      <w:r>
-        <w:t>Ergebnis</w:t>
-      </w:r>
-    </w:p>
-    <w:p>
-      <w:pPr>
-        <w:pStyle w:val="Listenabsatz"/>
-        <w:numPr>
-          <w:ilvl w:val="2"/>
-          <w:numId w:val="3"/>
-        </w:numPr>
-      </w:pPr>
-      <w:r>
-        <w:t>Zusammenfassung der Anforderungen</w:t>
-      </w:r>
-    </w:p>
-    <w:p>
-      <w:pPr>
-        <w:pStyle w:val="Listenabsatz"/>
-        <w:numPr>
-          <w:ilvl w:val="2"/>
-          <w:numId w:val="3"/>
-        </w:numPr>
-      </w:pPr>
-      <w:r>
-        <w:t xml:space="preserve">Betrachtung des </w:t>
-      </w:r>
-      <w:proofErr w:type="spellStart"/>
-      <w:r>
-        <w:t>Deployment</w:t>
-      </w:r>
-      <w:proofErr w:type="spellEnd"/>
-      <w:r>
-        <w:t>-Prozesses unter Berücksichtigung der Sicherheitsanforderungen</w:t>
-      </w:r>
-    </w:p>
-    <w:p>
-      <w:pPr>
-        <w:pStyle w:val="Listenabsatz"/>
-        <w:numPr>
-          <w:ilvl w:val="0"/>
-          <w:numId w:val="3"/>
-        </w:numPr>
-      </w:pPr>
-      <w:r>
-        <w:t>kritische Betrachtung</w:t>
-      </w:r>
-    </w:p>
-    <w:p>
-      <w:pPr>
-        <w:pStyle w:val="Listenabsatz"/>
-        <w:numPr>
-          <w:ilvl w:val="1"/>
-          <w:numId w:val="3"/>
-        </w:numPr>
-      </w:pPr>
-      <w:r>
-        <w:t>Zusammenfassung</w:t>
-      </w:r>
-      <w:r>
-        <w:t>: Ergebnisse der Forschungsfragen</w:t>
-      </w:r>
-    </w:p>
-    <w:p>
-      <w:pPr>
-        <w:pStyle w:val="Listenabsatz"/>
-        <w:numPr>
-          <w:ilvl w:val="1"/>
-          <w:numId w:val="3"/>
-        </w:numPr>
-      </w:pPr>
-      <w:r>
-        <w:t>Fazit</w:t>
-      </w:r>
-    </w:p>
-    <w:p>
-      <w:pPr>
-        <w:pStyle w:val="Listenabsatz"/>
-        <w:numPr>
-          <w:ilvl w:val="1"/>
-          <w:numId w:val="3"/>
-        </w:numPr>
-      </w:pPr>
-      <w:r>
-        <w:t>Ausblick</w:t>
-      </w:r>
-    </w:p>
-    <w:p>
-      <w:pPr>
-        <w:pStyle w:val="Listenabsatz"/>
-        <w:numPr>
-          <w:ilvl w:val="0"/>
-          <w:numId w:val="3"/>
-        </w:numPr>
-      </w:pPr>
-      <w:r>
-        <w:t xml:space="preserve">Literaturverzeichnis </w:t>
-      </w:r>
-    </w:p>
-    <w:p>
-      <w:pPr>
-        <w:pStyle w:val="Listenabsatz"/>
-        <w:numPr>
-          <w:ilvl w:val="0"/>
-          <w:numId w:val="3"/>
-        </w:numPr>
-      </w:pPr>
-      <w:r>
-        <w:t>Anhang</w:t>
-      </w:r>
-    </w:p>
-    <w:p>
-      <w:pPr>
-        <w:pStyle w:val="Listenabsatz"/>
-        <w:numPr>
-          <w:ilvl w:val="1"/>
-          <w:numId w:val="3"/>
-        </w:numPr>
-      </w:pPr>
-      <w:r>
-        <w:t>Anforderungskatalog als Tabelle</w:t>
-      </w:r>
-    </w:p>
-    <w:p>
-      <w:r>
-        <w:br w:type="page"/>
-      </w:r>
-    </w:p>
-    <w:p>
-      <w:r>
-        <w:lastRenderedPageBreak/>
-        <w:t xml:space="preserve">Die Forschungsidee meiner Bachelorarbeit ist gleichzeitig der Titel dieser: „Effekte einer Container-Umgebung auf den Prozess des automatisierten </w:t>
-      </w:r>
-      <w:proofErr w:type="spellStart"/>
-      <w:r>
-        <w:t>Deployments</w:t>
-      </w:r>
-      <w:proofErr w:type="spellEnd"/>
-      <w:r>
-        <w:t>“. In dieser Arbeit soll eine mehrstufige Forschungsfrage bearbeitet werden, die sich mit den wirtschaftlichen Vorteilen, dem Nutzen und mit den besonderen, sicherheitsrelevanten Aspekten in Bezug auf die rechtlichen Bestimmungen, die von der Bundesanstalt für Finanzdienstleistungsaufsicht bestimmt werden, beschäftigt.</w:t>
+        <w:t>Die Forschungsidee meiner Bachelorarbeit ist gleichzeitig der Titel dieser: „Effekte einer Container-Umgebung auf den Prozess des automatisierten Deployments“. In dieser Arbeit soll eine mehrstufige Forschungsfrage bearbeitet werden, die sich mit den wirtschaftlichen Vorteilen, dem Nutzen und mit den besonderen, sicherheitsrelevanten Aspekten in Bezug auf die rechtlichen Bestimmungen, die von der Bundesanstalt für Finanzdienstleistungsaufsicht bestimmt werden, beschäftigt.</w:t>
       </w:r>
       <w:r>
         <w:t xml:space="preserve"> Die Forschungsfragen sind: </w:t>
@@ -1350,15 +1262,7 @@
         </w:numPr>
       </w:pPr>
       <w:r>
-        <w:t xml:space="preserve">Wie können Container-Anwendungen den Prozess des automatisierten </w:t>
-      </w:r>
-      <w:proofErr w:type="spellStart"/>
-      <w:r>
-        <w:t>Deployments</w:t>
-      </w:r>
-      <w:proofErr w:type="spellEnd"/>
-      <w:r>
-        <w:t xml:space="preserve"> unterstützen?</w:t>
+        <w:t>Wie können Container-Anwendungen den Prozess des automatisierten Deployments unterstützen?</w:t>
       </w:r>
     </w:p>
     <w:p>
@@ -1370,15 +1274,7 @@
         </w:numPr>
       </w:pPr>
       <w:r>
-        <w:t xml:space="preserve">Welche wirtschaftlichen Vorteile hat der Einsatz von Container auf den Prozess des automatisierten </w:t>
-      </w:r>
-      <w:proofErr w:type="spellStart"/>
-      <w:r>
-        <w:t>Deployments</w:t>
-      </w:r>
-      <w:proofErr w:type="spellEnd"/>
-      <w:r>
-        <w:t>?</w:t>
+        <w:t>Welche wirtschaftlichen Vorteile hat der Einsatz von Container auf den Prozess des automatisierten Deployments?</w:t>
       </w:r>
     </w:p>
     <w:p>
@@ -1400,74 +1296,24 @@
           <w:lang w:val="en-US"/>
         </w:rPr>
       </w:pPr>
-      <w:proofErr w:type="spellStart"/>
       <w:r>
         <w:rPr>
           <w:lang w:val="en-US"/>
         </w:rPr>
-        <w:t>Kharb</w:t>
-      </w:r>
-      <w:proofErr w:type="spellEnd"/>
-      <w:r>
+        <w:t>Kharb, Dr Latika. „Automated Deployment of Software Containers Using Dockers“ 4, Nr. 10 (2016): 3.</w:t>
+      </w:r>
+    </w:p>
+    <w:p>
+      <w:pPr>
         <w:rPr>
           <w:lang w:val="en-US"/>
         </w:rPr>
-        <w:t xml:space="preserve">, Dr </w:t>
-      </w:r>
-      <w:proofErr w:type="spellStart"/>
+      </w:pPr>
       <w:r>
         <w:rPr>
           <w:lang w:val="en-US"/>
         </w:rPr>
-        <w:t>Latika</w:t>
-      </w:r>
-      <w:proofErr w:type="spellEnd"/>
-      <w:r>
-        <w:rPr>
-          <w:lang w:val="en-US"/>
-        </w:rPr>
-        <w:t xml:space="preserve">. „Automated Deployment of Software Containers Using </w:t>
-      </w:r>
-      <w:proofErr w:type="gramStart"/>
-      <w:r>
-        <w:rPr>
-          <w:lang w:val="en-US"/>
-        </w:rPr>
-        <w:t>Dockers“ 4</w:t>
-      </w:r>
-      <w:proofErr w:type="gramEnd"/>
-      <w:r>
-        <w:rPr>
-          <w:lang w:val="en-US"/>
-        </w:rPr>
-        <w:t>, Nr. 10 (2016): 3.</w:t>
-      </w:r>
-    </w:p>
-    <w:p>
-      <w:pPr>
-        <w:rPr>
-          <w:lang w:val="en-US"/>
-        </w:rPr>
-      </w:pPr>
-      <w:r>
-        <w:rPr>
-          <w:lang w:val="en-US"/>
-        </w:rPr>
-        <w:t xml:space="preserve">Bernstein, David. „Containers and Cloud: From LXC to Docker to </w:t>
-      </w:r>
-      <w:proofErr w:type="gramStart"/>
-      <w:r>
-        <w:rPr>
-          <w:lang w:val="en-US"/>
-        </w:rPr>
-        <w:t>Kubernetes“</w:t>
-      </w:r>
-      <w:proofErr w:type="gramEnd"/>
-      <w:r>
-        <w:rPr>
-          <w:lang w:val="en-US"/>
-        </w:rPr>
-        <w:t xml:space="preserve">. </w:t>
+        <w:t xml:space="preserve">Bernstein, David. „Containers and Cloud: From LXC to Docker to Kubernetes“. </w:t>
       </w:r>
       <w:r>
         <w:rPr>
@@ -1505,19 +1351,11 @@
           <w:lang w:val="en-US"/>
         </w:rPr>
       </w:pPr>
-      <w:proofErr w:type="spellStart"/>
       <w:r>
         <w:rPr>
           <w:lang w:val="en-US"/>
         </w:rPr>
-        <w:t>Combe</w:t>
-      </w:r>
-      <w:proofErr w:type="spellEnd"/>
-      <w:r>
-        <w:rPr>
-          <w:lang w:val="en-US"/>
-        </w:rPr>
-        <w:t xml:space="preserve">, Theo, Antony Martin, und Roberto Di Pietro. „To Docker or Not to Docker: A Security Perspective“. </w:t>
+        <w:t xml:space="preserve">Combe, Theo, Antony Martin, und Roberto Di Pietro. „To Docker or Not to Docker: A Security Perspective“. </w:t>
       </w:r>
       <w:r>
         <w:rPr>
@@ -1909,7 +1747,7 @@
   <w:abstractNum w:abstractNumId="3" w15:restartNumberingAfterBreak="0">
     <w:nsid w:val="7DB738C2"/>
     <w:multiLevelType w:val="hybridMultilevel"/>
-    <w:tmpl w:val="79622F54"/>
+    <w:tmpl w:val="FD960BAC"/>
     <w:lvl w:ilvl="0" w:tplc="0407000F">
       <w:start w:val="1"/>
       <w:numFmt w:val="decimal"/>
@@ -1928,7 +1766,7 @@
         <w:ind w:left="1440" w:hanging="360"/>
       </w:pPr>
     </w:lvl>
-    <w:lvl w:ilvl="2" w:tplc="0407001B">
+    <w:lvl w:ilvl="2" w:tplc="35D80138">
       <w:start w:val="1"/>
       <w:numFmt w:val="lowerRoman"/>
       <w:lvlText w:val="%3."/>
@@ -1936,6 +1774,9 @@
       <w:pPr>
         <w:ind w:left="2160" w:hanging="180"/>
       </w:pPr>
+      <w:rPr>
+        <w:strike w:val="0"/>
+      </w:rPr>
     </w:lvl>
     <w:lvl w:ilvl="3" w:tplc="0407000F">
       <w:start w:val="1"/>

</xml_diff>

<commit_message>
updated structure of ff2 business case
</commit_message>
<xml_diff>
--- a/application/Erstellung des Forschungsdesigns.docx
+++ b/application/Erstellung des Forschungsdesigns.docx
@@ -748,11 +748,22 @@
         </w:numPr>
       </w:pPr>
       <w:r>
-        <w:t>Welche wirtschaftlichen Vorteile hat der Einsatz von Container auf den Prozess des automatisierten Deployment</w:t>
+        <w:t xml:space="preserve">Welche wirtschaftlichen Vorteile hat der Einsatz von Container auf den Prozess des automatisierten </w:t>
+      </w:r>
+      <w:commentRangeStart w:id="11"/>
+      <w:r>
+        <w:t>Deployment</w:t>
       </w:r>
       <w:r>
         <w:t>s</w:t>
       </w:r>
+      <w:commentRangeEnd w:id="11"/>
+      <w:r>
+        <w:rPr>
+          <w:rStyle w:val="Kommentarzeichen"/>
+        </w:rPr>
+        <w:commentReference w:id="11"/>
+      </w:r>
       <w:r>
         <w:t>?</w:t>
       </w:r>
@@ -777,14 +788,14 @@
           <w:numId w:val="3"/>
         </w:numPr>
         <w:rPr>
-          <w:ins w:id="11" w:author="Yves Staudenmaier" w:date="2020-03-19T12:12:00Z"/>
+          <w:ins w:id="12" w:author="Yves Staudenmaier" w:date="2020-03-19T12:12:00Z"/>
           <w:strike/>
         </w:rPr>
       </w:pPr>
       <w:r>
         <w:rPr>
           <w:strike/>
-          <w:rPrChange w:id="12" w:author="Yves Staudenmaier" w:date="2020-03-19T12:00:00Z">
+          <w:rPrChange w:id="13" w:author="Yves Staudenmaier" w:date="2020-03-19T12:00:00Z">
             <w:rPr/>
           </w:rPrChange>
         </w:rPr>
@@ -799,16 +810,16 @@
           <w:numId w:val="3"/>
         </w:numPr>
         <w:rPr>
-          <w:ins w:id="13" w:author="Yves Staudenmaier" w:date="2020-03-19T12:24:00Z"/>
+          <w:ins w:id="14" w:author="Yves Staudenmaier" w:date="2020-03-19T12:24:00Z"/>
           <w:strike/>
-          <w:rPrChange w:id="14" w:author="Yves Staudenmaier" w:date="2020-03-19T12:24:00Z">
+          <w:rPrChange w:id="15" w:author="Yves Staudenmaier" w:date="2020-03-19T12:24:00Z">
             <w:rPr>
-              <w:ins w:id="15" w:author="Yves Staudenmaier" w:date="2020-03-19T12:24:00Z"/>
+              <w:ins w:id="16" w:author="Yves Staudenmaier" w:date="2020-03-19T12:24:00Z"/>
             </w:rPr>
           </w:rPrChange>
         </w:rPr>
       </w:pPr>
-      <w:ins w:id="16" w:author="Yves Staudenmaier" w:date="2020-03-19T12:13:00Z">
+      <w:ins w:id="17" w:author="Yves Staudenmaier" w:date="2020-03-19T12:13:00Z">
         <w:r>
           <w:t>Geschäftsprozessanalyse</w:t>
         </w:r>
@@ -822,18 +833,21 @@
           <w:numId w:val="3"/>
         </w:numPr>
         <w:rPr>
+          <w:ins w:id="18" w:author="Yves Staudenmaier" w:date="2020-03-25T15:08:00Z"/>
           <w:strike/>
-          <w:rPrChange w:id="17" w:author="Yves Staudenmaier" w:date="2020-03-19T12:00:00Z">
-            <w:rPr/>
+          <w:rPrChange w:id="19" w:author="Yves Staudenmaier" w:date="2020-03-25T15:08:00Z">
+            <w:rPr>
+              <w:ins w:id="20" w:author="Yves Staudenmaier" w:date="2020-03-25T15:08:00Z"/>
+            </w:rPr>
           </w:rPrChange>
         </w:rPr>
       </w:pPr>
-      <w:ins w:id="18" w:author="Yves Staudenmaier" w:date="2020-03-19T12:24:00Z">
+      <w:ins w:id="21" w:author="Yves Staudenmaier" w:date="2020-03-19T12:24:00Z">
         <w:r>
           <w:t>Business Case</w:t>
         </w:r>
       </w:ins>
-      <w:ins w:id="19" w:author="Yves Staudenmaier" w:date="2020-03-19T12:37:00Z">
+      <w:ins w:id="22" w:author="Yves Staudenmaier" w:date="2020-03-19T12:37:00Z">
         <w:r>
           <w:t xml:space="preserve"> (Buch: der IT-Business Case + PMI)</w:t>
         </w:r>
@@ -846,31 +860,19 @@
           <w:ilvl w:val="1"/>
           <w:numId w:val="3"/>
         </w:numPr>
-      </w:pPr>
-      <w:r>
-        <w:t>Analyse</w:t>
-      </w:r>
-    </w:p>
-    <w:p>
-      <w:pPr>
-        <w:pStyle w:val="Listenabsatz"/>
-        <w:numPr>
-          <w:ilvl w:val="2"/>
-          <w:numId w:val="3"/>
-        </w:numPr>
-      </w:pPr>
-      <w:r>
-        <w:t>Erstellung eines Business-Case</w:t>
-      </w:r>
-      <w:ins w:id="20" w:author="Yves Staudenmaier" w:date="2020-03-19T12:22:00Z">
+        <w:rPr>
+          <w:ins w:id="23" w:author="Yves Staudenmaier" w:date="2020-03-25T15:09:00Z"/>
+          <w:strike/>
+          <w:rPrChange w:id="24" w:author="Yves Staudenmaier" w:date="2020-03-25T15:09:00Z">
+            <w:rPr>
+              <w:ins w:id="25" w:author="Yves Staudenmaier" w:date="2020-03-25T15:09:00Z"/>
+            </w:rPr>
+          </w:rPrChange>
+        </w:rPr>
+      </w:pPr>
+      <w:ins w:id="26" w:author="Yves Staudenmaier" w:date="2020-03-25T15:09:00Z">
         <w:r>
-          <w:t xml:space="preserve"> (</w:t>
-        </w:r>
-        <w:r>
-          <w:t>https://www.wikihow.com/Write-a-Business-Case</w:t>
-        </w:r>
-        <w:r>
-          <w:t>)</w:t>
+          <w:t>Business Case: Deployment einer Container-Anwendung</w:t>
         </w:r>
       </w:ins>
     </w:p>
@@ -881,54 +883,36 @@
           <w:ilvl w:val="2"/>
           <w:numId w:val="3"/>
         </w:numPr>
-      </w:pPr>
-      <w:r>
-        <w:t>Wie passt dieses Thema zur Unternehmensstrategie</w:t>
-      </w:r>
-    </w:p>
-    <w:p>
-      <w:pPr>
-        <w:pStyle w:val="Listenabsatz"/>
-        <w:numPr>
-          <w:ilvl w:val="2"/>
-          <w:numId w:val="3"/>
-        </w:numPr>
-      </w:pPr>
-      <w:r>
-        <w:t>Welchen Beitrag leistet meine Zielerfüllung zur Zielerfüllung der Unternehmensziele</w:t>
-      </w:r>
-    </w:p>
-    <w:p>
-      <w:pPr>
-        <w:pStyle w:val="Listenabsatz"/>
-        <w:numPr>
-          <w:ilvl w:val="2"/>
-          <w:numId w:val="3"/>
-        </w:numPr>
-        <w:rPr>
-          <w:ins w:id="21" w:author="Yves Staudenmaier" w:date="2020-03-19T12:13:00Z"/>
-        </w:rPr>
-      </w:pPr>
-      <w:r>
-        <w:t xml:space="preserve">Identifizieren von möglichen Disharmonien </w:t>
-      </w:r>
-    </w:p>
-    <w:p>
-      <w:pPr>
-        <w:pStyle w:val="Listenabsatz"/>
-        <w:numPr>
-          <w:ilvl w:val="2"/>
-          <w:numId w:val="3"/>
-        </w:numPr>
-      </w:pPr>
-      <w:ins w:id="22" w:author="Yves Staudenmaier" w:date="2020-03-19T12:13:00Z">
+        <w:rPr>
+          <w:ins w:id="27" w:author="Yves Staudenmaier" w:date="2020-03-25T15:10:00Z"/>
+          <w:strike/>
+          <w:rPrChange w:id="28" w:author="Yves Staudenmaier" w:date="2020-03-25T15:10:00Z">
+            <w:rPr>
+              <w:ins w:id="29" w:author="Yves Staudenmaier" w:date="2020-03-25T15:10:00Z"/>
+            </w:rPr>
+          </w:rPrChange>
+        </w:rPr>
+      </w:pPr>
+      <w:ins w:id="30" w:author="Yves Staudenmaier" w:date="2020-03-25T15:09:00Z">
         <w:r>
-          <w:t>IST-Geschäftsprozess des D</w:t>
+          <w:t>Initialisierungsphase</w:t>
         </w:r>
       </w:ins>
-      <w:ins w:id="23" w:author="Yves Staudenmaier" w:date="2020-03-19T12:14:00Z">
+    </w:p>
+    <w:p>
+      <w:pPr>
+        <w:pStyle w:val="Listenabsatz"/>
+        <w:numPr>
+          <w:ilvl w:val="2"/>
+          <w:numId w:val="3"/>
+        </w:numPr>
+        <w:rPr>
+          <w:ins w:id="31" w:author="Yves Staudenmaier" w:date="2020-03-25T15:10:00Z"/>
+        </w:rPr>
+      </w:pPr>
+      <w:ins w:id="32" w:author="Yves Staudenmaier" w:date="2020-03-25T15:10:00Z">
         <w:r>
-          <w:t>eployment analysieren; den neuen Prozess aus FF1 analysieren</w:t>
+          <w:t>Entwicklungsphase</w:t>
         </w:r>
       </w:ins>
     </w:p>
@@ -936,28 +920,127 @@
       <w:pPr>
         <w:pStyle w:val="Listenabsatz"/>
         <w:numPr>
+          <w:ilvl w:val="2"/>
+          <w:numId w:val="3"/>
+        </w:numPr>
+        <w:rPr>
+          <w:rPrChange w:id="33" w:author="Yves Staudenmaier" w:date="2020-03-25T15:10:00Z">
+            <w:rPr/>
+          </w:rPrChange>
+        </w:rPr>
+        <w:pPrChange w:id="34" w:author="Yves Staudenmaier" w:date="2020-03-25T15:10:00Z">
+          <w:pPr>
+            <w:pStyle w:val="Listenabsatz"/>
+            <w:numPr>
+              <w:ilvl w:val="2"/>
+              <w:numId w:val="3"/>
+            </w:numPr>
+            <w:ind w:left="2160" w:hanging="180"/>
+          </w:pPr>
+        </w:pPrChange>
+      </w:pPr>
+      <w:ins w:id="35" w:author="Yves Staudenmaier" w:date="2020-03-25T15:10:00Z">
+        <w:r>
+          <w:t>Prüfungsphase</w:t>
+        </w:r>
+      </w:ins>
+    </w:p>
+    <w:p>
+      <w:pPr>
+        <w:pStyle w:val="Listenabsatz"/>
+        <w:numPr>
           <w:ilvl w:val="1"/>
           <w:numId w:val="3"/>
         </w:numPr>
         <w:rPr>
-          <w:ins w:id="24" w:author="Yves Staudenmaier" w:date="2020-03-19T12:14:00Z"/>
-        </w:rPr>
-      </w:pPr>
-      <w:r>
-        <w:t>Konzeption</w:t>
-      </w:r>
-      <w:r>
-        <w:t xml:space="preserve"> eines verbesserten Geschäftsszenario</w:t>
-      </w:r>
-    </w:p>
-    <w:p>
-      <w:pPr>
-        <w:pStyle w:val="Listenabsatz"/>
-        <w:numPr>
-          <w:ilvl w:val="2"/>
-          <w:numId w:val="3"/>
-        </w:numPr>
-        <w:pPrChange w:id="25" w:author="Yves Staudenmaier" w:date="2020-03-19T12:14:00Z">
+          <w:del w:id="36" w:author="Yves Staudenmaier" w:date="2020-03-25T15:07:00Z"/>
+        </w:rPr>
+      </w:pPr>
+      <w:del w:id="37" w:author="Yves Staudenmaier" w:date="2020-03-25T15:07:00Z">
+        <w:r>
+          <w:delText>Analyse</w:delText>
+        </w:r>
+      </w:del>
+    </w:p>
+    <w:p>
+      <w:pPr>
+        <w:pStyle w:val="Listenabsatz"/>
+        <w:numPr>
+          <w:ilvl w:val="2"/>
+          <w:numId w:val="3"/>
+        </w:numPr>
+        <w:rPr>
+          <w:del w:id="38" w:author="Yves Staudenmaier" w:date="2020-03-25T15:07:00Z"/>
+        </w:rPr>
+      </w:pPr>
+      <w:del w:id="39" w:author="Yves Staudenmaier" w:date="2020-03-25T15:07:00Z">
+        <w:r>
+          <w:delText>Erstellung eines Business-Case</w:delText>
+        </w:r>
+      </w:del>
+    </w:p>
+    <w:p>
+      <w:pPr>
+        <w:pStyle w:val="Listenabsatz"/>
+        <w:numPr>
+          <w:ilvl w:val="2"/>
+          <w:numId w:val="3"/>
+        </w:numPr>
+        <w:rPr>
+          <w:del w:id="40" w:author="Yves Staudenmaier" w:date="2020-03-25T15:07:00Z"/>
+        </w:rPr>
+      </w:pPr>
+      <w:del w:id="41" w:author="Yves Staudenmaier" w:date="2020-03-25T15:07:00Z">
+        <w:r>
+          <w:delText>Wie passt dieses Thema zur Unternehmensstrategie</w:delText>
+        </w:r>
+      </w:del>
+    </w:p>
+    <w:p>
+      <w:pPr>
+        <w:pStyle w:val="Listenabsatz"/>
+        <w:numPr>
+          <w:ilvl w:val="2"/>
+          <w:numId w:val="3"/>
+        </w:numPr>
+        <w:rPr>
+          <w:del w:id="42" w:author="Yves Staudenmaier" w:date="2020-03-25T15:07:00Z"/>
+        </w:rPr>
+      </w:pPr>
+      <w:del w:id="43" w:author="Yves Staudenmaier" w:date="2020-03-25T15:07:00Z">
+        <w:r>
+          <w:delText>Welchen Beitrag leistet meine Zielerfüllung zur Zielerfüllung der Unternehmensziele</w:delText>
+        </w:r>
+      </w:del>
+    </w:p>
+    <w:p>
+      <w:pPr>
+        <w:pStyle w:val="Listenabsatz"/>
+        <w:numPr>
+          <w:ilvl w:val="2"/>
+          <w:numId w:val="3"/>
+        </w:numPr>
+        <w:rPr>
+          <w:del w:id="44" w:author="Yves Staudenmaier" w:date="2020-03-25T15:07:00Z"/>
+        </w:rPr>
+      </w:pPr>
+      <w:del w:id="45" w:author="Yves Staudenmaier" w:date="2020-03-25T15:07:00Z">
+        <w:r>
+          <w:delText xml:space="preserve">Identifizieren von möglichen Disharmonien </w:delText>
+        </w:r>
+      </w:del>
+    </w:p>
+    <w:p>
+      <w:pPr>
+        <w:pStyle w:val="Listenabsatz"/>
+        <w:numPr>
+          <w:ilvl w:val="2"/>
+          <w:numId w:val="3"/>
+        </w:numPr>
+        <w:rPr>
+          <w:del w:id="46" w:author="Yves Staudenmaier" w:date="2020-03-25T15:07:00Z"/>
+        </w:rPr>
+        <w:pPrChange w:id="47" w:author="Yves Staudenmaier" w:date="2020-03-19T12:14:00Z">
           <w:pPr>
             <w:pStyle w:val="Listenabsatz"/>
             <w:numPr>
@@ -968,35 +1051,83 @@
           </w:pPr>
         </w:pPrChange>
       </w:pPr>
-      <w:ins w:id="26" w:author="Yves Staudenmaier" w:date="2020-03-19T12:14:00Z">
+      <w:del w:id="48" w:author="Yves Staudenmaier" w:date="2020-03-25T15:07:00Z">
         <w:r>
-          <w:lastRenderedPageBreak/>
-          <w:t>Mögliche Verbesserungsempfehlungen für den Prozess geben</w:t>
+          <w:delText>Konzeption</w:delText>
+        </w:r>
+        <w:r>
+          <w:delText xml:space="preserve"> eines verbesserten Geschäftsszenario</w:delText>
+        </w:r>
+      </w:del>
+    </w:p>
+    <w:p>
+      <w:pPr>
+        <w:pStyle w:val="Listenabsatz"/>
+        <w:numPr>
+          <w:ilvl w:val="2"/>
+          <w:numId w:val="3"/>
+        </w:numPr>
+        <w:rPr>
+          <w:del w:id="49" w:author="Yves Staudenmaier" w:date="2020-03-25T15:07:00Z"/>
+        </w:rPr>
+      </w:pPr>
+      <w:del w:id="50" w:author="Yves Staudenmaier" w:date="2020-03-25T15:07:00Z">
+        <w:r>
+          <w:delText xml:space="preserve">Kosteneinsparpotentiale </w:delText>
+        </w:r>
+      </w:del>
+    </w:p>
+    <w:p>
+      <w:pPr>
+        <w:pStyle w:val="Listenabsatz"/>
+        <w:numPr>
+          <w:ilvl w:val="2"/>
+          <w:numId w:val="3"/>
+        </w:numPr>
+        <w:rPr>
+          <w:del w:id="51" w:author="Yves Staudenmaier" w:date="2020-03-25T15:07:00Z"/>
+        </w:rPr>
+      </w:pPr>
+      <w:del w:id="52" w:author="Yves Staudenmaier" w:date="2020-03-25T15:07:00Z">
+        <w:r>
+          <w:delText>Zielharmonisierung</w:delText>
+        </w:r>
+      </w:del>
+    </w:p>
+    <w:p>
+      <w:pPr>
+        <w:pStyle w:val="Listenabsatz"/>
+        <w:numPr>
+          <w:ilvl w:val="1"/>
+          <w:numId w:val="3"/>
+        </w:numPr>
+      </w:pPr>
+      <w:r>
+        <w:t xml:space="preserve">Ergebnis </w:t>
+      </w:r>
+      <w:del w:id="53" w:author="Yves Staudenmaier" w:date="2020-03-25T15:11:00Z">
+        <w:r>
+          <w:delText>und Ausblick auf weitere Potentiale</w:delText>
+        </w:r>
+      </w:del>
+      <w:ins w:id="54" w:author="Yves Staudenmaier" w:date="2020-03-25T15:11:00Z">
+        <w:r>
+          <w:t>der Forschungsfrage zwei</w:t>
         </w:r>
       </w:ins>
-    </w:p>
-    <w:p>
-      <w:pPr>
-        <w:pStyle w:val="Listenabsatz"/>
-        <w:numPr>
-          <w:ilvl w:val="2"/>
-          <w:numId w:val="3"/>
-        </w:numPr>
-      </w:pPr>
-      <w:r>
-        <w:t xml:space="preserve">Kosteneinsparpotentiale </w:t>
-      </w:r>
-    </w:p>
-    <w:p>
-      <w:pPr>
-        <w:pStyle w:val="Listenabsatz"/>
-        <w:numPr>
-          <w:ilvl w:val="2"/>
-          <w:numId w:val="3"/>
-        </w:numPr>
-      </w:pPr>
-      <w:r>
-        <w:t>Zielharmonisierung</w:t>
+      <w:bookmarkStart w:id="55" w:name="_GoBack"/>
+      <w:bookmarkEnd w:id="55"/>
+    </w:p>
+    <w:p>
+      <w:pPr>
+        <w:pStyle w:val="Listenabsatz"/>
+        <w:numPr>
+          <w:ilvl w:val="0"/>
+          <w:numId w:val="3"/>
+        </w:numPr>
+      </w:pPr>
+      <w:r>
+        <w:t>Welche besonderen sicherheitstechnischen Aspekte muss ein solcher Prozess im Bereich der Versicherung erfüllen?</w:t>
       </w:r>
     </w:p>
     <w:p>
@@ -1008,7 +1139,167 @@
         </w:numPr>
       </w:pPr>
       <w:r>
-        <w:t>Ergebnis und Ausblick auf weitere Potentiale</w:t>
+        <w:t>Warum ist Sicherheit wichtig? (</w:t>
+      </w:r>
+      <w:r>
+        <w:sym w:font="Wingdings" w:char="F0E0"/>
+      </w:r>
+      <w:r>
+        <w:t xml:space="preserve"> Kein eigenes Kapitel, sondern mehr als Einleitung dieser Forschungsfrage </w:t>
+      </w:r>
+      <w:r>
+        <w:sym w:font="Wingdings" w:char="F0E0"/>
+      </w:r>
+      <w:r>
+        <w:t xml:space="preserve"> siehe BSI IT-Grundschutz S.15</w:t>
+      </w:r>
+    </w:p>
+    <w:p>
+      <w:pPr>
+        <w:pStyle w:val="Listenabsatz"/>
+        <w:numPr>
+          <w:ilvl w:val="1"/>
+          <w:numId w:val="3"/>
+        </w:numPr>
+      </w:pPr>
+      <w:r>
+        <w:t>Anforderungen an den Betrieb einer Anwendung</w:t>
+      </w:r>
+      <w:r>
+        <w:t xml:space="preserve"> (</w:t>
+      </w:r>
+      <w:r>
+        <w:sym w:font="Wingdings" w:char="F0E0"/>
+      </w:r>
+      <w:r>
+        <w:t xml:space="preserve"> Anforderungskatalog)</w:t>
+      </w:r>
+    </w:p>
+    <w:p>
+      <w:pPr>
+        <w:pStyle w:val="Listenabsatz"/>
+        <w:numPr>
+          <w:ilvl w:val="2"/>
+          <w:numId w:val="3"/>
+        </w:numPr>
+      </w:pPr>
+      <w:r>
+        <w:lastRenderedPageBreak/>
+        <w:t>IT-Grundschutz BSI</w:t>
+      </w:r>
+    </w:p>
+    <w:p>
+      <w:pPr>
+        <w:pStyle w:val="Listenabsatz"/>
+        <w:numPr>
+          <w:ilvl w:val="2"/>
+          <w:numId w:val="3"/>
+        </w:numPr>
+      </w:pPr>
+      <w:r>
+        <w:t>Bafin</w:t>
+      </w:r>
+      <w:r>
+        <w:t>: VAIT</w:t>
+      </w:r>
+    </w:p>
+    <w:p>
+      <w:pPr>
+        <w:pStyle w:val="Listenabsatz"/>
+        <w:numPr>
+          <w:ilvl w:val="2"/>
+          <w:numId w:val="3"/>
+        </w:numPr>
+      </w:pPr>
+      <w:r>
+        <w:t>IT-Sicherheit</w:t>
+      </w:r>
+      <w:r>
+        <w:t>: Grundnorm ISO 27001</w:t>
+      </w:r>
+      <w:r>
+        <w:t xml:space="preserve"> (</w:t>
+      </w:r>
+      <w:r>
+        <w:sym w:font="Wingdings" w:char="F0E0"/>
+      </w:r>
+      <w:r>
+        <w:t xml:space="preserve"> alles andere als die BaFin)</w:t>
+      </w:r>
+    </w:p>
+    <w:p>
+      <w:pPr>
+        <w:pStyle w:val="Listenabsatz"/>
+        <w:numPr>
+          <w:ilvl w:val="1"/>
+          <w:numId w:val="3"/>
+        </w:numPr>
+      </w:pPr>
+      <w:r>
+        <w:t xml:space="preserve">Wie wird bei der Beschaffung von "open source"-/"closed source"-Software in der SV Informatik sichergestellt, dass </w:t>
+      </w:r>
+      <w:r>
+        <w:t>dadurch keine Schwachstellen in der Anwendungslandschaft (AWL) entstehen?</w:t>
+      </w:r>
+    </w:p>
+    <w:p>
+      <w:pPr>
+        <w:pStyle w:val="Listenabsatz"/>
+        <w:numPr>
+          <w:ilvl w:val="1"/>
+          <w:numId w:val="3"/>
+        </w:numPr>
+      </w:pPr>
+      <w:r>
+        <w:t>Mögliches Konzept zur Implementierung der Sicherheitsanforderungen</w:t>
+      </w:r>
+    </w:p>
+    <w:p>
+      <w:pPr>
+        <w:pStyle w:val="Listenabsatz"/>
+        <w:numPr>
+          <w:ilvl w:val="2"/>
+          <w:numId w:val="3"/>
+        </w:numPr>
+      </w:pPr>
+      <w:r>
+        <w:t>Rückschlüsse auf die OpenShift-Umgebung bzw. auf die Container-Anwendungen</w:t>
+      </w:r>
+    </w:p>
+    <w:p>
+      <w:pPr>
+        <w:pStyle w:val="Listenabsatz"/>
+        <w:numPr>
+          <w:ilvl w:val="1"/>
+          <w:numId w:val="3"/>
+        </w:numPr>
+      </w:pPr>
+      <w:r>
+        <w:t>Ergebnis</w:t>
+      </w:r>
+    </w:p>
+    <w:p>
+      <w:pPr>
+        <w:pStyle w:val="Listenabsatz"/>
+        <w:numPr>
+          <w:ilvl w:val="2"/>
+          <w:numId w:val="3"/>
+        </w:numPr>
+      </w:pPr>
+      <w:r>
+        <w:t>Zusammenfassung der Anforderungen</w:t>
+      </w:r>
+    </w:p>
+    <w:p>
+      <w:pPr>
+        <w:pStyle w:val="Listenabsatz"/>
+        <w:numPr>
+          <w:ilvl w:val="2"/>
+          <w:numId w:val="3"/>
+        </w:numPr>
+      </w:pPr>
+      <w:r>
+        <w:t>Betrachtung des Deployment-Prozesses unter Berücksichtigung der Sicherheitsanforderungen</w:t>
       </w:r>
     </w:p>
     <w:p>
@@ -1020,7 +1311,7 @@
         </w:numPr>
       </w:pPr>
       <w:r>
-        <w:t>Welche besonderen sicherheitstechnischen Aspekte muss ein solcher Prozess im Bereich der Versicherung erfüllen?</w:t>
+        <w:t>kritische Betrachtung</w:t>
       </w:r>
     </w:p>
     <w:p>
@@ -1032,19 +1323,10 @@
         </w:numPr>
       </w:pPr>
       <w:r>
-        <w:t>Warum ist Sicherheit wichtig? (</w:t>
-      </w:r>
-      <w:r>
-        <w:sym w:font="Wingdings" w:char="F0E0"/>
-      </w:r>
-      <w:r>
-        <w:t xml:space="preserve"> Kein eigenes Kapitel, sondern mehr als Einleitung dieser Forschungsfrage </w:t>
-      </w:r>
-      <w:r>
-        <w:sym w:font="Wingdings" w:char="F0E0"/>
-      </w:r>
-      <w:r>
-        <w:t xml:space="preserve"> siehe BSI IT-Grundschutz S.15</w:t>
+        <w:t>Zusammenfassung</w:t>
+      </w:r>
+      <w:r>
+        <w:t>: Ergebnisse der Forschungsfragen</w:t>
       </w:r>
     </w:p>
     <w:p>
@@ -1054,182 +1336,8 @@
           <w:ilvl w:val="1"/>
           <w:numId w:val="3"/>
         </w:numPr>
-      </w:pPr>
-      <w:r>
-        <w:t>Anforderungen an den Betrieb einer Anwendung</w:t>
-      </w:r>
-      <w:r>
-        <w:t xml:space="preserve"> (</w:t>
-      </w:r>
-      <w:r>
-        <w:sym w:font="Wingdings" w:char="F0E0"/>
-      </w:r>
-      <w:r>
-        <w:t xml:space="preserve"> Anforderungskatalog)</w:t>
-      </w:r>
-    </w:p>
-    <w:p>
-      <w:pPr>
-        <w:pStyle w:val="Listenabsatz"/>
-        <w:numPr>
-          <w:ilvl w:val="2"/>
-          <w:numId w:val="3"/>
-        </w:numPr>
-      </w:pPr>
-      <w:r>
-        <w:t>IT-Grundschutz BSI</w:t>
-      </w:r>
-    </w:p>
-    <w:p>
-      <w:pPr>
-        <w:pStyle w:val="Listenabsatz"/>
-        <w:numPr>
-          <w:ilvl w:val="2"/>
-          <w:numId w:val="3"/>
-        </w:numPr>
-      </w:pPr>
-      <w:r>
-        <w:t>Bafin</w:t>
-      </w:r>
-      <w:r>
-        <w:t>: VAIT</w:t>
-      </w:r>
-    </w:p>
-    <w:p>
-      <w:pPr>
-        <w:pStyle w:val="Listenabsatz"/>
-        <w:numPr>
-          <w:ilvl w:val="2"/>
-          <w:numId w:val="3"/>
-        </w:numPr>
-      </w:pPr>
-      <w:r>
-        <w:t>IT-Sicherheit</w:t>
-      </w:r>
-      <w:r>
-        <w:t>: Grundnorm ISO 27001</w:t>
-      </w:r>
-      <w:r>
-        <w:t xml:space="preserve"> (</w:t>
-      </w:r>
-      <w:r>
-        <w:sym w:font="Wingdings" w:char="F0E0"/>
-      </w:r>
-      <w:r>
-        <w:t xml:space="preserve"> alles andere als die BaFin)</w:t>
-      </w:r>
-    </w:p>
-    <w:p>
-      <w:pPr>
-        <w:pStyle w:val="Listenabsatz"/>
-        <w:numPr>
-          <w:ilvl w:val="1"/>
-          <w:numId w:val="3"/>
-        </w:numPr>
-      </w:pPr>
-      <w:r>
-        <w:t xml:space="preserve">Wie wird bei der Beschaffung von "open source"-/"closed source"-Software in der SV Informatik sichergestellt, dass </w:t>
-      </w:r>
-      <w:r>
-        <w:t>dadurch keine Schwachstellen in der Anwendungslandschaft (AWL) entstehen?</w:t>
-      </w:r>
-    </w:p>
-    <w:p>
-      <w:pPr>
-        <w:pStyle w:val="Listenabsatz"/>
-        <w:numPr>
-          <w:ilvl w:val="1"/>
-          <w:numId w:val="3"/>
-        </w:numPr>
-      </w:pPr>
-      <w:r>
-        <w:t>Mögliches Konzept zur Implementierung der Sicherheitsanforderungen</w:t>
-      </w:r>
-    </w:p>
-    <w:p>
-      <w:pPr>
-        <w:pStyle w:val="Listenabsatz"/>
-        <w:numPr>
-          <w:ilvl w:val="2"/>
-          <w:numId w:val="3"/>
-        </w:numPr>
-      </w:pPr>
-      <w:r>
-        <w:t>Rückschlüsse auf die OpenShift-Umgebung bzw. auf die Container-Anwendungen</w:t>
-      </w:r>
-    </w:p>
-    <w:p>
-      <w:pPr>
-        <w:pStyle w:val="Listenabsatz"/>
-        <w:numPr>
-          <w:ilvl w:val="1"/>
-          <w:numId w:val="3"/>
-        </w:numPr>
-      </w:pPr>
-      <w:r>
-        <w:t>Ergebnis</w:t>
-      </w:r>
-    </w:p>
-    <w:p>
-      <w:pPr>
-        <w:pStyle w:val="Listenabsatz"/>
-        <w:numPr>
-          <w:ilvl w:val="2"/>
-          <w:numId w:val="3"/>
-        </w:numPr>
-      </w:pPr>
-      <w:r>
-        <w:t>Zusammenfassung der Anforderungen</w:t>
-      </w:r>
-    </w:p>
-    <w:p>
-      <w:pPr>
-        <w:pStyle w:val="Listenabsatz"/>
-        <w:numPr>
-          <w:ilvl w:val="2"/>
-          <w:numId w:val="3"/>
-        </w:numPr>
-      </w:pPr>
-      <w:r>
-        <w:t>Betrachtung des Deployment-Prozesses unter Berücksichtigung der Sicherheitsanforderungen</w:t>
-      </w:r>
-    </w:p>
-    <w:p>
-      <w:pPr>
-        <w:pStyle w:val="Listenabsatz"/>
-        <w:numPr>
-          <w:ilvl w:val="0"/>
-          <w:numId w:val="3"/>
-        </w:numPr>
-      </w:pPr>
-      <w:r>
-        <w:t>kritische Betrachtung</w:t>
-      </w:r>
-    </w:p>
-    <w:p>
-      <w:pPr>
-        <w:pStyle w:val="Listenabsatz"/>
-        <w:numPr>
-          <w:ilvl w:val="1"/>
-          <w:numId w:val="3"/>
-        </w:numPr>
-      </w:pPr>
-      <w:r>
-        <w:t>Zusammenfassung</w:t>
-      </w:r>
-      <w:r>
-        <w:t>: Ergebnisse der Forschungsfragen</w:t>
-      </w:r>
-    </w:p>
-    <w:p>
-      <w:pPr>
-        <w:pStyle w:val="Listenabsatz"/>
-        <w:numPr>
-          <w:ilvl w:val="1"/>
-          <w:numId w:val="3"/>
-        </w:numPr>
-        <w:rPr>
-          <w:ins w:id="27" w:author="Yves Staudenmaier" w:date="2020-03-20T08:40:00Z"/>
+        <w:rPr>
+          <w:ins w:id="56" w:author="Yves Staudenmaier" w:date="2020-03-20T08:40:00Z"/>
         </w:rPr>
       </w:pPr>
       <w:r>
@@ -1243,7 +1351,7 @@
           <w:ilvl w:val="2"/>
           <w:numId w:val="3"/>
         </w:numPr>
-        <w:pPrChange w:id="28" w:author="Yves Staudenmaier" w:date="2020-03-20T08:40:00Z">
+        <w:pPrChange w:id="57" w:author="Yves Staudenmaier" w:date="2020-03-20T08:40:00Z">
           <w:pPr>
             <w:pStyle w:val="Listenabsatz"/>
             <w:numPr>
@@ -1254,13 +1362,11 @@
           </w:pPr>
         </w:pPrChange>
       </w:pPr>
-      <w:ins w:id="29" w:author="Yves Staudenmaier" w:date="2020-03-20T08:40:00Z">
+      <w:ins w:id="58" w:author="Yves Staudenmaier" w:date="2020-03-20T08:40:00Z">
         <w:r>
           <w:t>Sind die SMARTen Ziele eingehalten worden?</w:t>
         </w:r>
       </w:ins>
-      <w:bookmarkStart w:id="30" w:name="_GoBack"/>
-      <w:bookmarkEnd w:id="30"/>
     </w:p>
     <w:p>
       <w:pPr>
@@ -1400,7 +1506,7 @@
         </w:rPr>
         <w:t xml:space="preserve"> 1, Nr. 3 (September 2014): 81–84. </w:t>
       </w:r>
-      <w:hyperlink r:id="rId7" w:history="1">
+      <w:hyperlink r:id="rId10" w:history="1">
         <w:r>
           <w:rPr>
             <w:rStyle w:val="Hyperlink"/>
@@ -1442,7 +1548,7 @@
         </w:rPr>
         <w:t xml:space="preserve"> 3, Nr. 5 (September 2016): 54–62. </w:t>
       </w:r>
-      <w:hyperlink r:id="rId8" w:history="1">
+      <w:hyperlink r:id="rId11" w:history="1">
         <w:r>
           <w:rPr>
             <w:rStyle w:val="Hyperlink"/>
@@ -1479,7 +1585,7 @@
         </w:rPr>
         <w:t xml:space="preserve">, 85–89, 2015. </w:t>
       </w:r>
-      <w:hyperlink r:id="rId9" w:history="1">
+      <w:hyperlink r:id="rId12" w:history="1">
         <w:r>
           <w:rPr>
             <w:rStyle w:val="Hyperlink"/>
@@ -1506,6 +1612,171 @@
     </w:sectPr>
   </w:body>
 </w:document>
+</file>
+
+<file path=word/comments.xml><?xml version="1.0" encoding="utf-8"?>
+<w:comments xmlns:wpc="http://schemas.microsoft.com/office/word/2010/wordprocessingCanvas" xmlns:cx="http://schemas.microsoft.com/office/drawing/2014/chartex" xmlns:cx1="http://schemas.microsoft.com/office/drawing/2015/9/8/chartex" xmlns:cx2="http://schemas.microsoft.com/office/drawing/2015/10/21/chartex" xmlns:cx3="http://schemas.microsoft.com/office/drawing/2016/5/9/chartex" xmlns:cx4="http://schemas.microsoft.com/office/drawing/2016/5/10/chartex" xmlns:cx5="http://schemas.microsoft.com/office/drawing/2016/5/11/chartex" xmlns:cx6="http://schemas.microsoft.com/office/drawing/2016/5/12/chartex" xmlns:cx7="http://schemas.microsoft.com/office/drawing/2016/5/13/chartex" xmlns:cx8="http://schemas.microsoft.com/office/drawing/2016/5/14/chartex" xmlns:mc="http://schemas.openxmlformats.org/markup-compatibility/2006" xmlns:aink="http://schemas.microsoft.com/office/drawing/2016/ink" xmlns:am3d="http://schemas.microsoft.com/office/drawing/2017/model3d" xmlns:o="urn:schemas-microsoft-com:office:office" xmlns:r="http://schemas.openxmlformats.org/officeDocument/2006/relationships" xmlns:m="http://schemas.openxmlformats.org/officeDocument/2006/math" xmlns:v="urn:schemas-microsoft-com:vml" xmlns:wp14="http://schemas.microsoft.com/office/word/2010/wordprocessingDrawing" xmlns:wp="http://schemas.openxmlformats.org/drawingml/2006/wordprocessingDrawing" xmlns:w10="urn:schemas-microsoft-com:office:word" xmlns:w="http://schemas.openxmlformats.org/wordprocessingml/2006/main" xmlns:w14="http://schemas.microsoft.com/office/word/2010/wordml" xmlns:w15="http://schemas.microsoft.com/office/word/2012/wordml" xmlns:w16cid="http://schemas.microsoft.com/office/word/2016/wordml/cid" xmlns:w16se="http://schemas.microsoft.com/office/word/2015/wordml/symex" xmlns:wpg="http://schemas.microsoft.com/office/word/2010/wordprocessingGroup" xmlns:wpi="http://schemas.microsoft.com/office/word/2010/wordprocessingInk" xmlns:wne="http://schemas.microsoft.com/office/word/2006/wordml" xmlns:wps="http://schemas.microsoft.com/office/word/2010/wordprocessingShape" mc:Ignorable="w14 w15 w16se w16cid wp14">
+  <w:comment w:id="11" w:author="Yves Staudenmaier" w:date="2020-03-25T15:08:00Z" w:initials="YS">
+    <w:p>
+      <w:pPr>
+        <w:pStyle w:val="Listenabsatz"/>
+        <w:ind w:left="0"/>
+      </w:pPr>
+      <w:r>
+        <w:rPr>
+          <w:rStyle w:val="Kommentarzeichen"/>
+        </w:rPr>
+        <w:annotationRef/>
+      </w:r>
+      <w:r>
+        <w:t>Das habe ich rausgenommen, da es wenig Sinn macht so einen Business Case zu analysieren:</w:t>
+      </w:r>
+    </w:p>
+    <w:p>
+      <w:pPr>
+        <w:pStyle w:val="Listenabsatz"/>
+        <w:numPr>
+          <w:ilvl w:val="1"/>
+          <w:numId w:val="3"/>
+        </w:numPr>
+      </w:pPr>
+      <w:r>
+        <w:t>Analyse</w:t>
+      </w:r>
+    </w:p>
+    <w:p>
+      <w:pPr>
+        <w:pStyle w:val="Listenabsatz"/>
+        <w:numPr>
+          <w:ilvl w:val="2"/>
+          <w:numId w:val="3"/>
+        </w:numPr>
+      </w:pPr>
+      <w:r>
+        <w:t>Erstellung eines Business-Case (</w:t>
+      </w:r>
+      <w:r>
+        <w:t>https://www.wikihow.com/Write-a-Business-Case</w:t>
+      </w:r>
+      <w:r>
+        <w:t>)</w:t>
+      </w:r>
+    </w:p>
+    <w:p>
+      <w:pPr>
+        <w:pStyle w:val="Listenabsatz"/>
+        <w:numPr>
+          <w:ilvl w:val="2"/>
+          <w:numId w:val="3"/>
+        </w:numPr>
+      </w:pPr>
+      <w:r>
+        <w:t>Wie passt dieses Thema zur Unternehmensstrategie</w:t>
+      </w:r>
+    </w:p>
+    <w:p>
+      <w:pPr>
+        <w:pStyle w:val="Listenabsatz"/>
+        <w:numPr>
+          <w:ilvl w:val="2"/>
+          <w:numId w:val="3"/>
+        </w:numPr>
+      </w:pPr>
+      <w:r>
+        <w:t>Welchen Beitrag leistet meine Zielerfüllung zur Zielerfüllung der Unternehmensziele</w:t>
+      </w:r>
+    </w:p>
+    <w:p>
+      <w:pPr>
+        <w:pStyle w:val="Listenabsatz"/>
+        <w:numPr>
+          <w:ilvl w:val="2"/>
+          <w:numId w:val="3"/>
+        </w:numPr>
+      </w:pPr>
+      <w:r>
+        <w:t xml:space="preserve">Identifizieren von möglichen Disharmonien </w:t>
+      </w:r>
+    </w:p>
+    <w:p>
+      <w:pPr>
+        <w:pStyle w:val="Listenabsatz"/>
+        <w:numPr>
+          <w:ilvl w:val="2"/>
+          <w:numId w:val="3"/>
+        </w:numPr>
+      </w:pPr>
+      <w:r>
+        <w:t>IST-Geschäftsprozess des Deployment analysieren; den neuen Prozess aus FF1 analysieren</w:t>
+      </w:r>
+    </w:p>
+    <w:p>
+      <w:pPr>
+        <w:pStyle w:val="Listenabsatz"/>
+        <w:numPr>
+          <w:ilvl w:val="1"/>
+          <w:numId w:val="3"/>
+        </w:numPr>
+      </w:pPr>
+      <w:r>
+        <w:t>Konzeption eines verbesserten Geschäftsszenario</w:t>
+      </w:r>
+    </w:p>
+    <w:p>
+      <w:pPr>
+        <w:pStyle w:val="Listenabsatz"/>
+        <w:numPr>
+          <w:ilvl w:val="2"/>
+          <w:numId w:val="3"/>
+        </w:numPr>
+      </w:pPr>
+      <w:r>
+        <w:t>Mögliche Verbesserungsempfehlungen für den Prozess geben</w:t>
+      </w:r>
+    </w:p>
+    <w:p>
+      <w:pPr>
+        <w:pStyle w:val="Listenabsatz"/>
+        <w:numPr>
+          <w:ilvl w:val="2"/>
+          <w:numId w:val="3"/>
+        </w:numPr>
+      </w:pPr>
+      <w:r>
+        <w:t xml:space="preserve">Kosteneinsparpotentiale </w:t>
+      </w:r>
+    </w:p>
+    <w:p>
+      <w:pPr>
+        <w:pStyle w:val="Listenabsatz"/>
+        <w:numPr>
+          <w:ilvl w:val="2"/>
+          <w:numId w:val="3"/>
+        </w:numPr>
+      </w:pPr>
+      <w:r>
+        <w:t>Zielharmonisierung</w:t>
+      </w:r>
+    </w:p>
+    <w:p>
+      <w:pPr>
+        <w:pStyle w:val="Kommentartext"/>
+      </w:pPr>
+    </w:p>
+  </w:comment>
+</w:comments>
+</file>
+
+<file path=word/commentsExtended.xml><?xml version="1.0" encoding="utf-8"?>
+<w15:commentsEx xmlns:wpc="http://schemas.microsoft.com/office/word/2010/wordprocessingCanvas" xmlns:cx="http://schemas.microsoft.com/office/drawing/2014/chartex" xmlns:cx1="http://schemas.microsoft.com/office/drawing/2015/9/8/chartex" xmlns:cx2="http://schemas.microsoft.com/office/drawing/2015/10/21/chartex" xmlns:cx3="http://schemas.microsoft.com/office/drawing/2016/5/9/chartex" xmlns:cx4="http://schemas.microsoft.com/office/drawing/2016/5/10/chartex" xmlns:cx5="http://schemas.microsoft.com/office/drawing/2016/5/11/chartex" xmlns:cx6="http://schemas.microsoft.com/office/drawing/2016/5/12/chartex" xmlns:cx7="http://schemas.microsoft.com/office/drawing/2016/5/13/chartex" xmlns:cx8="http://schemas.microsoft.com/office/drawing/2016/5/14/chartex" xmlns:mc="http://schemas.openxmlformats.org/markup-compatibility/2006" xmlns:aink="http://schemas.microsoft.com/office/drawing/2016/ink" xmlns:am3d="http://schemas.microsoft.com/office/drawing/2017/model3d" xmlns:o="urn:schemas-microsoft-com:office:office" xmlns:r="http://schemas.openxmlformats.org/officeDocument/2006/relationships" xmlns:m="http://schemas.openxmlformats.org/officeDocument/2006/math" xmlns:v="urn:schemas-microsoft-com:vml" xmlns:wp14="http://schemas.microsoft.com/office/word/2010/wordprocessingDrawing" xmlns:wp="http://schemas.openxmlformats.org/drawingml/2006/wordprocessingDrawing" xmlns:w10="urn:schemas-microsoft-com:office:word" xmlns:w="http://schemas.openxmlformats.org/wordprocessingml/2006/main" xmlns:w14="http://schemas.microsoft.com/office/word/2010/wordml" xmlns:w15="http://schemas.microsoft.com/office/word/2012/wordml" xmlns:w16cid="http://schemas.microsoft.com/office/word/2016/wordml/cid" xmlns:w16se="http://schemas.microsoft.com/office/word/2015/wordml/symex" xmlns:wpg="http://schemas.microsoft.com/office/word/2010/wordprocessingGroup" xmlns:wpi="http://schemas.microsoft.com/office/word/2010/wordprocessingInk" xmlns:wne="http://schemas.microsoft.com/office/word/2006/wordml" xmlns:wps="http://schemas.microsoft.com/office/word/2010/wordprocessingShape" mc:Ignorable="w14 w15 w16se w16cid wp14">
+  <w15:commentEx w15:paraId="229E8DD8" w15:done="0"/>
+</w15:commentsEx>
+</file>
+
+<file path=word/commentsIds.xml><?xml version="1.0" encoding="utf-8"?>
+<w16cid:commentsIds xmlns:wpc="http://schemas.microsoft.com/office/word/2010/wordprocessingCanvas" xmlns:cx="http://schemas.microsoft.com/office/drawing/2014/chartex" xmlns:cx1="http://schemas.microsoft.com/office/drawing/2015/9/8/chartex" xmlns:cx2="http://schemas.microsoft.com/office/drawing/2015/10/21/chartex" xmlns:cx3="http://schemas.microsoft.com/office/drawing/2016/5/9/chartex" xmlns:cx4="http://schemas.microsoft.com/office/drawing/2016/5/10/chartex" xmlns:cx5="http://schemas.microsoft.com/office/drawing/2016/5/11/chartex" xmlns:cx6="http://schemas.microsoft.com/office/drawing/2016/5/12/chartex" xmlns:cx7="http://schemas.microsoft.com/office/drawing/2016/5/13/chartex" xmlns:cx8="http://schemas.microsoft.com/office/drawing/2016/5/14/chartex" xmlns:mc="http://schemas.openxmlformats.org/markup-compatibility/2006" xmlns:aink="http://schemas.microsoft.com/office/drawing/2016/ink" xmlns:am3d="http://schemas.microsoft.com/office/drawing/2017/model3d" xmlns:o="urn:schemas-microsoft-com:office:office" xmlns:r="http://schemas.openxmlformats.org/officeDocument/2006/relationships" xmlns:m="http://schemas.openxmlformats.org/officeDocument/2006/math" xmlns:v="urn:schemas-microsoft-com:vml" xmlns:wp14="http://schemas.microsoft.com/office/word/2010/wordprocessingDrawing" xmlns:wp="http://schemas.openxmlformats.org/drawingml/2006/wordprocessingDrawing" xmlns:w10="urn:schemas-microsoft-com:office:word" xmlns:w="http://schemas.openxmlformats.org/wordprocessingml/2006/main" xmlns:w14="http://schemas.microsoft.com/office/word/2010/wordml" xmlns:w15="http://schemas.microsoft.com/office/word/2012/wordml" xmlns:w16cid="http://schemas.microsoft.com/office/word/2016/wordml/cid" xmlns:w16se="http://schemas.microsoft.com/office/word/2015/wordml/symex" xmlns:wpg="http://schemas.microsoft.com/office/word/2010/wordprocessingGroup" xmlns:wpi="http://schemas.microsoft.com/office/word/2010/wordprocessingInk" xmlns:wne="http://schemas.microsoft.com/office/word/2006/wordml" xmlns:wps="http://schemas.microsoft.com/office/word/2010/wordprocessingShape" mc:Ignorable="w14 w15 w16se w16cid wp14">
+  <w16cid:commentId w16cid:paraId="229E8DD8" w16cid:durableId="2225F254"/>
+</w16cid:commentsIds>
 </file>
 
 <file path=word/endnotes.xml><?xml version="1.0" encoding="utf-8"?>
@@ -1818,7 +2089,7 @@
   <w:abstractNum w:abstractNumId="3" w15:restartNumberingAfterBreak="0">
     <w:nsid w:val="7DB738C2"/>
     <w:multiLevelType w:val="hybridMultilevel"/>
-    <w:tmpl w:val="FD960BAC"/>
+    <w:tmpl w:val="289E9486"/>
     <w:lvl w:ilvl="0" w:tplc="0407000F">
       <w:start w:val="1"/>
       <w:numFmt w:val="decimal"/>
@@ -1828,7 +2099,7 @@
         <w:ind w:left="720" w:hanging="360"/>
       </w:pPr>
     </w:lvl>
-    <w:lvl w:ilvl="1" w:tplc="04070019">
+    <w:lvl w:ilvl="1" w:tplc="418A9FD0">
       <w:start w:val="1"/>
       <w:numFmt w:val="lowerLetter"/>
       <w:lvlText w:val="%2."/>
@@ -1836,6 +2107,9 @@
       <w:pPr>
         <w:ind w:left="1440" w:hanging="360"/>
       </w:pPr>
+      <w:rPr>
+        <w:strike w:val="0"/>
+      </w:rPr>
     </w:lvl>
     <w:lvl w:ilvl="2" w:tplc="35D80138">
       <w:start w:val="1"/>
@@ -1849,7 +2123,7 @@
         <w:strike w:val="0"/>
       </w:rPr>
     </w:lvl>
-    <w:lvl w:ilvl="3" w:tplc="0407000F">
+    <w:lvl w:ilvl="3" w:tplc="7F9AC33A">
       <w:start w:val="1"/>
       <w:numFmt w:val="decimal"/>
       <w:lvlText w:val="%4."/>
@@ -1857,6 +2131,9 @@
       <w:pPr>
         <w:ind w:left="2880" w:hanging="360"/>
       </w:pPr>
+      <w:rPr>
+        <w:strike w:val="0"/>
+      </w:rPr>
     </w:lvl>
     <w:lvl w:ilvl="4" w:tplc="04070019" w:tentative="1">
       <w:start w:val="1"/>
@@ -2557,6 +2834,98 @@
       <w:u w:val="single"/>
     </w:rPr>
   </w:style>
+  <w:style w:type="paragraph" w:styleId="Sprechblasentext">
+    <w:name w:val="Balloon Text"/>
+    <w:basedOn w:val="Standard"/>
+    <w:link w:val="SprechblasentextZchn"/>
+    <w:uiPriority w:val="99"/>
+    <w:semiHidden/>
+    <w:unhideWhenUsed/>
+    <w:rsid w:val="002D6189"/>
+    <w:rPr>
+      <w:rFonts w:ascii="Segoe UI" w:hAnsi="Segoe UI" w:cs="Segoe UI"/>
+      <w:sz w:val="18"/>
+      <w:szCs w:val="18"/>
+    </w:rPr>
+  </w:style>
+  <w:style w:type="character" w:customStyle="1" w:styleId="SprechblasentextZchn">
+    <w:name w:val="Sprechblasentext Zchn"/>
+    <w:basedOn w:val="Absatz-Standardschriftart"/>
+    <w:link w:val="Sprechblasentext"/>
+    <w:uiPriority w:val="99"/>
+    <w:semiHidden/>
+    <w:rsid w:val="002D6189"/>
+    <w:rPr>
+      <w:rFonts w:ascii="Segoe UI" w:hAnsi="Segoe UI" w:cs="Segoe UI"/>
+      <w:sz w:val="18"/>
+      <w:szCs w:val="18"/>
+    </w:rPr>
+  </w:style>
+  <w:style w:type="character" w:styleId="Kommentarzeichen">
+    <w:name w:val="annotation reference"/>
+    <w:basedOn w:val="Absatz-Standardschriftart"/>
+    <w:uiPriority w:val="99"/>
+    <w:semiHidden/>
+    <w:unhideWhenUsed/>
+    <w:rsid w:val="002D6189"/>
+    <w:rPr>
+      <w:sz w:val="16"/>
+      <w:szCs w:val="16"/>
+    </w:rPr>
+  </w:style>
+  <w:style w:type="paragraph" w:styleId="Kommentartext">
+    <w:name w:val="annotation text"/>
+    <w:basedOn w:val="Standard"/>
+    <w:link w:val="KommentartextZchn"/>
+    <w:uiPriority w:val="99"/>
+    <w:semiHidden/>
+    <w:unhideWhenUsed/>
+    <w:rsid w:val="002D6189"/>
+    <w:rPr>
+      <w:sz w:val="20"/>
+      <w:szCs w:val="20"/>
+    </w:rPr>
+  </w:style>
+  <w:style w:type="character" w:customStyle="1" w:styleId="KommentartextZchn">
+    <w:name w:val="Kommentartext Zchn"/>
+    <w:basedOn w:val="Absatz-Standardschriftart"/>
+    <w:link w:val="Kommentartext"/>
+    <w:uiPriority w:val="99"/>
+    <w:semiHidden/>
+    <w:rsid w:val="002D6189"/>
+    <w:rPr>
+      <w:sz w:val="20"/>
+      <w:szCs w:val="20"/>
+    </w:rPr>
+  </w:style>
+  <w:style w:type="paragraph" w:styleId="Kommentarthema">
+    <w:name w:val="annotation subject"/>
+    <w:basedOn w:val="Kommentartext"/>
+    <w:next w:val="Kommentartext"/>
+    <w:link w:val="KommentarthemaZchn"/>
+    <w:uiPriority w:val="99"/>
+    <w:semiHidden/>
+    <w:unhideWhenUsed/>
+    <w:rsid w:val="002D6189"/>
+    <w:rPr>
+      <w:b/>
+      <w:bCs/>
+    </w:rPr>
+  </w:style>
+  <w:style w:type="character" w:customStyle="1" w:styleId="KommentarthemaZchn">
+    <w:name w:val="Kommentarthema Zchn"/>
+    <w:basedOn w:val="KommentartextZchn"/>
+    <w:link w:val="Kommentarthema"/>
+    <w:uiPriority w:val="99"/>
+    <w:semiHidden/>
+    <w:rsid w:val="002D6189"/>
+    <w:rPr>
+      <w:b/>
+      <w:bCs/>
+      <w:sz w:val="20"/>
+      <w:szCs w:val="20"/>
+    </w:rPr>
+  </w:style>
 </w:styles>
 </file>
 

</xml_diff>

<commit_message>
updated ff2 + ff3
</commit_message>
<xml_diff>
--- a/application/Erstellung des Forschungsdesigns.docx
+++ b/application/Erstellung des Forschungsdesigns.docx
@@ -923,23 +923,8 @@
           <w:ilvl w:val="2"/>
           <w:numId w:val="3"/>
         </w:numPr>
-        <w:rPr>
-          <w:rPrChange w:id="33" w:author="Yves Staudenmaier" w:date="2020-03-25T15:10:00Z">
-            <w:rPr/>
-          </w:rPrChange>
-        </w:rPr>
-        <w:pPrChange w:id="34" w:author="Yves Staudenmaier" w:date="2020-03-25T15:10:00Z">
-          <w:pPr>
-            <w:pStyle w:val="Listenabsatz"/>
-            <w:numPr>
-              <w:ilvl w:val="2"/>
-              <w:numId w:val="3"/>
-            </w:numPr>
-            <w:ind w:left="2160" w:hanging="180"/>
-          </w:pPr>
-        </w:pPrChange>
-      </w:pPr>
-      <w:ins w:id="35" w:author="Yves Staudenmaier" w:date="2020-03-25T15:10:00Z">
+      </w:pPr>
+      <w:ins w:id="33" w:author="Yves Staudenmaier" w:date="2020-03-25T15:10:00Z">
         <w:r>
           <w:t>Prüfungsphase</w:t>
         </w:r>
@@ -953,10 +938,10 @@
           <w:numId w:val="3"/>
         </w:numPr>
         <w:rPr>
-          <w:del w:id="36" w:author="Yves Staudenmaier" w:date="2020-03-25T15:07:00Z"/>
-        </w:rPr>
-      </w:pPr>
-      <w:del w:id="37" w:author="Yves Staudenmaier" w:date="2020-03-25T15:07:00Z">
+          <w:del w:id="34" w:author="Yves Staudenmaier" w:date="2020-03-25T15:07:00Z"/>
+        </w:rPr>
+      </w:pPr>
+      <w:del w:id="35" w:author="Yves Staudenmaier" w:date="2020-03-25T15:07:00Z">
         <w:r>
           <w:delText>Analyse</w:delText>
         </w:r>
@@ -970,10 +955,10 @@
           <w:numId w:val="3"/>
         </w:numPr>
         <w:rPr>
-          <w:del w:id="38" w:author="Yves Staudenmaier" w:date="2020-03-25T15:07:00Z"/>
-        </w:rPr>
-      </w:pPr>
-      <w:del w:id="39" w:author="Yves Staudenmaier" w:date="2020-03-25T15:07:00Z">
+          <w:del w:id="36" w:author="Yves Staudenmaier" w:date="2020-03-25T15:07:00Z"/>
+        </w:rPr>
+      </w:pPr>
+      <w:del w:id="37" w:author="Yves Staudenmaier" w:date="2020-03-25T15:07:00Z">
         <w:r>
           <w:delText>Erstellung eines Business-Case</w:delText>
         </w:r>
@@ -987,10 +972,10 @@
           <w:numId w:val="3"/>
         </w:numPr>
         <w:rPr>
-          <w:del w:id="40" w:author="Yves Staudenmaier" w:date="2020-03-25T15:07:00Z"/>
-        </w:rPr>
-      </w:pPr>
-      <w:del w:id="41" w:author="Yves Staudenmaier" w:date="2020-03-25T15:07:00Z">
+          <w:del w:id="38" w:author="Yves Staudenmaier" w:date="2020-03-25T15:07:00Z"/>
+        </w:rPr>
+      </w:pPr>
+      <w:del w:id="39" w:author="Yves Staudenmaier" w:date="2020-03-25T15:07:00Z">
         <w:r>
           <w:delText>Wie passt dieses Thema zur Unternehmensstrategie</w:delText>
         </w:r>
@@ -1004,10 +989,10 @@
           <w:numId w:val="3"/>
         </w:numPr>
         <w:rPr>
-          <w:del w:id="42" w:author="Yves Staudenmaier" w:date="2020-03-25T15:07:00Z"/>
-        </w:rPr>
-      </w:pPr>
-      <w:del w:id="43" w:author="Yves Staudenmaier" w:date="2020-03-25T15:07:00Z">
+          <w:del w:id="40" w:author="Yves Staudenmaier" w:date="2020-03-25T15:07:00Z"/>
+        </w:rPr>
+      </w:pPr>
+      <w:del w:id="41" w:author="Yves Staudenmaier" w:date="2020-03-25T15:07:00Z">
         <w:r>
           <w:delText>Welchen Beitrag leistet meine Zielerfüllung zur Zielerfüllung der Unternehmensziele</w:delText>
         </w:r>
@@ -1021,10 +1006,10 @@
           <w:numId w:val="3"/>
         </w:numPr>
         <w:rPr>
-          <w:del w:id="44" w:author="Yves Staudenmaier" w:date="2020-03-25T15:07:00Z"/>
-        </w:rPr>
-      </w:pPr>
-      <w:del w:id="45" w:author="Yves Staudenmaier" w:date="2020-03-25T15:07:00Z">
+          <w:del w:id="42" w:author="Yves Staudenmaier" w:date="2020-03-25T15:07:00Z"/>
+        </w:rPr>
+      </w:pPr>
+      <w:del w:id="43" w:author="Yves Staudenmaier" w:date="2020-03-25T15:07:00Z">
         <w:r>
           <w:delText xml:space="preserve">Identifizieren von möglichen Disharmonien </w:delText>
         </w:r>
@@ -1038,9 +1023,9 @@
           <w:numId w:val="3"/>
         </w:numPr>
         <w:rPr>
-          <w:del w:id="46" w:author="Yves Staudenmaier" w:date="2020-03-25T15:07:00Z"/>
-        </w:rPr>
-        <w:pPrChange w:id="47" w:author="Yves Staudenmaier" w:date="2020-03-19T12:14:00Z">
+          <w:del w:id="44" w:author="Yves Staudenmaier" w:date="2020-03-25T15:07:00Z"/>
+        </w:rPr>
+        <w:pPrChange w:id="45" w:author="Yves Staudenmaier" w:date="2020-03-19T12:14:00Z">
           <w:pPr>
             <w:pStyle w:val="Listenabsatz"/>
             <w:numPr>
@@ -1051,7 +1036,7 @@
           </w:pPr>
         </w:pPrChange>
       </w:pPr>
-      <w:del w:id="48" w:author="Yves Staudenmaier" w:date="2020-03-25T15:07:00Z">
+      <w:del w:id="46" w:author="Yves Staudenmaier" w:date="2020-03-25T15:07:00Z">
         <w:r>
           <w:delText>Konzeption</w:delText>
         </w:r>
@@ -1068,10 +1053,10 @@
           <w:numId w:val="3"/>
         </w:numPr>
         <w:rPr>
-          <w:del w:id="49" w:author="Yves Staudenmaier" w:date="2020-03-25T15:07:00Z"/>
-        </w:rPr>
-      </w:pPr>
-      <w:del w:id="50" w:author="Yves Staudenmaier" w:date="2020-03-25T15:07:00Z">
+          <w:del w:id="47" w:author="Yves Staudenmaier" w:date="2020-03-25T15:07:00Z"/>
+        </w:rPr>
+      </w:pPr>
+      <w:del w:id="48" w:author="Yves Staudenmaier" w:date="2020-03-25T15:07:00Z">
         <w:r>
           <w:delText xml:space="preserve">Kosteneinsparpotentiale </w:delText>
         </w:r>
@@ -1085,10 +1070,10 @@
           <w:numId w:val="3"/>
         </w:numPr>
         <w:rPr>
-          <w:del w:id="51" w:author="Yves Staudenmaier" w:date="2020-03-25T15:07:00Z"/>
-        </w:rPr>
-      </w:pPr>
-      <w:del w:id="52" w:author="Yves Staudenmaier" w:date="2020-03-25T15:07:00Z">
+          <w:del w:id="49" w:author="Yves Staudenmaier" w:date="2020-03-25T15:07:00Z"/>
+        </w:rPr>
+      </w:pPr>
+      <w:del w:id="50" w:author="Yves Staudenmaier" w:date="2020-03-25T15:07:00Z">
         <w:r>
           <w:delText>Zielharmonisierung</w:delText>
         </w:r>
@@ -1105,16 +1090,118 @@
       <w:r>
         <w:t xml:space="preserve">Ergebnis </w:t>
       </w:r>
-      <w:del w:id="53" w:author="Yves Staudenmaier" w:date="2020-03-25T15:11:00Z">
+      <w:del w:id="51" w:author="Yves Staudenmaier" w:date="2020-03-25T15:11:00Z">
         <w:r>
           <w:delText>und Ausblick auf weitere Potentiale</w:delText>
         </w:r>
       </w:del>
-      <w:ins w:id="54" w:author="Yves Staudenmaier" w:date="2020-03-25T15:11:00Z">
+      <w:ins w:id="52" w:author="Yves Staudenmaier" w:date="2020-03-25T15:11:00Z">
         <w:r>
           <w:t>der Forschungsfrage zwei</w:t>
         </w:r>
       </w:ins>
+    </w:p>
+    <w:p>
+      <w:pPr>
+        <w:pStyle w:val="Listenabsatz"/>
+        <w:numPr>
+          <w:ilvl w:val="0"/>
+          <w:numId w:val="3"/>
+        </w:numPr>
+      </w:pPr>
+      <w:r>
+        <w:t>Welche besonderen sicherheitstechnischen Aspekte muss ein solcher Prozess im Bereich der Versicherung erfüllen?</w:t>
+      </w:r>
+    </w:p>
+    <w:p>
+      <w:pPr>
+        <w:pStyle w:val="Listenabsatz"/>
+        <w:numPr>
+          <w:ilvl w:val="1"/>
+          <w:numId w:val="3"/>
+        </w:numPr>
+      </w:pPr>
+      <w:r>
+        <w:t>Warum ist Sicherheit wichtig? (</w:t>
+      </w:r>
+      <w:r>
+        <w:sym w:font="Wingdings" w:char="F0E0"/>
+      </w:r>
+      <w:r>
+        <w:t xml:space="preserve"> Kein eigenes Kapitel, sondern mehr als Einleitung dieser Forschungsfrage </w:t>
+      </w:r>
+      <w:r>
+        <w:sym w:font="Wingdings" w:char="F0E0"/>
+      </w:r>
+      <w:r>
+        <w:t xml:space="preserve"> siehe BSI IT-Grundschutz S.15</w:t>
+      </w:r>
+    </w:p>
+    <w:p>
+      <w:pPr>
+        <w:pStyle w:val="Listenabsatz"/>
+        <w:numPr>
+          <w:ilvl w:val="1"/>
+          <w:numId w:val="3"/>
+        </w:numPr>
+      </w:pPr>
+      <w:r>
+        <w:t>Anforderungen an den Betrieb einer Anwendung</w:t>
+      </w:r>
+      <w:r>
+        <w:t xml:space="preserve"> (</w:t>
+      </w:r>
+      <w:r>
+        <w:sym w:font="Wingdings" w:char="F0E0"/>
+      </w:r>
+      <w:r>
+        <w:t xml:space="preserve"> Anforderungskatalog)</w:t>
+      </w:r>
+    </w:p>
+    <w:p>
+      <w:pPr>
+        <w:pStyle w:val="Listenabsatz"/>
+        <w:numPr>
+          <w:ilvl w:val="2"/>
+          <w:numId w:val="3"/>
+        </w:numPr>
+      </w:pPr>
+      <w:r>
+        <w:lastRenderedPageBreak/>
+        <w:t>IT-Grundschutz BSI</w:t>
+      </w:r>
+    </w:p>
+    <w:p>
+      <w:pPr>
+        <w:pStyle w:val="Listenabsatz"/>
+        <w:numPr>
+          <w:ilvl w:val="2"/>
+          <w:numId w:val="3"/>
+        </w:numPr>
+        <w:rPr>
+          <w:ins w:id="53" w:author="Yves Staudenmaier" w:date="2020-03-25T15:56:00Z"/>
+        </w:rPr>
+      </w:pPr>
+      <w:r>
+        <w:t>Bafin</w:t>
+      </w:r>
+      <w:r>
+        <w:t>: VAIT</w:t>
+      </w:r>
+    </w:p>
+    <w:p>
+      <w:pPr>
+        <w:pStyle w:val="Listenabsatz"/>
+        <w:numPr>
+          <w:ilvl w:val="2"/>
+          <w:numId w:val="3"/>
+        </w:numPr>
+      </w:pPr>
+      <w:ins w:id="54" w:author="Yves Staudenmaier" w:date="2020-03-25T15:56:00Z">
+        <w:r>
+          <w:t>ISO 27001: Informationssicherheitsmangementsystem</w:t>
+        </w:r>
+      </w:ins>
       <w:bookmarkStart w:id="55" w:name="_GoBack"/>
       <w:bookmarkEnd w:id="55"/>
     </w:p>
@@ -1122,12 +1209,116 @@
       <w:pPr>
         <w:pStyle w:val="Listenabsatz"/>
         <w:numPr>
+          <w:ilvl w:val="2"/>
+          <w:numId w:val="3"/>
+        </w:numPr>
+        <w:rPr>
+          <w:del w:id="56" w:author="Yves Staudenmaier" w:date="2020-03-25T15:56:00Z"/>
+        </w:rPr>
+      </w:pPr>
+      <w:del w:id="57" w:author="Yves Staudenmaier" w:date="2020-03-25T15:56:00Z">
+        <w:r>
+          <w:delText>IT-Sicherheit</w:delText>
+        </w:r>
+        <w:r>
+          <w:delText>: Grundnorm ISO 27001</w:delText>
+        </w:r>
+        <w:r>
+          <w:delText xml:space="preserve"> (</w:delText>
+        </w:r>
+        <w:r>
+          <w:sym w:font="Wingdings" w:char="F0E0"/>
+        </w:r>
+        <w:r>
+          <w:delText xml:space="preserve"> alles andere als die BaFin)</w:delText>
+        </w:r>
+      </w:del>
+    </w:p>
+    <w:p>
+      <w:pPr>
+        <w:pStyle w:val="Listenabsatz"/>
+        <w:numPr>
+          <w:ilvl w:val="1"/>
+          <w:numId w:val="3"/>
+        </w:numPr>
+      </w:pPr>
+      <w:r>
+        <w:t xml:space="preserve">Wie wird bei der Beschaffung von "open source"-/"closed source"-Software in der SV Informatik sichergestellt, dass </w:t>
+      </w:r>
+      <w:r>
+        <w:t>dadurch keine Schwachstellen in der Anwendungslandschaft (AWL) entstehen?</w:t>
+      </w:r>
+    </w:p>
+    <w:p>
+      <w:pPr>
+        <w:pStyle w:val="Listenabsatz"/>
+        <w:numPr>
+          <w:ilvl w:val="1"/>
+          <w:numId w:val="3"/>
+        </w:numPr>
+      </w:pPr>
+      <w:r>
+        <w:t>Mögliches Konzept zur Implementierung der Sicherheitsanforderungen</w:t>
+      </w:r>
+    </w:p>
+    <w:p>
+      <w:pPr>
+        <w:pStyle w:val="Listenabsatz"/>
+        <w:numPr>
+          <w:ilvl w:val="2"/>
+          <w:numId w:val="3"/>
+        </w:numPr>
+      </w:pPr>
+      <w:r>
+        <w:t>Rückschlüsse auf die OpenShift-Umgebung bzw. auf die Container-Anwendungen</w:t>
+      </w:r>
+    </w:p>
+    <w:p>
+      <w:pPr>
+        <w:pStyle w:val="Listenabsatz"/>
+        <w:numPr>
+          <w:ilvl w:val="1"/>
+          <w:numId w:val="3"/>
+        </w:numPr>
+      </w:pPr>
+      <w:r>
+        <w:t>Ergebnis</w:t>
+      </w:r>
+    </w:p>
+    <w:p>
+      <w:pPr>
+        <w:pStyle w:val="Listenabsatz"/>
+        <w:numPr>
+          <w:ilvl w:val="2"/>
+          <w:numId w:val="3"/>
+        </w:numPr>
+      </w:pPr>
+      <w:r>
+        <w:t>Zusammenfassung der Anforderungen</w:t>
+      </w:r>
+    </w:p>
+    <w:p>
+      <w:pPr>
+        <w:pStyle w:val="Listenabsatz"/>
+        <w:numPr>
+          <w:ilvl w:val="2"/>
+          <w:numId w:val="3"/>
+        </w:numPr>
+      </w:pPr>
+      <w:r>
+        <w:t>Betrachtung des Deployment-Prozesses unter Berücksichtigung der Sicherheitsanforderungen</w:t>
+      </w:r>
+    </w:p>
+    <w:p>
+      <w:pPr>
+        <w:pStyle w:val="Listenabsatz"/>
+        <w:numPr>
           <w:ilvl w:val="0"/>
           <w:numId w:val="3"/>
         </w:numPr>
       </w:pPr>
       <w:r>
-        <w:t>Welche besonderen sicherheitstechnischen Aspekte muss ein solcher Prozess im Bereich der Versicherung erfüllen?</w:t>
+        <w:t>kritische Betrachtung</w:t>
       </w:r>
     </w:p>
     <w:p>
@@ -1139,19 +1330,10 @@
         </w:numPr>
       </w:pPr>
       <w:r>
-        <w:t>Warum ist Sicherheit wichtig? (</w:t>
-      </w:r>
-      <w:r>
-        <w:sym w:font="Wingdings" w:char="F0E0"/>
-      </w:r>
-      <w:r>
-        <w:t xml:space="preserve"> Kein eigenes Kapitel, sondern mehr als Einleitung dieser Forschungsfrage </w:t>
-      </w:r>
-      <w:r>
-        <w:sym w:font="Wingdings" w:char="F0E0"/>
-      </w:r>
-      <w:r>
-        <w:t xml:space="preserve"> siehe BSI IT-Grundschutz S.15</w:t>
+        <w:t>Zusammenfassung</w:t>
+      </w:r>
+      <w:r>
+        <w:t>: Ergebnisse der Forschungsfragen</w:t>
       </w:r>
     </w:p>
     <w:p>
@@ -1161,183 +1343,8 @@
           <w:ilvl w:val="1"/>
           <w:numId w:val="3"/>
         </w:numPr>
-      </w:pPr>
-      <w:r>
-        <w:t>Anforderungen an den Betrieb einer Anwendung</w:t>
-      </w:r>
-      <w:r>
-        <w:t xml:space="preserve"> (</w:t>
-      </w:r>
-      <w:r>
-        <w:sym w:font="Wingdings" w:char="F0E0"/>
-      </w:r>
-      <w:r>
-        <w:t xml:space="preserve"> Anforderungskatalog)</w:t>
-      </w:r>
-    </w:p>
-    <w:p>
-      <w:pPr>
-        <w:pStyle w:val="Listenabsatz"/>
-        <w:numPr>
-          <w:ilvl w:val="2"/>
-          <w:numId w:val="3"/>
-        </w:numPr>
-      </w:pPr>
-      <w:r>
-        <w:lastRenderedPageBreak/>
-        <w:t>IT-Grundschutz BSI</w:t>
-      </w:r>
-    </w:p>
-    <w:p>
-      <w:pPr>
-        <w:pStyle w:val="Listenabsatz"/>
-        <w:numPr>
-          <w:ilvl w:val="2"/>
-          <w:numId w:val="3"/>
-        </w:numPr>
-      </w:pPr>
-      <w:r>
-        <w:t>Bafin</w:t>
-      </w:r>
-      <w:r>
-        <w:t>: VAIT</w:t>
-      </w:r>
-    </w:p>
-    <w:p>
-      <w:pPr>
-        <w:pStyle w:val="Listenabsatz"/>
-        <w:numPr>
-          <w:ilvl w:val="2"/>
-          <w:numId w:val="3"/>
-        </w:numPr>
-      </w:pPr>
-      <w:r>
-        <w:t>IT-Sicherheit</w:t>
-      </w:r>
-      <w:r>
-        <w:t>: Grundnorm ISO 27001</w:t>
-      </w:r>
-      <w:r>
-        <w:t xml:space="preserve"> (</w:t>
-      </w:r>
-      <w:r>
-        <w:sym w:font="Wingdings" w:char="F0E0"/>
-      </w:r>
-      <w:r>
-        <w:t xml:space="preserve"> alles andere als die BaFin)</w:t>
-      </w:r>
-    </w:p>
-    <w:p>
-      <w:pPr>
-        <w:pStyle w:val="Listenabsatz"/>
-        <w:numPr>
-          <w:ilvl w:val="1"/>
-          <w:numId w:val="3"/>
-        </w:numPr>
-      </w:pPr>
-      <w:r>
-        <w:t xml:space="preserve">Wie wird bei der Beschaffung von "open source"-/"closed source"-Software in der SV Informatik sichergestellt, dass </w:t>
-      </w:r>
-      <w:r>
-        <w:t>dadurch keine Schwachstellen in der Anwendungslandschaft (AWL) entstehen?</w:t>
-      </w:r>
-    </w:p>
-    <w:p>
-      <w:pPr>
-        <w:pStyle w:val="Listenabsatz"/>
-        <w:numPr>
-          <w:ilvl w:val="1"/>
-          <w:numId w:val="3"/>
-        </w:numPr>
-      </w:pPr>
-      <w:r>
-        <w:t>Mögliches Konzept zur Implementierung der Sicherheitsanforderungen</w:t>
-      </w:r>
-    </w:p>
-    <w:p>
-      <w:pPr>
-        <w:pStyle w:val="Listenabsatz"/>
-        <w:numPr>
-          <w:ilvl w:val="2"/>
-          <w:numId w:val="3"/>
-        </w:numPr>
-      </w:pPr>
-      <w:r>
-        <w:t>Rückschlüsse auf die OpenShift-Umgebung bzw. auf die Container-Anwendungen</w:t>
-      </w:r>
-    </w:p>
-    <w:p>
-      <w:pPr>
-        <w:pStyle w:val="Listenabsatz"/>
-        <w:numPr>
-          <w:ilvl w:val="1"/>
-          <w:numId w:val="3"/>
-        </w:numPr>
-      </w:pPr>
-      <w:r>
-        <w:t>Ergebnis</w:t>
-      </w:r>
-    </w:p>
-    <w:p>
-      <w:pPr>
-        <w:pStyle w:val="Listenabsatz"/>
-        <w:numPr>
-          <w:ilvl w:val="2"/>
-          <w:numId w:val="3"/>
-        </w:numPr>
-      </w:pPr>
-      <w:r>
-        <w:t>Zusammenfassung der Anforderungen</w:t>
-      </w:r>
-    </w:p>
-    <w:p>
-      <w:pPr>
-        <w:pStyle w:val="Listenabsatz"/>
-        <w:numPr>
-          <w:ilvl w:val="2"/>
-          <w:numId w:val="3"/>
-        </w:numPr>
-      </w:pPr>
-      <w:r>
-        <w:t>Betrachtung des Deployment-Prozesses unter Berücksichtigung der Sicherheitsanforderungen</w:t>
-      </w:r>
-    </w:p>
-    <w:p>
-      <w:pPr>
-        <w:pStyle w:val="Listenabsatz"/>
-        <w:numPr>
-          <w:ilvl w:val="0"/>
-          <w:numId w:val="3"/>
-        </w:numPr>
-      </w:pPr>
-      <w:r>
-        <w:t>kritische Betrachtung</w:t>
-      </w:r>
-    </w:p>
-    <w:p>
-      <w:pPr>
-        <w:pStyle w:val="Listenabsatz"/>
-        <w:numPr>
-          <w:ilvl w:val="1"/>
-          <w:numId w:val="3"/>
-        </w:numPr>
-      </w:pPr>
-      <w:r>
-        <w:t>Zusammenfassung</w:t>
-      </w:r>
-      <w:r>
-        <w:t>: Ergebnisse der Forschungsfragen</w:t>
-      </w:r>
-    </w:p>
-    <w:p>
-      <w:pPr>
-        <w:pStyle w:val="Listenabsatz"/>
-        <w:numPr>
-          <w:ilvl w:val="1"/>
-          <w:numId w:val="3"/>
-        </w:numPr>
-        <w:rPr>
-          <w:ins w:id="56" w:author="Yves Staudenmaier" w:date="2020-03-20T08:40:00Z"/>
+        <w:rPr>
+          <w:ins w:id="58" w:author="Yves Staudenmaier" w:date="2020-03-20T08:40:00Z"/>
         </w:rPr>
       </w:pPr>
       <w:r>
@@ -1351,7 +1358,7 @@
           <w:ilvl w:val="2"/>
           <w:numId w:val="3"/>
         </w:numPr>
-        <w:pPrChange w:id="57" w:author="Yves Staudenmaier" w:date="2020-03-20T08:40:00Z">
+        <w:pPrChange w:id="59" w:author="Yves Staudenmaier" w:date="2020-03-20T08:40:00Z">
           <w:pPr>
             <w:pStyle w:val="Listenabsatz"/>
             <w:numPr>
@@ -1362,7 +1369,7 @@
           </w:pPr>
         </w:pPrChange>
       </w:pPr>
-      <w:ins w:id="58" w:author="Yves Staudenmaier" w:date="2020-03-20T08:40:00Z">
+      <w:ins w:id="60" w:author="Yves Staudenmaier" w:date="2020-03-20T08:40:00Z">
         <w:r>
           <w:t>Sind die SMARTen Ziele eingehalten worden?</w:t>
         </w:r>

</xml_diff>

<commit_message>
updated toc + finished ff3: ISMS
</commit_message>
<xml_diff>
--- a/application/Erstellung des Forschungsdesigns.docx
+++ b/application/Erstellung des Forschungsdesigns.docx
@@ -81,7 +81,31 @@
           </w:tcPr>
           <w:p>
             <w:r>
-              <w:t xml:space="preserve">Gegenstand, mit dem sich die For- schung beschäftigt (Gegenstand der Forschung), bzw. der Bereich, in dem Wissenschaftler mit- einander in Diskurs treten (Forschungsfeld) </w:t>
+              <w:t xml:space="preserve">Gegenstand, mit dem sich die </w:t>
+            </w:r>
+            <w:proofErr w:type="spellStart"/>
+            <w:r>
+              <w:t>For</w:t>
+            </w:r>
+            <w:proofErr w:type="spellEnd"/>
+            <w:r>
+              <w:t xml:space="preserve">- </w:t>
+            </w:r>
+            <w:proofErr w:type="spellStart"/>
+            <w:r>
+              <w:t>schung</w:t>
+            </w:r>
+            <w:proofErr w:type="spellEnd"/>
+            <w:r>
+              <w:t xml:space="preserve"> </w:t>
+            </w:r>
+            <w:proofErr w:type="spellStart"/>
+            <w:r>
+              <w:t>beschäftigt</w:t>
+            </w:r>
+            <w:proofErr w:type="spellEnd"/>
+            <w:r>
+              <w:t xml:space="preserve"> (Gegenstand der Forschung), bzw. der Bereich, in dem Wissenschaftler mit- einander in Diskurs treten (Forschungsfeld) </w:t>
             </w:r>
           </w:p>
         </w:tc>
@@ -94,7 +118,23 @@
               <w:t>I</w:t>
             </w:r>
             <w:r>
-              <w:t xml:space="preserve">n den seltensten Fällen kann ein Thema vollumfänglich bearbeitet werden. Deshalb wird ein Schwerpunkt innerhalb des Themas gesetzt </w:t>
+              <w:t xml:space="preserve">n den seltensten </w:t>
+            </w:r>
+            <w:proofErr w:type="spellStart"/>
+            <w:r>
+              <w:t>Fällen</w:t>
+            </w:r>
+            <w:proofErr w:type="spellEnd"/>
+            <w:r>
+              <w:t xml:space="preserve"> kann ein Thema </w:t>
+            </w:r>
+            <w:proofErr w:type="spellStart"/>
+            <w:r>
+              <w:t>vollumfänglich</w:t>
+            </w:r>
+            <w:proofErr w:type="spellEnd"/>
+            <w:r>
+              <w:t xml:space="preserve"> bearbeitet werden. Deshalb wird ein Schwerpunkt innerhalb des Themas gesetzt </w:t>
             </w:r>
           </w:p>
           <w:p/>
@@ -169,11 +209,24 @@
             <w:tcW w:w="3570" w:type="dxa"/>
           </w:tcPr>
           <w:p>
-            <w:r>
-              <w:t xml:space="preserve">DevOps: </w:t>
-            </w:r>
-            <w:r>
-              <w:t xml:space="preserve">Automatisiertes Deployment in einer Container-Umgebung </w:t>
+            <w:proofErr w:type="spellStart"/>
+            <w:r>
+              <w:t>DevOps</w:t>
+            </w:r>
+            <w:proofErr w:type="spellEnd"/>
+            <w:r>
+              <w:t xml:space="preserve">: </w:t>
+            </w:r>
+            <w:r>
+              <w:t xml:space="preserve">Automatisiertes </w:t>
+            </w:r>
+            <w:proofErr w:type="spellStart"/>
+            <w:r>
+              <w:t>Deployment</w:t>
+            </w:r>
+            <w:proofErr w:type="spellEnd"/>
+            <w:r>
+              <w:t xml:space="preserve"> in einer Container-Umgebung </w:t>
             </w:r>
           </w:p>
         </w:tc>
@@ -183,8 +236,13 @@
           </w:tcPr>
           <w:p>
             <w:r>
-              <w:t>Effekte einer Container-Umgebung auf den Prozess des automatisierten Deployments</w:t>
-            </w:r>
+              <w:t xml:space="preserve">Effekte einer Container-Umgebung auf den Prozess des automatisierten </w:t>
+            </w:r>
+            <w:proofErr w:type="spellStart"/>
+            <w:r>
+              <w:t>Deployments</w:t>
+            </w:r>
+            <w:proofErr w:type="spellEnd"/>
           </w:p>
         </w:tc>
         <w:tc>
@@ -206,7 +264,15 @@
               <w:t>Container-Anwendungen</w:t>
             </w:r>
             <w:r>
-              <w:t xml:space="preserve"> den Prozess des automatisierten Deployments unterstützen?</w:t>
+              <w:t xml:space="preserve"> den Prozess des automatisierten </w:t>
+            </w:r>
+            <w:proofErr w:type="spellStart"/>
+            <w:r>
+              <w:t>Deployments</w:t>
+            </w:r>
+            <w:proofErr w:type="spellEnd"/>
+            <w:r>
+              <w:t xml:space="preserve"> unterstützen?</w:t>
             </w:r>
           </w:p>
           <w:p>
@@ -239,7 +305,15 @@
               <w:t xml:space="preserve"> </w:t>
             </w:r>
             <w:r>
-              <w:t>auf den Prozess des automatisierten Deployments?</w:t>
+              <w:t xml:space="preserve">auf den Prozess des automatisierten </w:t>
+            </w:r>
+            <w:proofErr w:type="spellStart"/>
+            <w:r>
+              <w:t>Deployments</w:t>
+            </w:r>
+            <w:proofErr w:type="spellEnd"/>
+            <w:r>
+              <w:t>?</w:t>
             </w:r>
           </w:p>
           <w:p>
@@ -351,7 +425,15 @@
       </w:r>
       <w:ins w:id="0" w:author="Yves Staudenmaier" w:date="2020-03-20T08:40:00Z">
         <w:r>
-          <w:t xml:space="preserve"> (SMARTe Ziele definieren)</w:t>
+          <w:t xml:space="preserve"> (</w:t>
+        </w:r>
+        <w:proofErr w:type="spellStart"/>
+        <w:r>
+          <w:t>SMARTe</w:t>
+        </w:r>
+        <w:proofErr w:type="spellEnd"/>
+        <w:r>
+          <w:t xml:space="preserve"> Ziele definieren)</w:t>
         </w:r>
       </w:ins>
     </w:p>
@@ -400,7 +482,15 @@
         </w:numPr>
       </w:pPr>
       <w:r>
-        <w:t>Wie können Container-Anwendungen den Prozess des automatisierten Deployments unterstützen?</w:t>
+        <w:t xml:space="preserve">Wie können Container-Anwendungen den Prozess des automatisierten </w:t>
+      </w:r>
+      <w:proofErr w:type="spellStart"/>
+      <w:r>
+        <w:t>Deployments</w:t>
+      </w:r>
+      <w:proofErr w:type="spellEnd"/>
+      <w:r>
+        <w:t xml:space="preserve"> unterstützen?</w:t>
       </w:r>
     </w:p>
     <w:p>
@@ -561,6 +651,7 @@
           </w:rPrChange>
         </w:rPr>
       </w:pPr>
+      <w:proofErr w:type="spellStart"/>
       <w:r>
         <w:rPr>
           <w:strike/>
@@ -570,6 +661,7 @@
         </w:rPr>
         <w:t>Deployment</w:t>
       </w:r>
+      <w:proofErr w:type="spellEnd"/>
     </w:p>
     <w:p>
       <w:pPr>
@@ -586,7 +678,15 @@
         <w:t>-Analyse</w:t>
       </w:r>
       <w:r>
-        <w:t xml:space="preserve"> des jetzigen Deploymentprozesses </w:t>
+        <w:t xml:space="preserve"> des jetzigen </w:t>
+      </w:r>
+      <w:proofErr w:type="spellStart"/>
+      <w:r>
+        <w:t>Deploymentprozesses</w:t>
+      </w:r>
+      <w:proofErr w:type="spellEnd"/>
+      <w:r>
+        <w:t xml:space="preserve"> </w:t>
       </w:r>
     </w:p>
     <w:p>
@@ -625,7 +725,15 @@
         </w:numPr>
       </w:pPr>
       <w:r>
-        <w:t xml:space="preserve">Identifizierung der aktuellen Probleme im Deployment </w:t>
+        <w:t xml:space="preserve">Identifizierung der aktuellen Probleme im </w:t>
+      </w:r>
+      <w:proofErr w:type="spellStart"/>
+      <w:r>
+        <w:t>Deployment</w:t>
+      </w:r>
+      <w:proofErr w:type="spellEnd"/>
+      <w:r>
+        <w:t xml:space="preserve"> </w:t>
       </w:r>
       <w:r>
         <w:sym w:font="Wingdings" w:char="F0E0"/>
@@ -643,8 +751,13 @@
         </w:numPr>
       </w:pPr>
       <w:r>
-        <w:t>Anforderungen der Entwicklungsabteilungen an den Deploymentprozess</w:t>
-      </w:r>
+        <w:t xml:space="preserve">Anforderungen der Entwicklungsabteilungen an den </w:t>
+      </w:r>
+      <w:proofErr w:type="spellStart"/>
+      <w:r>
+        <w:t>Deploymentprozess</w:t>
+      </w:r>
+      <w:proofErr w:type="spellEnd"/>
     </w:p>
     <w:p>
       <w:pPr>
@@ -661,11 +774,16 @@
         <w:t>n</w:t>
       </w:r>
       <w:r>
-        <w:t xml:space="preserve"> Deployment</w:t>
+        <w:t xml:space="preserve"> </w:t>
+      </w:r>
+      <w:proofErr w:type="spellStart"/>
+      <w:r>
+        <w:t>Deployment</w:t>
       </w:r>
       <w:r>
         <w:t>s</w:t>
       </w:r>
+      <w:proofErr w:type="spellEnd"/>
     </w:p>
     <w:p>
       <w:pPr>
@@ -724,7 +842,15 @@
         <w:sym w:font="Wingdings" w:char="F0E0"/>
       </w:r>
       <w:r>
-        <w:t xml:space="preserve"> yaml-file)</w:t>
+        <w:t xml:space="preserve"> </w:t>
+      </w:r>
+      <w:proofErr w:type="spellStart"/>
+      <w:r>
+        <w:t>yaml</w:t>
+      </w:r>
+      <w:proofErr w:type="spellEnd"/>
+      <w:r>
+        <w:t>-file)</w:t>
       </w:r>
     </w:p>
     <w:p>
@@ -751,6 +877,7 @@
         <w:t xml:space="preserve">Welche wirtschaftlichen Vorteile hat der Einsatz von Container auf den Prozess des automatisierten </w:t>
       </w:r>
       <w:commentRangeStart w:id="11"/>
+      <w:proofErr w:type="spellStart"/>
       <w:r>
         <w:t>Deployment</w:t>
       </w:r>
@@ -758,6 +885,7 @@
         <w:t>s</w:t>
       </w:r>
       <w:commentRangeEnd w:id="11"/>
+      <w:proofErr w:type="spellEnd"/>
       <w:r>
         <w:rPr>
           <w:rStyle w:val="Kommentarzeichen"/>
@@ -872,7 +1000,15 @@
       </w:pPr>
       <w:ins w:id="26" w:author="Yves Staudenmaier" w:date="2020-03-25T15:09:00Z">
         <w:r>
-          <w:t>Business Case: Deployment einer Container-Anwendung</w:t>
+          <w:t xml:space="preserve">Business Case: </w:t>
+        </w:r>
+        <w:proofErr w:type="spellStart"/>
+        <w:r>
+          <w:t>Deployment</w:t>
+        </w:r>
+        <w:proofErr w:type="spellEnd"/>
+        <w:r>
+          <w:t xml:space="preserve"> einer Container-Anwendung</w:t>
         </w:r>
       </w:ins>
     </w:p>
@@ -1141,224 +1277,19 @@
       <w:pPr>
         <w:pStyle w:val="Listenabsatz"/>
         <w:numPr>
-          <w:ilvl w:val="1"/>
-          <w:numId w:val="3"/>
-        </w:numPr>
-      </w:pPr>
-      <w:r>
-        <w:t>Anforderungen an den Betrieb einer Anwendung</w:t>
-      </w:r>
-      <w:r>
-        <w:t xml:space="preserve"> (</w:t>
-      </w:r>
-      <w:r>
-        <w:sym w:font="Wingdings" w:char="F0E0"/>
-      </w:r>
-      <w:r>
-        <w:t xml:space="preserve"> Anforderungskatalog)</w:t>
-      </w:r>
-    </w:p>
-    <w:p>
-      <w:pPr>
-        <w:pStyle w:val="Listenabsatz"/>
-        <w:numPr>
-          <w:ilvl w:val="2"/>
-          <w:numId w:val="3"/>
-        </w:numPr>
-      </w:pPr>
-      <w:r>
-        <w:lastRenderedPageBreak/>
-        <w:t>IT-Grundschutz BSI</w:t>
-      </w:r>
-    </w:p>
-    <w:p>
-      <w:pPr>
-        <w:pStyle w:val="Listenabsatz"/>
-        <w:numPr>
-          <w:ilvl w:val="2"/>
-          <w:numId w:val="3"/>
-        </w:numPr>
-        <w:rPr>
-          <w:ins w:id="53" w:author="Yves Staudenmaier" w:date="2020-03-25T15:56:00Z"/>
-        </w:rPr>
-      </w:pPr>
-      <w:r>
-        <w:t>Bafin</w:t>
-      </w:r>
-      <w:r>
-        <w:t>: VAIT</w:t>
-      </w:r>
-    </w:p>
-    <w:p>
-      <w:pPr>
-        <w:pStyle w:val="Listenabsatz"/>
-        <w:numPr>
-          <w:ilvl w:val="2"/>
-          <w:numId w:val="3"/>
-        </w:numPr>
-      </w:pPr>
-      <w:ins w:id="54" w:author="Yves Staudenmaier" w:date="2020-03-25T15:56:00Z">
-        <w:r>
-          <w:t>ISO 27001: Informationssicherheitsmangementsystem</w:t>
-        </w:r>
-      </w:ins>
-      <w:bookmarkStart w:id="55" w:name="_GoBack"/>
-      <w:bookmarkEnd w:id="55"/>
-    </w:p>
-    <w:p>
-      <w:pPr>
-        <w:pStyle w:val="Listenabsatz"/>
-        <w:numPr>
-          <w:ilvl w:val="2"/>
-          <w:numId w:val="3"/>
-        </w:numPr>
-        <w:rPr>
-          <w:del w:id="56" w:author="Yves Staudenmaier" w:date="2020-03-25T15:56:00Z"/>
-        </w:rPr>
-      </w:pPr>
-      <w:del w:id="57" w:author="Yves Staudenmaier" w:date="2020-03-25T15:56:00Z">
-        <w:r>
-          <w:delText>IT-Sicherheit</w:delText>
-        </w:r>
-        <w:r>
-          <w:delText>: Grundnorm ISO 27001</w:delText>
-        </w:r>
-        <w:r>
-          <w:delText xml:space="preserve"> (</w:delText>
-        </w:r>
-        <w:r>
-          <w:sym w:font="Wingdings" w:char="F0E0"/>
-        </w:r>
-        <w:r>
-          <w:delText xml:space="preserve"> alles andere als die BaFin)</w:delText>
-        </w:r>
-      </w:del>
-    </w:p>
-    <w:p>
-      <w:pPr>
-        <w:pStyle w:val="Listenabsatz"/>
-        <w:numPr>
-          <w:ilvl w:val="1"/>
-          <w:numId w:val="3"/>
-        </w:numPr>
-      </w:pPr>
-      <w:r>
-        <w:t xml:space="preserve">Wie wird bei der Beschaffung von "open source"-/"closed source"-Software in der SV Informatik sichergestellt, dass </w:t>
-      </w:r>
-      <w:r>
-        <w:t>dadurch keine Schwachstellen in der Anwendungslandschaft (AWL) entstehen?</w:t>
-      </w:r>
-    </w:p>
-    <w:p>
-      <w:pPr>
-        <w:pStyle w:val="Listenabsatz"/>
-        <w:numPr>
-          <w:ilvl w:val="1"/>
-          <w:numId w:val="3"/>
-        </w:numPr>
-      </w:pPr>
-      <w:r>
-        <w:t>Mögliches Konzept zur Implementierung der Sicherheitsanforderungen</w:t>
-      </w:r>
-    </w:p>
-    <w:p>
-      <w:pPr>
-        <w:pStyle w:val="Listenabsatz"/>
-        <w:numPr>
-          <w:ilvl w:val="2"/>
-          <w:numId w:val="3"/>
-        </w:numPr>
-      </w:pPr>
-      <w:r>
-        <w:t>Rückschlüsse auf die OpenShift-Umgebung bzw. auf die Container-Anwendungen</w:t>
-      </w:r>
-    </w:p>
-    <w:p>
-      <w:pPr>
-        <w:pStyle w:val="Listenabsatz"/>
-        <w:numPr>
-          <w:ilvl w:val="1"/>
-          <w:numId w:val="3"/>
-        </w:numPr>
-      </w:pPr>
-      <w:r>
-        <w:t>Ergebnis</w:t>
-      </w:r>
-    </w:p>
-    <w:p>
-      <w:pPr>
-        <w:pStyle w:val="Listenabsatz"/>
-        <w:numPr>
-          <w:ilvl w:val="2"/>
-          <w:numId w:val="3"/>
-        </w:numPr>
-      </w:pPr>
-      <w:r>
-        <w:t>Zusammenfassung der Anforderungen</w:t>
-      </w:r>
-    </w:p>
-    <w:p>
-      <w:pPr>
-        <w:pStyle w:val="Listenabsatz"/>
-        <w:numPr>
-          <w:ilvl w:val="2"/>
-          <w:numId w:val="3"/>
-        </w:numPr>
-      </w:pPr>
-      <w:r>
-        <w:t>Betrachtung des Deployment-Prozesses unter Berücksichtigung der Sicherheitsanforderungen</w:t>
-      </w:r>
-    </w:p>
-    <w:p>
-      <w:pPr>
-        <w:pStyle w:val="Listenabsatz"/>
-        <w:numPr>
-          <w:ilvl w:val="0"/>
-          <w:numId w:val="3"/>
-        </w:numPr>
-      </w:pPr>
-      <w:r>
-        <w:t>kritische Betrachtung</w:t>
-      </w:r>
-    </w:p>
-    <w:p>
-      <w:pPr>
-        <w:pStyle w:val="Listenabsatz"/>
-        <w:numPr>
-          <w:ilvl w:val="1"/>
-          <w:numId w:val="3"/>
-        </w:numPr>
-      </w:pPr>
-      <w:r>
-        <w:t>Zusammenfassung</w:t>
-      </w:r>
-      <w:r>
-        <w:t>: Ergebnisse der Forschungsfragen</w:t>
-      </w:r>
-    </w:p>
-    <w:p>
-      <w:pPr>
-        <w:pStyle w:val="Listenabsatz"/>
-        <w:numPr>
-          <w:ilvl w:val="1"/>
-          <w:numId w:val="3"/>
-        </w:numPr>
-        <w:rPr>
-          <w:ins w:id="58" w:author="Yves Staudenmaier" w:date="2020-03-20T08:40:00Z"/>
-        </w:rPr>
-      </w:pPr>
-      <w:r>
-        <w:t>Fazit</w:t>
-      </w:r>
-    </w:p>
-    <w:p>
-      <w:pPr>
-        <w:pStyle w:val="Listenabsatz"/>
-        <w:numPr>
-          <w:ilvl w:val="2"/>
-          <w:numId w:val="3"/>
-        </w:numPr>
-        <w:pPrChange w:id="59" w:author="Yves Staudenmaier" w:date="2020-03-20T08:40:00Z">
+          <w:ilvl w:val="2"/>
+          <w:numId w:val="3"/>
+        </w:numPr>
+        <w:rPr>
+          <w:del w:id="53" w:author="Yves Staudenmaier" w:date="2020-03-27T16:28:00Z"/>
+          <w:strike/>
+          <w:rPrChange w:id="54" w:author="Yves Staudenmaier" w:date="2020-03-27T16:28:00Z">
+            <w:rPr>
+              <w:del w:id="55" w:author="Yves Staudenmaier" w:date="2020-03-27T16:28:00Z"/>
+            </w:rPr>
+          </w:rPrChange>
+        </w:rPr>
+        <w:pPrChange w:id="56" w:author="Yves Staudenmaier" w:date="2020-03-27T16:28:00Z">
           <w:pPr>
             <w:pStyle w:val="Listenabsatz"/>
             <w:numPr>
@@ -1369,11 +1300,155 @@
           </w:pPr>
         </w:pPrChange>
       </w:pPr>
-      <w:ins w:id="60" w:author="Yves Staudenmaier" w:date="2020-03-20T08:40:00Z">
-        <w:r>
-          <w:t>Sind die SMARTen Ziele eingehalten worden?</w:t>
+      <w:bookmarkStart w:id="57" w:name="_GoBack"/>
+      <w:del w:id="58" w:author="Yves Staudenmaier" w:date="2020-03-27T16:28:00Z">
+        <w:r>
+          <w:rPr>
+            <w:strike/>
+            <w:rPrChange w:id="59" w:author="Yves Staudenmaier" w:date="2020-03-27T16:28:00Z">
+              <w:rPr/>
+            </w:rPrChange>
+          </w:rPr>
+          <w:delText>Anforderungen an den Betrieb einer Anwendung</w:delText>
+        </w:r>
+        <w:r>
+          <w:rPr>
+            <w:strike/>
+            <w:rPrChange w:id="60" w:author="Yves Staudenmaier" w:date="2020-03-27T16:28:00Z">
+              <w:rPr/>
+            </w:rPrChange>
+          </w:rPr>
+          <w:delText xml:space="preserve"> (</w:delText>
+        </w:r>
+        <w:r>
+          <w:rPr>
+            <w:strike/>
+            <w:rPrChange w:id="61" w:author="Yves Staudenmaier" w:date="2020-03-27T16:28:00Z">
+              <w:rPr/>
+            </w:rPrChange>
+          </w:rPr>
+          <w:sym w:font="Wingdings" w:char="F0E0"/>
+        </w:r>
+        <w:r>
+          <w:rPr>
+            <w:strike/>
+            <w:rPrChange w:id="62" w:author="Yves Staudenmaier" w:date="2020-03-27T16:28:00Z">
+              <w:rPr/>
+            </w:rPrChange>
+          </w:rPr>
+          <w:delText xml:space="preserve"> Anforderungskatalog)</w:delText>
+        </w:r>
+      </w:del>
+    </w:p>
+    <w:p>
+      <w:pPr>
+        <w:pStyle w:val="Listenabsatz"/>
+        <w:numPr>
+          <w:ilvl w:val="2"/>
+          <w:numId w:val="3"/>
+        </w:numPr>
+        <w:pPrChange w:id="63" w:author="Yves Staudenmaier" w:date="2020-03-27T16:28:00Z">
+          <w:pPr>
+            <w:pStyle w:val="Listenabsatz"/>
+            <w:numPr>
+              <w:ilvl w:val="2"/>
+              <w:numId w:val="3"/>
+            </w:numPr>
+            <w:ind w:left="2160" w:hanging="180"/>
+          </w:pPr>
+        </w:pPrChange>
+      </w:pPr>
+      <w:r>
+        <w:t>IT-Grundschutz BSI</w:t>
+      </w:r>
+    </w:p>
+    <w:p>
+      <w:pPr>
+        <w:pStyle w:val="Listenabsatz"/>
+        <w:numPr>
+          <w:ilvl w:val="2"/>
+          <w:numId w:val="3"/>
+        </w:numPr>
+        <w:rPr>
+          <w:ins w:id="64" w:author="Yves Staudenmaier" w:date="2020-03-25T15:56:00Z"/>
+        </w:rPr>
+        <w:pPrChange w:id="65" w:author="Yves Staudenmaier" w:date="2020-03-27T16:28:00Z">
+          <w:pPr>
+            <w:pStyle w:val="Listenabsatz"/>
+            <w:numPr>
+              <w:ilvl w:val="2"/>
+              <w:numId w:val="3"/>
+            </w:numPr>
+            <w:ind w:left="2160" w:hanging="180"/>
+          </w:pPr>
+        </w:pPrChange>
+      </w:pPr>
+      <w:r>
+        <w:lastRenderedPageBreak/>
+        <w:t>Bafin</w:t>
+      </w:r>
+      <w:r>
+        <w:t>: VAIT</w:t>
+      </w:r>
+    </w:p>
+    <w:p>
+      <w:pPr>
+        <w:pStyle w:val="Listenabsatz"/>
+        <w:numPr>
+          <w:ilvl w:val="2"/>
+          <w:numId w:val="3"/>
+        </w:numPr>
+        <w:pPrChange w:id="66" w:author="Yves Staudenmaier" w:date="2020-03-27T16:28:00Z">
+          <w:pPr>
+            <w:pStyle w:val="Listenabsatz"/>
+            <w:numPr>
+              <w:ilvl w:val="2"/>
+              <w:numId w:val="3"/>
+            </w:numPr>
+            <w:ind w:left="2160" w:hanging="180"/>
+          </w:pPr>
+        </w:pPrChange>
+      </w:pPr>
+      <w:ins w:id="67" w:author="Yves Staudenmaier" w:date="2020-03-25T15:56:00Z">
+        <w:r>
+          <w:t xml:space="preserve">ISO 27001: </w:t>
+        </w:r>
+        <w:proofErr w:type="spellStart"/>
+        <w:r>
+          <w:t>Informationssicherheitsmangementsystem</w:t>
         </w:r>
       </w:ins>
+      <w:proofErr w:type="spellEnd"/>
+    </w:p>
+    <w:bookmarkEnd w:id="57"/>
+    <w:p>
+      <w:pPr>
+        <w:pStyle w:val="Listenabsatz"/>
+        <w:numPr>
+          <w:ilvl w:val="2"/>
+          <w:numId w:val="3"/>
+        </w:numPr>
+        <w:rPr>
+          <w:del w:id="68" w:author="Yves Staudenmaier" w:date="2020-03-25T15:56:00Z"/>
+        </w:rPr>
+      </w:pPr>
+      <w:del w:id="69" w:author="Yves Staudenmaier" w:date="2020-03-25T15:56:00Z">
+        <w:r>
+          <w:delText>IT-Sicherheit</w:delText>
+        </w:r>
+        <w:r>
+          <w:delText>: Grundnorm ISO 27001</w:delText>
+        </w:r>
+        <w:r>
+          <w:delText xml:space="preserve"> (</w:delText>
+        </w:r>
+        <w:r>
+          <w:sym w:font="Wingdings" w:char="F0E0"/>
+        </w:r>
+        <w:r>
+          <w:delText xml:space="preserve"> alles andere als die BaFin)</w:delText>
+        </w:r>
+      </w:del>
     </w:p>
     <w:p>
       <w:pPr>
@@ -1384,6 +1459,179 @@
         </w:numPr>
       </w:pPr>
       <w:r>
+        <w:t>Wie wird bei der Beschaffung von "open source"-/"</w:t>
+      </w:r>
+      <w:proofErr w:type="spellStart"/>
+      <w:r>
+        <w:t>closed</w:t>
+      </w:r>
+      <w:proofErr w:type="spellEnd"/>
+      <w:r>
+        <w:t xml:space="preserve"> source"-Software in der SV Informatik sichergestellt, dass </w:t>
+      </w:r>
+      <w:r>
+        <w:t>dadurch keine Schwachstellen in der Anwendungslandschaft (AWL) entstehen?</w:t>
+      </w:r>
+    </w:p>
+    <w:p>
+      <w:pPr>
+        <w:pStyle w:val="Listenabsatz"/>
+        <w:numPr>
+          <w:ilvl w:val="1"/>
+          <w:numId w:val="3"/>
+        </w:numPr>
+      </w:pPr>
+      <w:r>
+        <w:t>Mögliches Konzept zur Implementierung der Sicherheitsanforderungen</w:t>
+      </w:r>
+    </w:p>
+    <w:p>
+      <w:pPr>
+        <w:pStyle w:val="Listenabsatz"/>
+        <w:numPr>
+          <w:ilvl w:val="2"/>
+          <w:numId w:val="3"/>
+        </w:numPr>
+      </w:pPr>
+      <w:r>
+        <w:t xml:space="preserve">Rückschlüsse auf die </w:t>
+      </w:r>
+      <w:proofErr w:type="spellStart"/>
+      <w:r>
+        <w:t>OpenShift</w:t>
+      </w:r>
+      <w:proofErr w:type="spellEnd"/>
+      <w:r>
+        <w:t>-Umgebung bzw. auf die Container-Anwendungen</w:t>
+      </w:r>
+    </w:p>
+    <w:p>
+      <w:pPr>
+        <w:pStyle w:val="Listenabsatz"/>
+        <w:numPr>
+          <w:ilvl w:val="1"/>
+          <w:numId w:val="3"/>
+        </w:numPr>
+      </w:pPr>
+      <w:r>
+        <w:t>Ergebnis</w:t>
+      </w:r>
+    </w:p>
+    <w:p>
+      <w:pPr>
+        <w:pStyle w:val="Listenabsatz"/>
+        <w:numPr>
+          <w:ilvl w:val="2"/>
+          <w:numId w:val="3"/>
+        </w:numPr>
+      </w:pPr>
+      <w:r>
+        <w:t>Zusammenfassung der Anforderungen</w:t>
+      </w:r>
+    </w:p>
+    <w:p>
+      <w:pPr>
+        <w:pStyle w:val="Listenabsatz"/>
+        <w:numPr>
+          <w:ilvl w:val="2"/>
+          <w:numId w:val="3"/>
+        </w:numPr>
+      </w:pPr>
+      <w:r>
+        <w:t xml:space="preserve">Betrachtung des </w:t>
+      </w:r>
+      <w:proofErr w:type="spellStart"/>
+      <w:r>
+        <w:t>Deployment</w:t>
+      </w:r>
+      <w:proofErr w:type="spellEnd"/>
+      <w:r>
+        <w:t>-Prozesses unter Berücksichtigung der Sicherheitsanforderungen</w:t>
+      </w:r>
+    </w:p>
+    <w:p>
+      <w:pPr>
+        <w:pStyle w:val="Listenabsatz"/>
+        <w:numPr>
+          <w:ilvl w:val="0"/>
+          <w:numId w:val="3"/>
+        </w:numPr>
+      </w:pPr>
+      <w:r>
+        <w:t>kritische Betrachtung</w:t>
+      </w:r>
+    </w:p>
+    <w:p>
+      <w:pPr>
+        <w:pStyle w:val="Listenabsatz"/>
+        <w:numPr>
+          <w:ilvl w:val="1"/>
+          <w:numId w:val="3"/>
+        </w:numPr>
+      </w:pPr>
+      <w:r>
+        <w:t>Zusammenfassung</w:t>
+      </w:r>
+      <w:r>
+        <w:t>: Ergebnisse der Forschungsfragen</w:t>
+      </w:r>
+    </w:p>
+    <w:p>
+      <w:pPr>
+        <w:pStyle w:val="Listenabsatz"/>
+        <w:numPr>
+          <w:ilvl w:val="1"/>
+          <w:numId w:val="3"/>
+        </w:numPr>
+        <w:rPr>
+          <w:ins w:id="70" w:author="Yves Staudenmaier" w:date="2020-03-20T08:40:00Z"/>
+        </w:rPr>
+      </w:pPr>
+      <w:r>
+        <w:t>Fazit</w:t>
+      </w:r>
+    </w:p>
+    <w:p>
+      <w:pPr>
+        <w:pStyle w:val="Listenabsatz"/>
+        <w:numPr>
+          <w:ilvl w:val="2"/>
+          <w:numId w:val="3"/>
+        </w:numPr>
+        <w:pPrChange w:id="71" w:author="Yves Staudenmaier" w:date="2020-03-20T08:40:00Z">
+          <w:pPr>
+            <w:pStyle w:val="Listenabsatz"/>
+            <w:numPr>
+              <w:ilvl w:val="1"/>
+              <w:numId w:val="3"/>
+            </w:numPr>
+            <w:ind w:left="1440" w:hanging="360"/>
+          </w:pPr>
+        </w:pPrChange>
+      </w:pPr>
+      <w:ins w:id="72" w:author="Yves Staudenmaier" w:date="2020-03-20T08:40:00Z">
+        <w:r>
+          <w:t xml:space="preserve">Sind die </w:t>
+        </w:r>
+        <w:proofErr w:type="spellStart"/>
+        <w:r>
+          <w:t>SMARTen</w:t>
+        </w:r>
+        <w:proofErr w:type="spellEnd"/>
+        <w:r>
+          <w:t xml:space="preserve"> Ziele eingehalten worden?</w:t>
+        </w:r>
+      </w:ins>
+    </w:p>
+    <w:p>
+      <w:pPr>
+        <w:pStyle w:val="Listenabsatz"/>
+        <w:numPr>
+          <w:ilvl w:val="1"/>
+          <w:numId w:val="3"/>
+        </w:numPr>
+      </w:pPr>
+      <w:r>
         <w:t>Ausblick</w:t>
       </w:r>
     </w:p>
@@ -1431,7 +1679,15 @@
     <w:p>
       <w:r>
         <w:lastRenderedPageBreak/>
-        <w:t>Die Forschungsidee meiner Bachelorarbeit ist gleichzeitig der Titel dieser: „Effekte einer Container-Umgebung auf den Prozess des automatisierten Deployments“. In dieser Arbeit soll eine mehrstufige Forschungsfrage bearbeitet werden, die sich mit den wirtschaftlichen Vorteilen, dem Nutzen und mit den besonderen, sicherheitsrelevanten Aspekten in Bezug auf die rechtlichen Bestimmungen, die von der Bundesanstalt für Finanzdienstleistungsaufsicht bestimmt werden, beschäftigt.</w:t>
+        <w:t xml:space="preserve">Die Forschungsidee meiner Bachelorarbeit ist gleichzeitig der Titel dieser: „Effekte einer Container-Umgebung auf den Prozess des automatisierten </w:t>
+      </w:r>
+      <w:proofErr w:type="spellStart"/>
+      <w:r>
+        <w:t>Deployments</w:t>
+      </w:r>
+      <w:proofErr w:type="spellEnd"/>
+      <w:r>
+        <w:t>“. In dieser Arbeit soll eine mehrstufige Forschungsfrage bearbeitet werden, die sich mit den wirtschaftlichen Vorteilen, dem Nutzen und mit den besonderen, sicherheitsrelevanten Aspekten in Bezug auf die rechtlichen Bestimmungen, die von der Bundesanstalt für Finanzdienstleistungsaufsicht bestimmt werden, beschäftigt.</w:t>
       </w:r>
       <w:r>
         <w:t xml:space="preserve"> Die Forschungsfragen sind: </w:t>
@@ -1446,7 +1702,15 @@
         </w:numPr>
       </w:pPr>
       <w:r>
-        <w:t>Wie können Container-Anwendungen den Prozess des automatisierten Deployments unterstützen?</w:t>
+        <w:t xml:space="preserve">Wie können Container-Anwendungen den Prozess des automatisierten </w:t>
+      </w:r>
+      <w:proofErr w:type="spellStart"/>
+      <w:r>
+        <w:t>Deployments</w:t>
+      </w:r>
+      <w:proofErr w:type="spellEnd"/>
+      <w:r>
+        <w:t xml:space="preserve"> unterstützen?</w:t>
       </w:r>
     </w:p>
     <w:p>
@@ -1458,7 +1722,15 @@
         </w:numPr>
       </w:pPr>
       <w:r>
-        <w:t>Welche wirtschaftlichen Vorteile hat der Einsatz von Container auf den Prozess des automatisierten Deployments?</w:t>
+        <w:t xml:space="preserve">Welche wirtschaftlichen Vorteile hat der Einsatz von Container auf den Prozess des automatisierten </w:t>
+      </w:r>
+      <w:proofErr w:type="spellStart"/>
+      <w:r>
+        <w:t>Deployments</w:t>
+      </w:r>
+      <w:proofErr w:type="spellEnd"/>
+      <w:r>
+        <w:t>?</w:t>
       </w:r>
     </w:p>
     <w:p>
@@ -1480,24 +1752,74 @@
           <w:lang w:val="en-US"/>
         </w:rPr>
       </w:pPr>
+      <w:proofErr w:type="spellStart"/>
       <w:r>
         <w:rPr>
           <w:lang w:val="en-US"/>
         </w:rPr>
-        <w:t>Kharb, Dr Latika. „Automated Deployment of Software Containers Using Dockers“ 4, Nr. 10 (2016): 3.</w:t>
-      </w:r>
-    </w:p>
-    <w:p>
-      <w:pPr>
+        <w:t>Kharb</w:t>
+      </w:r>
+      <w:proofErr w:type="spellEnd"/>
+      <w:r>
         <w:rPr>
           <w:lang w:val="en-US"/>
         </w:rPr>
-      </w:pPr>
+        <w:t xml:space="preserve">, Dr </w:t>
+      </w:r>
+      <w:proofErr w:type="spellStart"/>
       <w:r>
         <w:rPr>
           <w:lang w:val="en-US"/>
         </w:rPr>
-        <w:t xml:space="preserve">Bernstein, David. „Containers and Cloud: From LXC to Docker to Kubernetes“. </w:t>
+        <w:t>Latika</w:t>
+      </w:r>
+      <w:proofErr w:type="spellEnd"/>
+      <w:r>
+        <w:rPr>
+          <w:lang w:val="en-US"/>
+        </w:rPr>
+        <w:t xml:space="preserve">. „Automated Deployment of Software Containers Using </w:t>
+      </w:r>
+      <w:proofErr w:type="gramStart"/>
+      <w:r>
+        <w:rPr>
+          <w:lang w:val="en-US"/>
+        </w:rPr>
+        <w:t>Dockers“ 4</w:t>
+      </w:r>
+      <w:proofErr w:type="gramEnd"/>
+      <w:r>
+        <w:rPr>
+          <w:lang w:val="en-US"/>
+        </w:rPr>
+        <w:t>, Nr. 10 (2016): 3.</w:t>
+      </w:r>
+    </w:p>
+    <w:p>
+      <w:pPr>
+        <w:rPr>
+          <w:lang w:val="en-US"/>
+        </w:rPr>
+      </w:pPr>
+      <w:r>
+        <w:rPr>
+          <w:lang w:val="en-US"/>
+        </w:rPr>
+        <w:t xml:space="preserve">Bernstein, David. „Containers and Cloud: From LXC to Docker to </w:t>
+      </w:r>
+      <w:proofErr w:type="gramStart"/>
+      <w:r>
+        <w:rPr>
+          <w:lang w:val="en-US"/>
+        </w:rPr>
+        <w:t>Kubernetes“</w:t>
+      </w:r>
+      <w:proofErr w:type="gramEnd"/>
+      <w:r>
+        <w:rPr>
+          <w:lang w:val="en-US"/>
+        </w:rPr>
+        <w:t xml:space="preserve">. </w:t>
       </w:r>
       <w:r>
         <w:rPr>
@@ -1535,11 +1857,33 @@
           <w:lang w:val="en-US"/>
         </w:rPr>
       </w:pPr>
+      <w:proofErr w:type="spellStart"/>
       <w:r>
         <w:rPr>
           <w:lang w:val="en-US"/>
         </w:rPr>
-        <w:t xml:space="preserve">Combe, Theo, Antony Martin, und Roberto Di Pietro. „To Docker or Not to Docker: A Security Perspective“. </w:t>
+        <w:t>Combe</w:t>
+      </w:r>
+      <w:proofErr w:type="spellEnd"/>
+      <w:r>
+        <w:rPr>
+          <w:lang w:val="en-US"/>
+        </w:rPr>
+        <w:t xml:space="preserve">, Theo, Antony Martin, und Roberto Di Pietro. „To Docker or Not to Docker: A Security </w:t>
+      </w:r>
+      <w:proofErr w:type="gramStart"/>
+      <w:r>
+        <w:rPr>
+          <w:lang w:val="en-US"/>
+        </w:rPr>
+        <w:t>Perspective“</w:t>
+      </w:r>
+      <w:proofErr w:type="gramEnd"/>
+      <w:r>
+        <w:rPr>
+          <w:lang w:val="en-US"/>
+        </w:rPr>
+        <w:t xml:space="preserve">. </w:t>
       </w:r>
       <w:r>
         <w:rPr>
@@ -1572,11 +1916,33 @@
       </w:r>
     </w:p>
     <w:p>
+      <w:proofErr w:type="spellStart"/>
       <w:r>
         <w:rPr>
           <w:lang w:val="en-US"/>
         </w:rPr>
-        <w:t xml:space="preserve">Soni, Mitesh. „End to End Automation on Cloud with Build Pipeline: The Case for DevOps in Insurance Industry, Continuous Integration, Continuous Testing, and Continuous Delivery“. In </w:t>
+        <w:t>Soni</w:t>
+      </w:r>
+      <w:proofErr w:type="spellEnd"/>
+      <w:r>
+        <w:rPr>
+          <w:lang w:val="en-US"/>
+        </w:rPr>
+        <w:t xml:space="preserve">, Mitesh. „End to End Automation on Cloud with Build Pipeline: The Case for DevOps in Insurance Industry, Continuous Integration, Continuous Testing, and Continuous </w:t>
+      </w:r>
+      <w:proofErr w:type="gramStart"/>
+      <w:r>
+        <w:rPr>
+          <w:lang w:val="en-US"/>
+        </w:rPr>
+        <w:t>Delivery“</w:t>
+      </w:r>
+      <w:proofErr w:type="gramEnd"/>
+      <w:r>
+        <w:rPr>
+          <w:lang w:val="en-US"/>
+        </w:rPr>
+        <w:t xml:space="preserve">. In </w:t>
       </w:r>
       <w:r>
         <w:rPr>
@@ -1714,7 +2080,15 @@
         </w:numPr>
       </w:pPr>
       <w:r>
-        <w:t>IST-Geschäftsprozess des Deployment analysieren; den neuen Prozess aus FF1 analysieren</w:t>
+        <w:t xml:space="preserve">IST-Geschäftsprozess des </w:t>
+      </w:r>
+      <w:proofErr w:type="spellStart"/>
+      <w:r>
+        <w:t>Deployment</w:t>
+      </w:r>
+      <w:proofErr w:type="spellEnd"/>
+      <w:r>
+        <w:t xml:space="preserve"> analysieren; den neuen Prozess aus FF1 analysieren</w:t>
       </w:r>
     </w:p>
     <w:p>

</xml_diff>

<commit_message>
updated outline + appendix
</commit_message>
<xml_diff>
--- a/application/Erstellung des Forschungsdesigns.docx
+++ b/application/Erstellung des Forschungsdesigns.docx
@@ -1300,8 +1300,16 @@
           </w:pPr>
         </w:pPrChange>
       </w:pPr>
-      <w:bookmarkStart w:id="57" w:name="_GoBack"/>
-      <w:del w:id="58" w:author="Yves Staudenmaier" w:date="2020-03-27T16:28:00Z">
+      <w:del w:id="57" w:author="Yves Staudenmaier" w:date="2020-03-27T16:28:00Z">
+        <w:r>
+          <w:rPr>
+            <w:strike/>
+            <w:rPrChange w:id="58" w:author="Yves Staudenmaier" w:date="2020-03-27T16:28:00Z">
+              <w:rPr/>
+            </w:rPrChange>
+          </w:rPr>
+          <w:delText>Anforderungen an den Betrieb einer Anwendung</w:delText>
+        </w:r>
         <w:r>
           <w:rPr>
             <w:strike/>
@@ -1309,7 +1317,7 @@
               <w:rPr/>
             </w:rPrChange>
           </w:rPr>
-          <w:delText>Anforderungen an den Betrieb einer Anwendung</w:delText>
+          <w:delText xml:space="preserve"> (</w:delText>
         </w:r>
         <w:r>
           <w:rPr>
@@ -1318,7 +1326,7 @@
               <w:rPr/>
             </w:rPrChange>
           </w:rPr>
-          <w:delText xml:space="preserve"> (</w:delText>
+          <w:sym w:font="Wingdings" w:char="F0E0"/>
         </w:r>
         <w:r>
           <w:rPr>
@@ -1327,15 +1335,6 @@
               <w:rPr/>
             </w:rPrChange>
           </w:rPr>
-          <w:sym w:font="Wingdings" w:char="F0E0"/>
-        </w:r>
-        <w:r>
-          <w:rPr>
-            <w:strike/>
-            <w:rPrChange w:id="62" w:author="Yves Staudenmaier" w:date="2020-03-27T16:28:00Z">
-              <w:rPr/>
-            </w:rPrChange>
-          </w:rPr>
           <w:delText xml:space="preserve"> Anforderungskatalog)</w:delText>
         </w:r>
       </w:del>
@@ -1347,16 +1346,6 @@
           <w:ilvl w:val="2"/>
           <w:numId w:val="3"/>
         </w:numPr>
-        <w:pPrChange w:id="63" w:author="Yves Staudenmaier" w:date="2020-03-27T16:28:00Z">
-          <w:pPr>
-            <w:pStyle w:val="Listenabsatz"/>
-            <w:numPr>
-              <w:ilvl w:val="2"/>
-              <w:numId w:val="3"/>
-            </w:numPr>
-            <w:ind w:left="2160" w:hanging="180"/>
-          </w:pPr>
-        </w:pPrChange>
       </w:pPr>
       <w:r>
         <w:t>IT-Grundschutz BSI</w:t>
@@ -1370,46 +1359,46 @@
           <w:numId w:val="3"/>
         </w:numPr>
         <w:rPr>
-          <w:ins w:id="64" w:author="Yves Staudenmaier" w:date="2020-03-25T15:56:00Z"/>
-        </w:rPr>
-        <w:pPrChange w:id="65" w:author="Yves Staudenmaier" w:date="2020-03-27T16:28:00Z">
-          <w:pPr>
-            <w:pStyle w:val="Listenabsatz"/>
-            <w:numPr>
-              <w:ilvl w:val="2"/>
-              <w:numId w:val="3"/>
-            </w:numPr>
-            <w:ind w:left="2160" w:hanging="180"/>
-          </w:pPr>
-        </w:pPrChange>
-      </w:pPr>
-      <w:r>
+          <w:ins w:id="62" w:author="Yves Staudenmaier" w:date="2020-03-25T15:56:00Z"/>
+          <w:strike/>
+          <w:rPrChange w:id="63" w:author="Yves Staudenmaier" w:date="2020-03-30T15:25:00Z">
+            <w:rPr>
+              <w:ins w:id="64" w:author="Yves Staudenmaier" w:date="2020-03-25T15:56:00Z"/>
+            </w:rPr>
+          </w:rPrChange>
+        </w:rPr>
+      </w:pPr>
+      <w:bookmarkStart w:id="65" w:name="_GoBack"/>
+      <w:r>
+        <w:rPr>
+          <w:strike/>
+          <w:rPrChange w:id="66" w:author="Yves Staudenmaier" w:date="2020-03-30T15:25:00Z">
+            <w:rPr/>
+          </w:rPrChange>
+        </w:rPr>
         <w:lastRenderedPageBreak/>
         <w:t>Bafin</w:t>
       </w:r>
       <w:r>
+        <w:rPr>
+          <w:strike/>
+          <w:rPrChange w:id="67" w:author="Yves Staudenmaier" w:date="2020-03-30T15:25:00Z">
+            <w:rPr/>
+          </w:rPrChange>
+        </w:rPr>
         <w:t>: VAIT</w:t>
       </w:r>
     </w:p>
-    <w:p>
-      <w:pPr>
-        <w:pStyle w:val="Listenabsatz"/>
-        <w:numPr>
-          <w:ilvl w:val="2"/>
-          <w:numId w:val="3"/>
-        </w:numPr>
-        <w:pPrChange w:id="66" w:author="Yves Staudenmaier" w:date="2020-03-27T16:28:00Z">
-          <w:pPr>
-            <w:pStyle w:val="Listenabsatz"/>
-            <w:numPr>
-              <w:ilvl w:val="2"/>
-              <w:numId w:val="3"/>
-            </w:numPr>
-            <w:ind w:left="2160" w:hanging="180"/>
-          </w:pPr>
-        </w:pPrChange>
-      </w:pPr>
-      <w:ins w:id="67" w:author="Yves Staudenmaier" w:date="2020-03-25T15:56:00Z">
+    <w:bookmarkEnd w:id="65"/>
+    <w:p>
+      <w:pPr>
+        <w:pStyle w:val="Listenabsatz"/>
+        <w:numPr>
+          <w:ilvl w:val="2"/>
+          <w:numId w:val="3"/>
+        </w:numPr>
+      </w:pPr>
+      <w:ins w:id="68" w:author="Yves Staudenmaier" w:date="2020-03-25T15:56:00Z">
         <w:r>
           <w:t xml:space="preserve">ISO 27001: </w:t>
         </w:r>
@@ -1420,19 +1409,18 @@
       </w:ins>
       <w:proofErr w:type="spellEnd"/>
     </w:p>
-    <w:bookmarkEnd w:id="57"/>
-    <w:p>
-      <w:pPr>
-        <w:pStyle w:val="Listenabsatz"/>
-        <w:numPr>
-          <w:ilvl w:val="2"/>
-          <w:numId w:val="3"/>
-        </w:numPr>
-        <w:rPr>
-          <w:del w:id="68" w:author="Yves Staudenmaier" w:date="2020-03-25T15:56:00Z"/>
-        </w:rPr>
-      </w:pPr>
-      <w:del w:id="69" w:author="Yves Staudenmaier" w:date="2020-03-25T15:56:00Z">
+    <w:p>
+      <w:pPr>
+        <w:pStyle w:val="Listenabsatz"/>
+        <w:numPr>
+          <w:ilvl w:val="2"/>
+          <w:numId w:val="3"/>
+        </w:numPr>
+        <w:rPr>
+          <w:del w:id="69" w:author="Yves Staudenmaier" w:date="2020-03-25T15:56:00Z"/>
+        </w:rPr>
+      </w:pPr>
+      <w:del w:id="70" w:author="Yves Staudenmaier" w:date="2020-03-25T15:56:00Z">
         <w:r>
           <w:delText>IT-Sicherheit</w:delText>
         </w:r>
@@ -1584,7 +1572,7 @@
           <w:numId w:val="3"/>
         </w:numPr>
         <w:rPr>
-          <w:ins w:id="70" w:author="Yves Staudenmaier" w:date="2020-03-20T08:40:00Z"/>
+          <w:ins w:id="71" w:author="Yves Staudenmaier" w:date="2020-03-20T08:40:00Z"/>
         </w:rPr>
       </w:pPr>
       <w:r>
@@ -1598,7 +1586,7 @@
           <w:ilvl w:val="2"/>
           <w:numId w:val="3"/>
         </w:numPr>
-        <w:pPrChange w:id="71" w:author="Yves Staudenmaier" w:date="2020-03-20T08:40:00Z">
+        <w:pPrChange w:id="72" w:author="Yves Staudenmaier" w:date="2020-03-20T08:40:00Z">
           <w:pPr>
             <w:pStyle w:val="Listenabsatz"/>
             <w:numPr>
@@ -1609,7 +1597,7 @@
           </w:pPr>
         </w:pPrChange>
       </w:pPr>
-      <w:ins w:id="72" w:author="Yves Staudenmaier" w:date="2020-03-20T08:40:00Z">
+      <w:ins w:id="73" w:author="Yves Staudenmaier" w:date="2020-03-20T08:40:00Z">
         <w:r>
           <w:t xml:space="preserve">Sind die </w:t>
         </w:r>

</xml_diff>

<commit_message>
updated a lot. forgot to commit
</commit_message>
<xml_diff>
--- a/application/Erstellung des Forschungsdesigns.docx
+++ b/application/Erstellung des Forschungsdesigns.docx
@@ -81,31 +81,7 @@
           </w:tcPr>
           <w:p>
             <w:r>
-              <w:t xml:space="preserve">Gegenstand, mit dem sich die </w:t>
-            </w:r>
-            <w:proofErr w:type="spellStart"/>
-            <w:r>
-              <w:t>For</w:t>
-            </w:r>
-            <w:proofErr w:type="spellEnd"/>
-            <w:r>
-              <w:t xml:space="preserve">- </w:t>
-            </w:r>
-            <w:proofErr w:type="spellStart"/>
-            <w:r>
-              <w:t>schung</w:t>
-            </w:r>
-            <w:proofErr w:type="spellEnd"/>
-            <w:r>
-              <w:t xml:space="preserve"> </w:t>
-            </w:r>
-            <w:proofErr w:type="spellStart"/>
-            <w:r>
-              <w:t>beschäftigt</w:t>
-            </w:r>
-            <w:proofErr w:type="spellEnd"/>
-            <w:r>
-              <w:t xml:space="preserve"> (Gegenstand der Forschung), bzw. der Bereich, in dem Wissenschaftler mit- einander in Diskurs treten (Forschungsfeld) </w:t>
+              <w:t xml:space="preserve">Gegenstand, mit dem sich die For- schung beschäftigt (Gegenstand der Forschung), bzw. der Bereich, in dem Wissenschaftler mit- einander in Diskurs treten (Forschungsfeld) </w:t>
             </w:r>
           </w:p>
         </w:tc>
@@ -118,23 +94,7 @@
               <w:t>I</w:t>
             </w:r>
             <w:r>
-              <w:t xml:space="preserve">n den seltensten </w:t>
-            </w:r>
-            <w:proofErr w:type="spellStart"/>
-            <w:r>
-              <w:t>Fällen</w:t>
-            </w:r>
-            <w:proofErr w:type="spellEnd"/>
-            <w:r>
-              <w:t xml:space="preserve"> kann ein Thema </w:t>
-            </w:r>
-            <w:proofErr w:type="spellStart"/>
-            <w:r>
-              <w:t>vollumfänglich</w:t>
-            </w:r>
-            <w:proofErr w:type="spellEnd"/>
-            <w:r>
-              <w:t xml:space="preserve"> bearbeitet werden. Deshalb wird ein Schwerpunkt innerhalb des Themas gesetzt </w:t>
+              <w:t xml:space="preserve">n den seltensten Fällen kann ein Thema vollumfänglich bearbeitet werden. Deshalb wird ein Schwerpunkt innerhalb des Themas gesetzt </w:t>
             </w:r>
           </w:p>
           <w:p/>
@@ -209,24 +169,11 @@
             <w:tcW w:w="3570" w:type="dxa"/>
           </w:tcPr>
           <w:p>
-            <w:proofErr w:type="spellStart"/>
             <w:r>
-              <w:t>DevOps</w:t>
-            </w:r>
-            <w:proofErr w:type="spellEnd"/>
-            <w:r>
-              <w:t xml:space="preserve">: </w:t>
+              <w:t xml:space="preserve">DevOps: </w:t>
             </w:r>
             <w:r>
-              <w:t xml:space="preserve">Automatisiertes </w:t>
-            </w:r>
-            <w:proofErr w:type="spellStart"/>
-            <w:r>
-              <w:t>Deployment</w:t>
-            </w:r>
-            <w:proofErr w:type="spellEnd"/>
-            <w:r>
-              <w:t xml:space="preserve"> in einer Container-Umgebung </w:t>
+              <w:t xml:space="preserve">Automatisiertes Deployment in einer Container-Umgebung </w:t>
             </w:r>
           </w:p>
         </w:tc>
@@ -236,13 +183,8 @@
           </w:tcPr>
           <w:p>
             <w:r>
-              <w:t xml:space="preserve">Effekte einer Container-Umgebung auf den Prozess des automatisierten </w:t>
+              <w:t>Effekte einer Container-Umgebung auf den Prozess des automatisierten Deployments</w:t>
             </w:r>
-            <w:proofErr w:type="spellStart"/>
-            <w:r>
-              <w:t>Deployments</w:t>
-            </w:r>
-            <w:proofErr w:type="spellEnd"/>
           </w:p>
         </w:tc>
         <w:tc>
@@ -264,15 +206,7 @@
               <w:t>Container-Anwendungen</w:t>
             </w:r>
             <w:r>
-              <w:t xml:space="preserve"> den Prozess des automatisierten </w:t>
-            </w:r>
-            <w:proofErr w:type="spellStart"/>
-            <w:r>
-              <w:t>Deployments</w:t>
-            </w:r>
-            <w:proofErr w:type="spellEnd"/>
-            <w:r>
-              <w:t xml:space="preserve"> unterstützen?</w:t>
+              <w:t xml:space="preserve"> den Prozess des automatisierten Deployments unterstützen?</w:t>
             </w:r>
           </w:p>
           <w:p>
@@ -305,15 +239,7 @@
               <w:t xml:space="preserve"> </w:t>
             </w:r>
             <w:r>
-              <w:t xml:space="preserve">auf den Prozess des automatisierten </w:t>
-            </w:r>
-            <w:proofErr w:type="spellStart"/>
-            <w:r>
-              <w:t>Deployments</w:t>
-            </w:r>
-            <w:proofErr w:type="spellEnd"/>
-            <w:r>
-              <w:t>?</w:t>
+              <w:t>auf den Prozess des automatisierten Deployments?</w:t>
             </w:r>
           </w:p>
           <w:p>
@@ -425,15 +351,7 @@
       </w:r>
       <w:ins w:id="0" w:author="Yves Staudenmaier" w:date="2020-03-20T08:40:00Z">
         <w:r>
-          <w:t xml:space="preserve"> (</w:t>
-        </w:r>
-        <w:proofErr w:type="spellStart"/>
-        <w:r>
-          <w:t>SMARTe</w:t>
-        </w:r>
-        <w:proofErr w:type="spellEnd"/>
-        <w:r>
-          <w:t xml:space="preserve"> Ziele definieren)</w:t>
+          <w:t xml:space="preserve"> (SMARTe Ziele definieren)</w:t>
         </w:r>
       </w:ins>
     </w:p>
@@ -482,15 +400,7 @@
         </w:numPr>
       </w:pPr>
       <w:r>
-        <w:t xml:space="preserve">Wie können Container-Anwendungen den Prozess des automatisierten </w:t>
-      </w:r>
-      <w:proofErr w:type="spellStart"/>
-      <w:r>
-        <w:t>Deployments</w:t>
-      </w:r>
-      <w:proofErr w:type="spellEnd"/>
-      <w:r>
-        <w:t xml:space="preserve"> unterstützen?</w:t>
+        <w:t>Wie können Container-Anwendungen den Prozess des automatisierten Deployments unterstützen?</w:t>
       </w:r>
     </w:p>
     <w:p>
@@ -651,7 +561,6 @@
           </w:rPrChange>
         </w:rPr>
       </w:pPr>
-      <w:proofErr w:type="spellStart"/>
       <w:r>
         <w:rPr>
           <w:strike/>
@@ -661,7 +570,6 @@
         </w:rPr>
         <w:t>Deployment</w:t>
       </w:r>
-      <w:proofErr w:type="spellEnd"/>
     </w:p>
     <w:p>
       <w:pPr>
@@ -678,15 +586,7 @@
         <w:t>-Analyse</w:t>
       </w:r>
       <w:r>
-        <w:t xml:space="preserve"> des jetzigen </w:t>
-      </w:r>
-      <w:proofErr w:type="spellStart"/>
-      <w:r>
-        <w:t>Deploymentprozesses</w:t>
-      </w:r>
-      <w:proofErr w:type="spellEnd"/>
-      <w:r>
-        <w:t xml:space="preserve"> </w:t>
+        <w:t xml:space="preserve"> des jetzigen Deploymentprozesses </w:t>
       </w:r>
     </w:p>
     <w:p>
@@ -700,6 +600,19 @@
       <w:r>
         <w:t xml:space="preserve">Prozessanalyse des aktuellen Prozesses </w:t>
       </w:r>
+      <w:ins w:id="11" w:author="Yves Staudenmaier" w:date="2020-04-01T10:25:00Z">
+        <w:r>
+          <w:t>(Es gibt kein aktuellen Pro</w:t>
+        </w:r>
+      </w:ins>
+      <w:ins w:id="12" w:author="Yves Staudenmaier" w:date="2020-04-01T10:26:00Z">
+        <w:r>
+          <w:t>zess für das Verteilen von Container-Anwendungen</w:t>
+        </w:r>
+        <w:r>
+          <w:t>)</w:t>
+        </w:r>
+      </w:ins>
     </w:p>
     <w:p>
       <w:pPr>
@@ -725,15 +638,7 @@
         </w:numPr>
       </w:pPr>
       <w:r>
-        <w:t xml:space="preserve">Identifizierung der aktuellen Probleme im </w:t>
-      </w:r>
-      <w:proofErr w:type="spellStart"/>
-      <w:r>
-        <w:t>Deployment</w:t>
-      </w:r>
-      <w:proofErr w:type="spellEnd"/>
-      <w:r>
-        <w:t xml:space="preserve"> </w:t>
+        <w:t xml:space="preserve">Identifizierung der aktuellen Probleme im Deployment </w:t>
       </w:r>
       <w:r>
         <w:sym w:font="Wingdings" w:char="F0E0"/>
@@ -751,13 +656,8 @@
         </w:numPr>
       </w:pPr>
       <w:r>
-        <w:t xml:space="preserve">Anforderungen der Entwicklungsabteilungen an den </w:t>
-      </w:r>
-      <w:proofErr w:type="spellStart"/>
-      <w:r>
-        <w:t>Deploymentprozess</w:t>
-      </w:r>
-      <w:proofErr w:type="spellEnd"/>
+        <w:t>Anforderungen der Entwicklungsabteilungen an den Deploymentprozess</w:t>
+      </w:r>
     </w:p>
     <w:p>
       <w:pPr>
@@ -774,24 +674,27 @@
         <w:t>n</w:t>
       </w:r>
       <w:r>
-        <w:t xml:space="preserve"> </w:t>
-      </w:r>
-      <w:proofErr w:type="spellStart"/>
-      <w:r>
-        <w:t>Deployment</w:t>
+        <w:t xml:space="preserve"> Deployment</w:t>
       </w:r>
       <w:r>
         <w:t>s</w:t>
       </w:r>
-      <w:proofErr w:type="spellEnd"/>
-    </w:p>
-    <w:p>
-      <w:pPr>
-        <w:pStyle w:val="Listenabsatz"/>
-        <w:numPr>
-          <w:ilvl w:val="2"/>
-          <w:numId w:val="3"/>
-        </w:numPr>
+      <w:ins w:id="13" w:author="Yves Staudenmaier" w:date="2020-04-01T10:24:00Z">
+        <w:r>
+          <w:t xml:space="preserve"> </w:t>
+        </w:r>
+      </w:ins>
+    </w:p>
+    <w:p>
+      <w:pPr>
+        <w:pStyle w:val="Listenabsatz"/>
+        <w:numPr>
+          <w:ilvl w:val="2"/>
+          <w:numId w:val="3"/>
+        </w:numPr>
+        <w:rPr>
+          <w:ins w:id="14" w:author="Yves Staudenmaier" w:date="2020-04-01T12:32:00Z"/>
+        </w:rPr>
       </w:pPr>
       <w:r>
         <w:t>Methodologie (</w:t>
@@ -811,21 +714,52 @@
           <w:numId w:val="3"/>
         </w:numPr>
       </w:pPr>
+      <w:ins w:id="15" w:author="Yves Staudenmaier" w:date="2020-04-01T12:32:00Z">
+        <w:r>
+          <w:t>Dokumentation der Installation einer OpenShift-Umgebung</w:t>
+        </w:r>
+      </w:ins>
+      <w:bookmarkStart w:id="16" w:name="_GoBack"/>
+      <w:bookmarkEnd w:id="16"/>
+    </w:p>
+    <w:p>
+      <w:pPr>
+        <w:pStyle w:val="Listenabsatz"/>
+        <w:numPr>
+          <w:ilvl w:val="2"/>
+          <w:numId w:val="3"/>
+        </w:numPr>
+      </w:pPr>
       <w:r>
         <w:t>Prozessmodellierung</w:t>
       </w:r>
-    </w:p>
-    <w:p>
-      <w:pPr>
-        <w:pStyle w:val="Listenabsatz"/>
-        <w:numPr>
-          <w:ilvl w:val="2"/>
-          <w:numId w:val="3"/>
-        </w:numPr>
-      </w:pPr>
-      <w:r>
-        <w:t>Schnittstellenmodellierung</w:t>
-      </w:r>
+      <w:ins w:id="17" w:author="Yves Staudenmaier" w:date="2020-04-01T12:31:00Z">
+        <w:r>
+          <w:t xml:space="preserve"> anhand der </w:t>
+        </w:r>
+      </w:ins>
+      <w:ins w:id="18" w:author="Yves Staudenmaier" w:date="2020-04-01T12:32:00Z">
+        <w:r>
+          <w:t>Anwendung „Camunda“</w:t>
+        </w:r>
+      </w:ins>
+    </w:p>
+    <w:p>
+      <w:pPr>
+        <w:pStyle w:val="Listenabsatz"/>
+        <w:numPr>
+          <w:ilvl w:val="2"/>
+          <w:numId w:val="3"/>
+        </w:numPr>
+        <w:rPr>
+          <w:del w:id="19" w:author="Yves Staudenmaier" w:date="2020-04-01T12:31:00Z"/>
+        </w:rPr>
+      </w:pPr>
+      <w:del w:id="20" w:author="Yves Staudenmaier" w:date="2020-04-01T12:31:00Z">
+        <w:r>
+          <w:delText>Schnittstellenmodellierung</w:delText>
+        </w:r>
+      </w:del>
     </w:p>
     <w:p>
       <w:pPr>
@@ -842,15 +776,7 @@
         <w:sym w:font="Wingdings" w:char="F0E0"/>
       </w:r>
       <w:r>
-        <w:t xml:space="preserve"> </w:t>
-      </w:r>
-      <w:proofErr w:type="spellStart"/>
-      <w:r>
-        <w:t>yaml</w:t>
-      </w:r>
-      <w:proofErr w:type="spellEnd"/>
-      <w:r>
-        <w:t>-file)</w:t>
+        <w:t xml:space="preserve"> yaml-file)</w:t>
       </w:r>
     </w:p>
     <w:p>
@@ -860,6 +786,9 @@
           <w:ilvl w:val="1"/>
           <w:numId w:val="3"/>
         </w:numPr>
+        <w:rPr>
+          <w:ins w:id="21" w:author="Yves Staudenmaier" w:date="2020-04-01T10:24:00Z"/>
+        </w:rPr>
       </w:pPr>
       <w:r>
         <w:t xml:space="preserve">Ergebnis </w:t>
@@ -869,299 +798,10 @@
       <w:pPr>
         <w:pStyle w:val="Listenabsatz"/>
         <w:numPr>
-          <w:ilvl w:val="0"/>
-          <w:numId w:val="3"/>
-        </w:numPr>
-      </w:pPr>
-      <w:r>
-        <w:t xml:space="preserve">Welche wirtschaftlichen Vorteile hat der Einsatz von Container auf den Prozess des automatisierten </w:t>
-      </w:r>
-      <w:commentRangeStart w:id="11"/>
-      <w:proofErr w:type="spellStart"/>
-      <w:r>
-        <w:t>Deployment</w:t>
-      </w:r>
-      <w:r>
-        <w:t>s</w:t>
-      </w:r>
-      <w:commentRangeEnd w:id="11"/>
-      <w:proofErr w:type="spellEnd"/>
-      <w:r>
-        <w:rPr>
-          <w:rStyle w:val="Kommentarzeichen"/>
-        </w:rPr>
-        <w:commentReference w:id="11"/>
-      </w:r>
-      <w:r>
-        <w:t>?</w:t>
-      </w:r>
-    </w:p>
-    <w:p>
-      <w:pPr>
-        <w:pStyle w:val="Listenabsatz"/>
-        <w:numPr>
-          <w:ilvl w:val="1"/>
-          <w:numId w:val="3"/>
-        </w:numPr>
-      </w:pPr>
-      <w:r>
-        <w:t>Grundlagen zur Forschungsfrage zwei</w:t>
-      </w:r>
-    </w:p>
-    <w:p>
-      <w:pPr>
-        <w:pStyle w:val="Listenabsatz"/>
-        <w:numPr>
-          <w:ilvl w:val="2"/>
-          <w:numId w:val="3"/>
-        </w:numPr>
-        <w:rPr>
-          <w:ins w:id="12" w:author="Yves Staudenmaier" w:date="2020-03-19T12:12:00Z"/>
-          <w:strike/>
-        </w:rPr>
-      </w:pPr>
-      <w:r>
-        <w:rPr>
-          <w:strike/>
-          <w:rPrChange w:id="13" w:author="Yves Staudenmaier" w:date="2020-03-19T12:00:00Z">
-            <w:rPr/>
-          </w:rPrChange>
-        </w:rPr>
-        <w:t>Prozessanalyse (=&gt; definieren einer eigenen Methodik, angelehnt an Produktionsprozessanalysen)</w:t>
-      </w:r>
-    </w:p>
-    <w:p>
-      <w:pPr>
-        <w:pStyle w:val="Listenabsatz"/>
-        <w:numPr>
-          <w:ilvl w:val="2"/>
-          <w:numId w:val="3"/>
-        </w:numPr>
-        <w:rPr>
-          <w:ins w:id="14" w:author="Yves Staudenmaier" w:date="2020-03-19T12:24:00Z"/>
-          <w:strike/>
-          <w:rPrChange w:id="15" w:author="Yves Staudenmaier" w:date="2020-03-19T12:24:00Z">
-            <w:rPr>
-              <w:ins w:id="16" w:author="Yves Staudenmaier" w:date="2020-03-19T12:24:00Z"/>
-            </w:rPr>
-          </w:rPrChange>
-        </w:rPr>
-      </w:pPr>
-      <w:ins w:id="17" w:author="Yves Staudenmaier" w:date="2020-03-19T12:13:00Z">
-        <w:r>
-          <w:t>Geschäftsprozessanalyse</w:t>
-        </w:r>
-      </w:ins>
-    </w:p>
-    <w:p>
-      <w:pPr>
-        <w:pStyle w:val="Listenabsatz"/>
-        <w:numPr>
-          <w:ilvl w:val="2"/>
-          <w:numId w:val="3"/>
-        </w:numPr>
-        <w:rPr>
-          <w:ins w:id="18" w:author="Yves Staudenmaier" w:date="2020-03-25T15:08:00Z"/>
-          <w:strike/>
-          <w:rPrChange w:id="19" w:author="Yves Staudenmaier" w:date="2020-03-25T15:08:00Z">
-            <w:rPr>
-              <w:ins w:id="20" w:author="Yves Staudenmaier" w:date="2020-03-25T15:08:00Z"/>
-            </w:rPr>
-          </w:rPrChange>
-        </w:rPr>
-      </w:pPr>
-      <w:ins w:id="21" w:author="Yves Staudenmaier" w:date="2020-03-19T12:24:00Z">
-        <w:r>
-          <w:t>Business Case</w:t>
-        </w:r>
-      </w:ins>
-      <w:ins w:id="22" w:author="Yves Staudenmaier" w:date="2020-03-19T12:37:00Z">
-        <w:r>
-          <w:t xml:space="preserve"> (Buch: der IT-Business Case + PMI)</w:t>
-        </w:r>
-      </w:ins>
-    </w:p>
-    <w:p>
-      <w:pPr>
-        <w:pStyle w:val="Listenabsatz"/>
-        <w:numPr>
-          <w:ilvl w:val="1"/>
-          <w:numId w:val="3"/>
-        </w:numPr>
-        <w:rPr>
-          <w:ins w:id="23" w:author="Yves Staudenmaier" w:date="2020-03-25T15:09:00Z"/>
-          <w:strike/>
-          <w:rPrChange w:id="24" w:author="Yves Staudenmaier" w:date="2020-03-25T15:09:00Z">
-            <w:rPr>
-              <w:ins w:id="25" w:author="Yves Staudenmaier" w:date="2020-03-25T15:09:00Z"/>
-            </w:rPr>
-          </w:rPrChange>
-        </w:rPr>
-      </w:pPr>
-      <w:ins w:id="26" w:author="Yves Staudenmaier" w:date="2020-03-25T15:09:00Z">
-        <w:r>
-          <w:t xml:space="preserve">Business Case: </w:t>
-        </w:r>
-        <w:proofErr w:type="spellStart"/>
-        <w:r>
-          <w:t>Deployment</w:t>
-        </w:r>
-        <w:proofErr w:type="spellEnd"/>
-        <w:r>
-          <w:t xml:space="preserve"> einer Container-Anwendung</w:t>
-        </w:r>
-      </w:ins>
-    </w:p>
-    <w:p>
-      <w:pPr>
-        <w:pStyle w:val="Listenabsatz"/>
-        <w:numPr>
-          <w:ilvl w:val="2"/>
-          <w:numId w:val="3"/>
-        </w:numPr>
-        <w:rPr>
-          <w:ins w:id="27" w:author="Yves Staudenmaier" w:date="2020-03-25T15:10:00Z"/>
-          <w:strike/>
-          <w:rPrChange w:id="28" w:author="Yves Staudenmaier" w:date="2020-03-25T15:10:00Z">
-            <w:rPr>
-              <w:ins w:id="29" w:author="Yves Staudenmaier" w:date="2020-03-25T15:10:00Z"/>
-            </w:rPr>
-          </w:rPrChange>
-        </w:rPr>
-      </w:pPr>
-      <w:ins w:id="30" w:author="Yves Staudenmaier" w:date="2020-03-25T15:09:00Z">
-        <w:r>
-          <w:t>Initialisierungsphase</w:t>
-        </w:r>
-      </w:ins>
-    </w:p>
-    <w:p>
-      <w:pPr>
-        <w:pStyle w:val="Listenabsatz"/>
-        <w:numPr>
-          <w:ilvl w:val="2"/>
-          <w:numId w:val="3"/>
-        </w:numPr>
-        <w:rPr>
-          <w:ins w:id="31" w:author="Yves Staudenmaier" w:date="2020-03-25T15:10:00Z"/>
-        </w:rPr>
-      </w:pPr>
-      <w:ins w:id="32" w:author="Yves Staudenmaier" w:date="2020-03-25T15:10:00Z">
-        <w:r>
-          <w:t>Entwicklungsphase</w:t>
-        </w:r>
-      </w:ins>
-    </w:p>
-    <w:p>
-      <w:pPr>
-        <w:pStyle w:val="Listenabsatz"/>
-        <w:numPr>
-          <w:ilvl w:val="2"/>
-          <w:numId w:val="3"/>
-        </w:numPr>
-      </w:pPr>
-      <w:ins w:id="33" w:author="Yves Staudenmaier" w:date="2020-03-25T15:10:00Z">
-        <w:r>
-          <w:t>Prüfungsphase</w:t>
-        </w:r>
-      </w:ins>
-    </w:p>
-    <w:p>
-      <w:pPr>
-        <w:pStyle w:val="Listenabsatz"/>
-        <w:numPr>
-          <w:ilvl w:val="1"/>
-          <w:numId w:val="3"/>
-        </w:numPr>
-        <w:rPr>
-          <w:del w:id="34" w:author="Yves Staudenmaier" w:date="2020-03-25T15:07:00Z"/>
-        </w:rPr>
-      </w:pPr>
-      <w:del w:id="35" w:author="Yves Staudenmaier" w:date="2020-03-25T15:07:00Z">
-        <w:r>
-          <w:delText>Analyse</w:delText>
-        </w:r>
-      </w:del>
-    </w:p>
-    <w:p>
-      <w:pPr>
-        <w:pStyle w:val="Listenabsatz"/>
-        <w:numPr>
-          <w:ilvl w:val="2"/>
-          <w:numId w:val="3"/>
-        </w:numPr>
-        <w:rPr>
-          <w:del w:id="36" w:author="Yves Staudenmaier" w:date="2020-03-25T15:07:00Z"/>
-        </w:rPr>
-      </w:pPr>
-      <w:del w:id="37" w:author="Yves Staudenmaier" w:date="2020-03-25T15:07:00Z">
-        <w:r>
-          <w:delText>Erstellung eines Business-Case</w:delText>
-        </w:r>
-      </w:del>
-    </w:p>
-    <w:p>
-      <w:pPr>
-        <w:pStyle w:val="Listenabsatz"/>
-        <w:numPr>
-          <w:ilvl w:val="2"/>
-          <w:numId w:val="3"/>
-        </w:numPr>
-        <w:rPr>
-          <w:del w:id="38" w:author="Yves Staudenmaier" w:date="2020-03-25T15:07:00Z"/>
-        </w:rPr>
-      </w:pPr>
-      <w:del w:id="39" w:author="Yves Staudenmaier" w:date="2020-03-25T15:07:00Z">
-        <w:r>
-          <w:delText>Wie passt dieses Thema zur Unternehmensstrategie</w:delText>
-        </w:r>
-      </w:del>
-    </w:p>
-    <w:p>
-      <w:pPr>
-        <w:pStyle w:val="Listenabsatz"/>
-        <w:numPr>
-          <w:ilvl w:val="2"/>
-          <w:numId w:val="3"/>
-        </w:numPr>
-        <w:rPr>
-          <w:del w:id="40" w:author="Yves Staudenmaier" w:date="2020-03-25T15:07:00Z"/>
-        </w:rPr>
-      </w:pPr>
-      <w:del w:id="41" w:author="Yves Staudenmaier" w:date="2020-03-25T15:07:00Z">
-        <w:r>
-          <w:delText>Welchen Beitrag leistet meine Zielerfüllung zur Zielerfüllung der Unternehmensziele</w:delText>
-        </w:r>
-      </w:del>
-    </w:p>
-    <w:p>
-      <w:pPr>
-        <w:pStyle w:val="Listenabsatz"/>
-        <w:numPr>
-          <w:ilvl w:val="2"/>
-          <w:numId w:val="3"/>
-        </w:numPr>
-        <w:rPr>
-          <w:del w:id="42" w:author="Yves Staudenmaier" w:date="2020-03-25T15:07:00Z"/>
-        </w:rPr>
-      </w:pPr>
-      <w:del w:id="43" w:author="Yves Staudenmaier" w:date="2020-03-25T15:07:00Z">
-        <w:r>
-          <w:delText xml:space="preserve">Identifizieren von möglichen Disharmonien </w:delText>
-        </w:r>
-      </w:del>
-    </w:p>
-    <w:p>
-      <w:pPr>
-        <w:pStyle w:val="Listenabsatz"/>
-        <w:numPr>
-          <w:ilvl w:val="2"/>
-          <w:numId w:val="3"/>
-        </w:numPr>
-        <w:rPr>
-          <w:del w:id="44" w:author="Yves Staudenmaier" w:date="2020-03-25T15:07:00Z"/>
-        </w:rPr>
-        <w:pPrChange w:id="45" w:author="Yves Staudenmaier" w:date="2020-03-19T12:14:00Z">
+          <w:ilvl w:val="2"/>
+          <w:numId w:val="3"/>
+        </w:numPr>
+        <w:pPrChange w:id="22" w:author="Yves Staudenmaier" w:date="2020-04-01T10:24:00Z">
           <w:pPr>
             <w:pStyle w:val="Listenabsatz"/>
             <w:numPr>
@@ -1172,48 +812,45 @@
           </w:pPr>
         </w:pPrChange>
       </w:pPr>
-      <w:del w:id="46" w:author="Yves Staudenmaier" w:date="2020-03-25T15:07:00Z">
-        <w:r>
-          <w:delText>Konzeption</w:delText>
-        </w:r>
-        <w:r>
-          <w:delText xml:space="preserve"> eines verbesserten Geschäftsszenario</w:delText>
-        </w:r>
-      </w:del>
-    </w:p>
-    <w:p>
-      <w:pPr>
-        <w:pStyle w:val="Listenabsatz"/>
-        <w:numPr>
-          <w:ilvl w:val="2"/>
-          <w:numId w:val="3"/>
-        </w:numPr>
-        <w:rPr>
-          <w:del w:id="47" w:author="Yves Staudenmaier" w:date="2020-03-25T15:07:00Z"/>
-        </w:rPr>
-      </w:pPr>
-      <w:del w:id="48" w:author="Yves Staudenmaier" w:date="2020-03-25T15:07:00Z">
-        <w:r>
-          <w:delText xml:space="preserve">Kosteneinsparpotentiale </w:delText>
-        </w:r>
-      </w:del>
-    </w:p>
-    <w:p>
-      <w:pPr>
-        <w:pStyle w:val="Listenabsatz"/>
-        <w:numPr>
-          <w:ilvl w:val="2"/>
-          <w:numId w:val="3"/>
-        </w:numPr>
-        <w:rPr>
-          <w:del w:id="49" w:author="Yves Staudenmaier" w:date="2020-03-25T15:07:00Z"/>
-        </w:rPr>
-      </w:pPr>
-      <w:del w:id="50" w:author="Yves Staudenmaier" w:date="2020-03-25T15:07:00Z">
-        <w:r>
-          <w:delText>Zielharmonisierung</w:delText>
-        </w:r>
-      </w:del>
+      <w:ins w:id="23" w:author="Yves Staudenmaier" w:date="2020-04-01T10:24:00Z">
+        <w:r>
+          <w:t xml:space="preserve">Mögliche Ableitung </w:t>
+        </w:r>
+      </w:ins>
+      <w:ins w:id="24" w:author="Yves Staudenmaier" w:date="2020-04-01T10:25:00Z">
+        <w:r>
+          <w:t>generischer Schritte, um jede Container Applikation zu verteilen</w:t>
+        </w:r>
+      </w:ins>
+    </w:p>
+    <w:p>
+      <w:pPr>
+        <w:pStyle w:val="Listenabsatz"/>
+        <w:numPr>
+          <w:ilvl w:val="0"/>
+          <w:numId w:val="3"/>
+        </w:numPr>
+      </w:pPr>
+      <w:r>
+        <w:t xml:space="preserve">Welche wirtschaftlichen Vorteile hat der Einsatz von Container auf den Prozess des automatisierten </w:t>
+      </w:r>
+      <w:commentRangeStart w:id="25"/>
+      <w:r>
+        <w:t>Deployment</w:t>
+      </w:r>
+      <w:r>
+        <w:t>s</w:t>
+      </w:r>
+      <w:commentRangeEnd w:id="25"/>
+      <w:r>
+        <w:rPr>
+          <w:rStyle w:val="Kommentarzeichen"/>
+        </w:rPr>
+        <w:commentReference w:id="25"/>
+      </w:r>
+      <w:r>
+        <w:t>?</w:t>
+      </w:r>
     </w:p>
     <w:p>
       <w:pPr>
@@ -1224,72 +861,256 @@
         </w:numPr>
       </w:pPr>
       <w:r>
-        <w:t xml:space="preserve">Ergebnis </w:t>
-      </w:r>
-      <w:del w:id="51" w:author="Yves Staudenmaier" w:date="2020-03-25T15:11:00Z">
-        <w:r>
-          <w:delText>und Ausblick auf weitere Potentiale</w:delText>
-        </w:r>
-      </w:del>
-      <w:ins w:id="52" w:author="Yves Staudenmaier" w:date="2020-03-25T15:11:00Z">
-        <w:r>
-          <w:t>der Forschungsfrage zwei</w:t>
-        </w:r>
-      </w:ins>
-    </w:p>
-    <w:p>
-      <w:pPr>
-        <w:pStyle w:val="Listenabsatz"/>
-        <w:numPr>
-          <w:ilvl w:val="0"/>
-          <w:numId w:val="3"/>
-        </w:numPr>
-      </w:pPr>
-      <w:r>
-        <w:t>Welche besonderen sicherheitstechnischen Aspekte muss ein solcher Prozess im Bereich der Versicherung erfüllen?</w:t>
-      </w:r>
-    </w:p>
-    <w:p>
-      <w:pPr>
-        <w:pStyle w:val="Listenabsatz"/>
-        <w:numPr>
-          <w:ilvl w:val="1"/>
-          <w:numId w:val="3"/>
-        </w:numPr>
-      </w:pPr>
-      <w:r>
-        <w:t>Warum ist Sicherheit wichtig? (</w:t>
-      </w:r>
-      <w:r>
-        <w:sym w:font="Wingdings" w:char="F0E0"/>
-      </w:r>
-      <w:r>
-        <w:t xml:space="preserve"> Kein eigenes Kapitel, sondern mehr als Einleitung dieser Forschungsfrage </w:t>
-      </w:r>
-      <w:r>
-        <w:sym w:font="Wingdings" w:char="F0E0"/>
-      </w:r>
-      <w:r>
-        <w:t xml:space="preserve"> siehe BSI IT-Grundschutz S.15</w:t>
-      </w:r>
-    </w:p>
-    <w:p>
-      <w:pPr>
-        <w:pStyle w:val="Listenabsatz"/>
-        <w:numPr>
-          <w:ilvl w:val="2"/>
-          <w:numId w:val="3"/>
-        </w:numPr>
-        <w:rPr>
-          <w:del w:id="53" w:author="Yves Staudenmaier" w:date="2020-03-27T16:28:00Z"/>
+        <w:t>Grundlagen zur Forschungsfrage zwei</w:t>
+      </w:r>
+    </w:p>
+    <w:p>
+      <w:pPr>
+        <w:pStyle w:val="Listenabsatz"/>
+        <w:numPr>
+          <w:ilvl w:val="2"/>
+          <w:numId w:val="3"/>
+        </w:numPr>
+        <w:rPr>
+          <w:ins w:id="26" w:author="Yves Staudenmaier" w:date="2020-03-19T12:12:00Z"/>
           <w:strike/>
-          <w:rPrChange w:id="54" w:author="Yves Staudenmaier" w:date="2020-03-27T16:28:00Z">
+        </w:rPr>
+      </w:pPr>
+      <w:r>
+        <w:rPr>
+          <w:strike/>
+          <w:rPrChange w:id="27" w:author="Yves Staudenmaier" w:date="2020-03-19T12:00:00Z">
+            <w:rPr/>
+          </w:rPrChange>
+        </w:rPr>
+        <w:t>Prozessanalyse (=&gt; definieren einer eigenen Methodik, angelehnt an Produktionsprozessanalysen)</w:t>
+      </w:r>
+    </w:p>
+    <w:p>
+      <w:pPr>
+        <w:pStyle w:val="Listenabsatz"/>
+        <w:numPr>
+          <w:ilvl w:val="2"/>
+          <w:numId w:val="3"/>
+        </w:numPr>
+        <w:rPr>
+          <w:ins w:id="28" w:author="Yves Staudenmaier" w:date="2020-03-19T12:24:00Z"/>
+          <w:strike/>
+          <w:rPrChange w:id="29" w:author="Yves Staudenmaier" w:date="2020-03-19T12:24:00Z">
             <w:rPr>
-              <w:del w:id="55" w:author="Yves Staudenmaier" w:date="2020-03-27T16:28:00Z"/>
+              <w:ins w:id="30" w:author="Yves Staudenmaier" w:date="2020-03-19T12:24:00Z"/>
             </w:rPr>
           </w:rPrChange>
         </w:rPr>
-        <w:pPrChange w:id="56" w:author="Yves Staudenmaier" w:date="2020-03-27T16:28:00Z">
+      </w:pPr>
+      <w:ins w:id="31" w:author="Yves Staudenmaier" w:date="2020-03-19T12:13:00Z">
+        <w:r>
+          <w:t>Geschäftsprozessanalyse</w:t>
+        </w:r>
+      </w:ins>
+    </w:p>
+    <w:p>
+      <w:pPr>
+        <w:pStyle w:val="Listenabsatz"/>
+        <w:numPr>
+          <w:ilvl w:val="2"/>
+          <w:numId w:val="3"/>
+        </w:numPr>
+        <w:rPr>
+          <w:ins w:id="32" w:author="Yves Staudenmaier" w:date="2020-03-25T15:08:00Z"/>
+          <w:strike/>
+          <w:rPrChange w:id="33" w:author="Yves Staudenmaier" w:date="2020-03-25T15:08:00Z">
+            <w:rPr>
+              <w:ins w:id="34" w:author="Yves Staudenmaier" w:date="2020-03-25T15:08:00Z"/>
+            </w:rPr>
+          </w:rPrChange>
+        </w:rPr>
+      </w:pPr>
+      <w:ins w:id="35" w:author="Yves Staudenmaier" w:date="2020-03-19T12:24:00Z">
+        <w:r>
+          <w:t>Business Case</w:t>
+        </w:r>
+      </w:ins>
+      <w:ins w:id="36" w:author="Yves Staudenmaier" w:date="2020-03-19T12:37:00Z">
+        <w:r>
+          <w:t xml:space="preserve"> (Buch: der IT-Business Case + PMI)</w:t>
+        </w:r>
+      </w:ins>
+    </w:p>
+    <w:p>
+      <w:pPr>
+        <w:pStyle w:val="Listenabsatz"/>
+        <w:numPr>
+          <w:ilvl w:val="1"/>
+          <w:numId w:val="3"/>
+        </w:numPr>
+        <w:rPr>
+          <w:ins w:id="37" w:author="Yves Staudenmaier" w:date="2020-03-25T15:09:00Z"/>
+          <w:strike/>
+          <w:rPrChange w:id="38" w:author="Yves Staudenmaier" w:date="2020-03-25T15:09:00Z">
+            <w:rPr>
+              <w:ins w:id="39" w:author="Yves Staudenmaier" w:date="2020-03-25T15:09:00Z"/>
+            </w:rPr>
+          </w:rPrChange>
+        </w:rPr>
+      </w:pPr>
+      <w:ins w:id="40" w:author="Yves Staudenmaier" w:date="2020-03-25T15:09:00Z">
+        <w:r>
+          <w:t>Business Case: Deployment einer Container-Anwendung</w:t>
+        </w:r>
+      </w:ins>
+    </w:p>
+    <w:p>
+      <w:pPr>
+        <w:pStyle w:val="Listenabsatz"/>
+        <w:numPr>
+          <w:ilvl w:val="2"/>
+          <w:numId w:val="3"/>
+        </w:numPr>
+        <w:rPr>
+          <w:ins w:id="41" w:author="Yves Staudenmaier" w:date="2020-03-25T15:10:00Z"/>
+          <w:strike/>
+          <w:rPrChange w:id="42" w:author="Yves Staudenmaier" w:date="2020-03-25T15:10:00Z">
+            <w:rPr>
+              <w:ins w:id="43" w:author="Yves Staudenmaier" w:date="2020-03-25T15:10:00Z"/>
+            </w:rPr>
+          </w:rPrChange>
+        </w:rPr>
+      </w:pPr>
+      <w:ins w:id="44" w:author="Yves Staudenmaier" w:date="2020-03-25T15:09:00Z">
+        <w:r>
+          <w:t>Initialisierungsphase</w:t>
+        </w:r>
+      </w:ins>
+    </w:p>
+    <w:p>
+      <w:pPr>
+        <w:pStyle w:val="Listenabsatz"/>
+        <w:numPr>
+          <w:ilvl w:val="2"/>
+          <w:numId w:val="3"/>
+        </w:numPr>
+        <w:rPr>
+          <w:ins w:id="45" w:author="Yves Staudenmaier" w:date="2020-03-25T15:10:00Z"/>
+        </w:rPr>
+      </w:pPr>
+      <w:ins w:id="46" w:author="Yves Staudenmaier" w:date="2020-03-25T15:10:00Z">
+        <w:r>
+          <w:t>Entwicklungsphase</w:t>
+        </w:r>
+      </w:ins>
+    </w:p>
+    <w:p>
+      <w:pPr>
+        <w:pStyle w:val="Listenabsatz"/>
+        <w:numPr>
+          <w:ilvl w:val="2"/>
+          <w:numId w:val="3"/>
+        </w:numPr>
+      </w:pPr>
+      <w:ins w:id="47" w:author="Yves Staudenmaier" w:date="2020-03-25T15:10:00Z">
+        <w:r>
+          <w:t>Prüfungsphase</w:t>
+        </w:r>
+      </w:ins>
+    </w:p>
+    <w:p>
+      <w:pPr>
+        <w:pStyle w:val="Listenabsatz"/>
+        <w:numPr>
+          <w:ilvl w:val="1"/>
+          <w:numId w:val="3"/>
+        </w:numPr>
+        <w:rPr>
+          <w:del w:id="48" w:author="Yves Staudenmaier" w:date="2020-03-25T15:07:00Z"/>
+        </w:rPr>
+      </w:pPr>
+      <w:del w:id="49" w:author="Yves Staudenmaier" w:date="2020-03-25T15:07:00Z">
+        <w:r>
+          <w:delText>Analyse</w:delText>
+        </w:r>
+      </w:del>
+    </w:p>
+    <w:p>
+      <w:pPr>
+        <w:pStyle w:val="Listenabsatz"/>
+        <w:numPr>
+          <w:ilvl w:val="2"/>
+          <w:numId w:val="3"/>
+        </w:numPr>
+        <w:rPr>
+          <w:del w:id="50" w:author="Yves Staudenmaier" w:date="2020-03-25T15:07:00Z"/>
+        </w:rPr>
+      </w:pPr>
+      <w:del w:id="51" w:author="Yves Staudenmaier" w:date="2020-03-25T15:07:00Z">
+        <w:r>
+          <w:delText>Erstellung eines Business-Case</w:delText>
+        </w:r>
+      </w:del>
+    </w:p>
+    <w:p>
+      <w:pPr>
+        <w:pStyle w:val="Listenabsatz"/>
+        <w:numPr>
+          <w:ilvl w:val="2"/>
+          <w:numId w:val="3"/>
+        </w:numPr>
+        <w:rPr>
+          <w:del w:id="52" w:author="Yves Staudenmaier" w:date="2020-03-25T15:07:00Z"/>
+        </w:rPr>
+      </w:pPr>
+      <w:del w:id="53" w:author="Yves Staudenmaier" w:date="2020-03-25T15:07:00Z">
+        <w:r>
+          <w:lastRenderedPageBreak/>
+          <w:delText>Wie passt dieses Thema zur Unternehmensstrategie</w:delText>
+        </w:r>
+      </w:del>
+    </w:p>
+    <w:p>
+      <w:pPr>
+        <w:pStyle w:val="Listenabsatz"/>
+        <w:numPr>
+          <w:ilvl w:val="2"/>
+          <w:numId w:val="3"/>
+        </w:numPr>
+        <w:rPr>
+          <w:del w:id="54" w:author="Yves Staudenmaier" w:date="2020-03-25T15:07:00Z"/>
+        </w:rPr>
+      </w:pPr>
+      <w:del w:id="55" w:author="Yves Staudenmaier" w:date="2020-03-25T15:07:00Z">
+        <w:r>
+          <w:delText>Welchen Beitrag leistet meine Zielerfüllung zur Zielerfüllung der Unternehmensziele</w:delText>
+        </w:r>
+      </w:del>
+    </w:p>
+    <w:p>
+      <w:pPr>
+        <w:pStyle w:val="Listenabsatz"/>
+        <w:numPr>
+          <w:ilvl w:val="2"/>
+          <w:numId w:val="3"/>
+        </w:numPr>
+        <w:rPr>
+          <w:del w:id="56" w:author="Yves Staudenmaier" w:date="2020-03-25T15:07:00Z"/>
+        </w:rPr>
+      </w:pPr>
+      <w:del w:id="57" w:author="Yves Staudenmaier" w:date="2020-03-25T15:07:00Z">
+        <w:r>
+          <w:delText xml:space="preserve">Identifizieren von möglichen Disharmonien </w:delText>
+        </w:r>
+      </w:del>
+    </w:p>
+    <w:p>
+      <w:pPr>
+        <w:pStyle w:val="Listenabsatz"/>
+        <w:numPr>
+          <w:ilvl w:val="2"/>
+          <w:numId w:val="3"/>
+        </w:numPr>
+        <w:rPr>
+          <w:del w:id="58" w:author="Yves Staudenmaier" w:date="2020-03-25T15:07:00Z"/>
+        </w:rPr>
+        <w:pPrChange w:id="59" w:author="Yves Staudenmaier" w:date="2020-03-19T12:14:00Z">
           <w:pPr>
             <w:pStyle w:val="Listenabsatz"/>
             <w:numPr>
@@ -1300,42 +1121,12 @@
           </w:pPr>
         </w:pPrChange>
       </w:pPr>
-      <w:del w:id="57" w:author="Yves Staudenmaier" w:date="2020-03-27T16:28:00Z">
-        <w:r>
-          <w:rPr>
-            <w:strike/>
-            <w:rPrChange w:id="58" w:author="Yves Staudenmaier" w:date="2020-03-27T16:28:00Z">
-              <w:rPr/>
-            </w:rPrChange>
-          </w:rPr>
-          <w:delText>Anforderungen an den Betrieb einer Anwendung</w:delText>
-        </w:r>
-        <w:r>
-          <w:rPr>
-            <w:strike/>
-            <w:rPrChange w:id="59" w:author="Yves Staudenmaier" w:date="2020-03-27T16:28:00Z">
-              <w:rPr/>
-            </w:rPrChange>
-          </w:rPr>
-          <w:delText xml:space="preserve"> (</w:delText>
-        </w:r>
-        <w:r>
-          <w:rPr>
-            <w:strike/>
-            <w:rPrChange w:id="60" w:author="Yves Staudenmaier" w:date="2020-03-27T16:28:00Z">
-              <w:rPr/>
-            </w:rPrChange>
-          </w:rPr>
-          <w:sym w:font="Wingdings" w:char="F0E0"/>
-        </w:r>
-        <w:r>
-          <w:rPr>
-            <w:strike/>
-            <w:rPrChange w:id="61" w:author="Yves Staudenmaier" w:date="2020-03-27T16:28:00Z">
-              <w:rPr/>
-            </w:rPrChange>
-          </w:rPr>
-          <w:delText xml:space="preserve"> Anforderungskatalog)</w:delText>
+      <w:del w:id="60" w:author="Yves Staudenmaier" w:date="2020-03-25T15:07:00Z">
+        <w:r>
+          <w:delText>Konzeption</w:delText>
+        </w:r>
+        <w:r>
+          <w:delText xml:space="preserve"> eines verbesserten Geschäftsszenario</w:delText>
         </w:r>
       </w:del>
     </w:p>
@@ -1346,247 +1137,108 @@
           <w:ilvl w:val="2"/>
           <w:numId w:val="3"/>
         </w:numPr>
-      </w:pPr>
-      <w:r>
-        <w:t>IT-Grundschutz BSI</w:t>
-      </w:r>
-    </w:p>
-    <w:p>
-      <w:pPr>
-        <w:pStyle w:val="Listenabsatz"/>
-        <w:numPr>
-          <w:ilvl w:val="2"/>
-          <w:numId w:val="3"/>
-        </w:numPr>
-        <w:rPr>
-          <w:ins w:id="62" w:author="Yves Staudenmaier" w:date="2020-03-25T15:56:00Z"/>
+        <w:rPr>
+          <w:del w:id="61" w:author="Yves Staudenmaier" w:date="2020-03-25T15:07:00Z"/>
+        </w:rPr>
+      </w:pPr>
+      <w:del w:id="62" w:author="Yves Staudenmaier" w:date="2020-03-25T15:07:00Z">
+        <w:r>
+          <w:delText xml:space="preserve">Kosteneinsparpotentiale </w:delText>
+        </w:r>
+      </w:del>
+    </w:p>
+    <w:p>
+      <w:pPr>
+        <w:pStyle w:val="Listenabsatz"/>
+        <w:numPr>
+          <w:ilvl w:val="2"/>
+          <w:numId w:val="3"/>
+        </w:numPr>
+        <w:rPr>
+          <w:del w:id="63" w:author="Yves Staudenmaier" w:date="2020-03-25T15:07:00Z"/>
+        </w:rPr>
+      </w:pPr>
+      <w:del w:id="64" w:author="Yves Staudenmaier" w:date="2020-03-25T15:07:00Z">
+        <w:r>
+          <w:delText>Zielharmonisierung</w:delText>
+        </w:r>
+      </w:del>
+    </w:p>
+    <w:p>
+      <w:pPr>
+        <w:pStyle w:val="Listenabsatz"/>
+        <w:numPr>
+          <w:ilvl w:val="1"/>
+          <w:numId w:val="3"/>
+        </w:numPr>
+      </w:pPr>
+      <w:r>
+        <w:t xml:space="preserve">Ergebnis </w:t>
+      </w:r>
+      <w:del w:id="65" w:author="Yves Staudenmaier" w:date="2020-03-25T15:11:00Z">
+        <w:r>
+          <w:delText>und Ausblick auf weitere Potentiale</w:delText>
+        </w:r>
+      </w:del>
+      <w:ins w:id="66" w:author="Yves Staudenmaier" w:date="2020-03-25T15:11:00Z">
+        <w:r>
+          <w:t>der Forschungsfrage zwei</w:t>
+        </w:r>
+      </w:ins>
+    </w:p>
+    <w:p>
+      <w:pPr>
+        <w:pStyle w:val="Listenabsatz"/>
+        <w:numPr>
+          <w:ilvl w:val="0"/>
+          <w:numId w:val="3"/>
+        </w:numPr>
+      </w:pPr>
+      <w:r>
+        <w:t>Welche besonderen sicherheitstechnischen Aspekte muss ein solcher Prozess im Bereich der Versicherung erfüllen?</w:t>
+      </w:r>
+    </w:p>
+    <w:p>
+      <w:pPr>
+        <w:pStyle w:val="Listenabsatz"/>
+        <w:numPr>
+          <w:ilvl w:val="1"/>
+          <w:numId w:val="3"/>
+        </w:numPr>
+      </w:pPr>
+      <w:r>
+        <w:t>Warum ist Sicherheit wichtig? (</w:t>
+      </w:r>
+      <w:r>
+        <w:sym w:font="Wingdings" w:char="F0E0"/>
+      </w:r>
+      <w:r>
+        <w:t xml:space="preserve"> Kein eigenes Kapitel, sondern mehr als Einleitung dieser Forschungsfrage </w:t>
+      </w:r>
+      <w:r>
+        <w:sym w:font="Wingdings" w:char="F0E0"/>
+      </w:r>
+      <w:r>
+        <w:t xml:space="preserve"> siehe BSI IT-Grundschutz S.15</w:t>
+      </w:r>
+    </w:p>
+    <w:p>
+      <w:pPr>
+        <w:pStyle w:val="Listenabsatz"/>
+        <w:numPr>
+          <w:ilvl w:val="2"/>
+          <w:numId w:val="3"/>
+        </w:numPr>
+        <w:rPr>
+          <w:del w:id="67" w:author="Yves Staudenmaier" w:date="2020-03-27T16:28:00Z"/>
           <w:strike/>
-          <w:rPrChange w:id="63" w:author="Yves Staudenmaier" w:date="2020-03-30T15:25:00Z">
+          <w:rPrChange w:id="68" w:author="Yves Staudenmaier" w:date="2020-03-27T16:28:00Z">
             <w:rPr>
-              <w:ins w:id="64" w:author="Yves Staudenmaier" w:date="2020-03-25T15:56:00Z"/>
+              <w:del w:id="69" w:author="Yves Staudenmaier" w:date="2020-03-27T16:28:00Z"/>
             </w:rPr>
           </w:rPrChange>
         </w:rPr>
-      </w:pPr>
-      <w:bookmarkStart w:id="65" w:name="_GoBack"/>
-      <w:r>
-        <w:rPr>
-          <w:strike/>
-          <w:rPrChange w:id="66" w:author="Yves Staudenmaier" w:date="2020-03-30T15:25:00Z">
-            <w:rPr/>
-          </w:rPrChange>
-        </w:rPr>
-        <w:lastRenderedPageBreak/>
-        <w:t>Bafin</w:t>
-      </w:r>
-      <w:r>
-        <w:rPr>
-          <w:strike/>
-          <w:rPrChange w:id="67" w:author="Yves Staudenmaier" w:date="2020-03-30T15:25:00Z">
-            <w:rPr/>
-          </w:rPrChange>
-        </w:rPr>
-        <w:t>: VAIT</w:t>
-      </w:r>
-    </w:p>
-    <w:bookmarkEnd w:id="65"/>
-    <w:p>
-      <w:pPr>
-        <w:pStyle w:val="Listenabsatz"/>
-        <w:numPr>
-          <w:ilvl w:val="2"/>
-          <w:numId w:val="3"/>
-        </w:numPr>
-      </w:pPr>
-      <w:ins w:id="68" w:author="Yves Staudenmaier" w:date="2020-03-25T15:56:00Z">
-        <w:r>
-          <w:t xml:space="preserve">ISO 27001: </w:t>
-        </w:r>
-        <w:proofErr w:type="spellStart"/>
-        <w:r>
-          <w:t>Informationssicherheitsmangementsystem</w:t>
-        </w:r>
-      </w:ins>
-      <w:proofErr w:type="spellEnd"/>
-    </w:p>
-    <w:p>
-      <w:pPr>
-        <w:pStyle w:val="Listenabsatz"/>
-        <w:numPr>
-          <w:ilvl w:val="2"/>
-          <w:numId w:val="3"/>
-        </w:numPr>
-        <w:rPr>
-          <w:del w:id="69" w:author="Yves Staudenmaier" w:date="2020-03-25T15:56:00Z"/>
-        </w:rPr>
-      </w:pPr>
-      <w:del w:id="70" w:author="Yves Staudenmaier" w:date="2020-03-25T15:56:00Z">
-        <w:r>
-          <w:delText>IT-Sicherheit</w:delText>
-        </w:r>
-        <w:r>
-          <w:delText>: Grundnorm ISO 27001</w:delText>
-        </w:r>
-        <w:r>
-          <w:delText xml:space="preserve"> (</w:delText>
-        </w:r>
-        <w:r>
-          <w:sym w:font="Wingdings" w:char="F0E0"/>
-        </w:r>
-        <w:r>
-          <w:delText xml:space="preserve"> alles andere als die BaFin)</w:delText>
-        </w:r>
-      </w:del>
-    </w:p>
-    <w:p>
-      <w:pPr>
-        <w:pStyle w:val="Listenabsatz"/>
-        <w:numPr>
-          <w:ilvl w:val="1"/>
-          <w:numId w:val="3"/>
-        </w:numPr>
-      </w:pPr>
-      <w:r>
-        <w:t>Wie wird bei der Beschaffung von "open source"-/"</w:t>
-      </w:r>
-      <w:proofErr w:type="spellStart"/>
-      <w:r>
-        <w:t>closed</w:t>
-      </w:r>
-      <w:proofErr w:type="spellEnd"/>
-      <w:r>
-        <w:t xml:space="preserve"> source"-Software in der SV Informatik sichergestellt, dass </w:t>
-      </w:r>
-      <w:r>
-        <w:t>dadurch keine Schwachstellen in der Anwendungslandschaft (AWL) entstehen?</w:t>
-      </w:r>
-    </w:p>
-    <w:p>
-      <w:pPr>
-        <w:pStyle w:val="Listenabsatz"/>
-        <w:numPr>
-          <w:ilvl w:val="1"/>
-          <w:numId w:val="3"/>
-        </w:numPr>
-      </w:pPr>
-      <w:r>
-        <w:t>Mögliches Konzept zur Implementierung der Sicherheitsanforderungen</w:t>
-      </w:r>
-    </w:p>
-    <w:p>
-      <w:pPr>
-        <w:pStyle w:val="Listenabsatz"/>
-        <w:numPr>
-          <w:ilvl w:val="2"/>
-          <w:numId w:val="3"/>
-        </w:numPr>
-      </w:pPr>
-      <w:r>
-        <w:t xml:space="preserve">Rückschlüsse auf die </w:t>
-      </w:r>
-      <w:proofErr w:type="spellStart"/>
-      <w:r>
-        <w:t>OpenShift</w:t>
-      </w:r>
-      <w:proofErr w:type="spellEnd"/>
-      <w:r>
-        <w:t>-Umgebung bzw. auf die Container-Anwendungen</w:t>
-      </w:r>
-    </w:p>
-    <w:p>
-      <w:pPr>
-        <w:pStyle w:val="Listenabsatz"/>
-        <w:numPr>
-          <w:ilvl w:val="1"/>
-          <w:numId w:val="3"/>
-        </w:numPr>
-      </w:pPr>
-      <w:r>
-        <w:t>Ergebnis</w:t>
-      </w:r>
-    </w:p>
-    <w:p>
-      <w:pPr>
-        <w:pStyle w:val="Listenabsatz"/>
-        <w:numPr>
-          <w:ilvl w:val="2"/>
-          <w:numId w:val="3"/>
-        </w:numPr>
-      </w:pPr>
-      <w:r>
-        <w:t>Zusammenfassung der Anforderungen</w:t>
-      </w:r>
-    </w:p>
-    <w:p>
-      <w:pPr>
-        <w:pStyle w:val="Listenabsatz"/>
-        <w:numPr>
-          <w:ilvl w:val="2"/>
-          <w:numId w:val="3"/>
-        </w:numPr>
-      </w:pPr>
-      <w:r>
-        <w:t xml:space="preserve">Betrachtung des </w:t>
-      </w:r>
-      <w:proofErr w:type="spellStart"/>
-      <w:r>
-        <w:t>Deployment</w:t>
-      </w:r>
-      <w:proofErr w:type="spellEnd"/>
-      <w:r>
-        <w:t>-Prozesses unter Berücksichtigung der Sicherheitsanforderungen</w:t>
-      </w:r>
-    </w:p>
-    <w:p>
-      <w:pPr>
-        <w:pStyle w:val="Listenabsatz"/>
-        <w:numPr>
-          <w:ilvl w:val="0"/>
-          <w:numId w:val="3"/>
-        </w:numPr>
-      </w:pPr>
-      <w:r>
-        <w:t>kritische Betrachtung</w:t>
-      </w:r>
-    </w:p>
-    <w:p>
-      <w:pPr>
-        <w:pStyle w:val="Listenabsatz"/>
-        <w:numPr>
-          <w:ilvl w:val="1"/>
-          <w:numId w:val="3"/>
-        </w:numPr>
-      </w:pPr>
-      <w:r>
-        <w:t>Zusammenfassung</w:t>
-      </w:r>
-      <w:r>
-        <w:t>: Ergebnisse der Forschungsfragen</w:t>
-      </w:r>
-    </w:p>
-    <w:p>
-      <w:pPr>
-        <w:pStyle w:val="Listenabsatz"/>
-        <w:numPr>
-          <w:ilvl w:val="1"/>
-          <w:numId w:val="3"/>
-        </w:numPr>
-        <w:rPr>
-          <w:ins w:id="71" w:author="Yves Staudenmaier" w:date="2020-03-20T08:40:00Z"/>
-        </w:rPr>
-      </w:pPr>
-      <w:r>
-        <w:t>Fazit</w:t>
-      </w:r>
-    </w:p>
-    <w:p>
-      <w:pPr>
-        <w:pStyle w:val="Listenabsatz"/>
-        <w:numPr>
-          <w:ilvl w:val="2"/>
-          <w:numId w:val="3"/>
-        </w:numPr>
-        <w:pPrChange w:id="72" w:author="Yves Staudenmaier" w:date="2020-03-20T08:40:00Z">
+        <w:pPrChange w:id="70" w:author="Yves Staudenmaier" w:date="2020-03-27T16:28:00Z">
           <w:pPr>
             <w:pStyle w:val="Listenabsatz"/>
             <w:numPr>
@@ -1597,17 +1249,104 @@
           </w:pPr>
         </w:pPrChange>
       </w:pPr>
-      <w:ins w:id="73" w:author="Yves Staudenmaier" w:date="2020-03-20T08:40:00Z">
-        <w:r>
-          <w:t xml:space="preserve">Sind die </w:t>
-        </w:r>
-        <w:proofErr w:type="spellStart"/>
-        <w:r>
-          <w:t>SMARTen</w:t>
-        </w:r>
-        <w:proofErr w:type="spellEnd"/>
-        <w:r>
-          <w:t xml:space="preserve"> Ziele eingehalten worden?</w:t>
+      <w:del w:id="71" w:author="Yves Staudenmaier" w:date="2020-03-27T16:28:00Z">
+        <w:r>
+          <w:rPr>
+            <w:strike/>
+            <w:rPrChange w:id="72" w:author="Yves Staudenmaier" w:date="2020-03-27T16:28:00Z">
+              <w:rPr/>
+            </w:rPrChange>
+          </w:rPr>
+          <w:delText>Anforderungen an den Betrieb einer Anwendung</w:delText>
+        </w:r>
+        <w:r>
+          <w:rPr>
+            <w:strike/>
+            <w:rPrChange w:id="73" w:author="Yves Staudenmaier" w:date="2020-03-27T16:28:00Z">
+              <w:rPr/>
+            </w:rPrChange>
+          </w:rPr>
+          <w:delText xml:space="preserve"> (</w:delText>
+        </w:r>
+        <w:r>
+          <w:rPr>
+            <w:strike/>
+            <w:rPrChange w:id="74" w:author="Yves Staudenmaier" w:date="2020-03-27T16:28:00Z">
+              <w:rPr/>
+            </w:rPrChange>
+          </w:rPr>
+          <w:sym w:font="Wingdings" w:char="F0E0"/>
+        </w:r>
+        <w:r>
+          <w:rPr>
+            <w:strike/>
+            <w:rPrChange w:id="75" w:author="Yves Staudenmaier" w:date="2020-03-27T16:28:00Z">
+              <w:rPr/>
+            </w:rPrChange>
+          </w:rPr>
+          <w:delText xml:space="preserve"> Anforderungskatalog)</w:delText>
+        </w:r>
+      </w:del>
+    </w:p>
+    <w:p>
+      <w:pPr>
+        <w:pStyle w:val="Listenabsatz"/>
+        <w:numPr>
+          <w:ilvl w:val="2"/>
+          <w:numId w:val="3"/>
+        </w:numPr>
+      </w:pPr>
+      <w:r>
+        <w:t>IT-Grundschutz BSI</w:t>
+      </w:r>
+    </w:p>
+    <w:p>
+      <w:pPr>
+        <w:pStyle w:val="Listenabsatz"/>
+        <w:numPr>
+          <w:ilvl w:val="2"/>
+          <w:numId w:val="3"/>
+        </w:numPr>
+        <w:rPr>
+          <w:ins w:id="76" w:author="Yves Staudenmaier" w:date="2020-03-25T15:56:00Z"/>
+          <w:strike/>
+          <w:rPrChange w:id="77" w:author="Yves Staudenmaier" w:date="2020-03-30T15:25:00Z">
+            <w:rPr>
+              <w:ins w:id="78" w:author="Yves Staudenmaier" w:date="2020-03-25T15:56:00Z"/>
+            </w:rPr>
+          </w:rPrChange>
+        </w:rPr>
+      </w:pPr>
+      <w:r>
+        <w:rPr>
+          <w:strike/>
+          <w:rPrChange w:id="79" w:author="Yves Staudenmaier" w:date="2020-03-30T15:25:00Z">
+            <w:rPr/>
+          </w:rPrChange>
+        </w:rPr>
+        <w:t>Bafin</w:t>
+      </w:r>
+      <w:r>
+        <w:rPr>
+          <w:strike/>
+          <w:rPrChange w:id="80" w:author="Yves Staudenmaier" w:date="2020-03-30T15:25:00Z">
+            <w:rPr/>
+          </w:rPrChange>
+        </w:rPr>
+        <w:t>: VAIT</w:t>
+      </w:r>
+    </w:p>
+    <w:p>
+      <w:pPr>
+        <w:pStyle w:val="Listenabsatz"/>
+        <w:numPr>
+          <w:ilvl w:val="2"/>
+          <w:numId w:val="3"/>
+        </w:numPr>
+      </w:pPr>
+      <w:ins w:id="81" w:author="Yves Staudenmaier" w:date="2020-03-25T15:56:00Z">
+        <w:r>
+          <w:t>ISO 27001: Informationssicherheitsmangementsystem</w:t>
         </w:r>
       </w:ins>
     </w:p>
@@ -1615,11 +1354,181 @@
       <w:pPr>
         <w:pStyle w:val="Listenabsatz"/>
         <w:numPr>
+          <w:ilvl w:val="2"/>
+          <w:numId w:val="3"/>
+        </w:numPr>
+        <w:rPr>
+          <w:del w:id="82" w:author="Yves Staudenmaier" w:date="2020-03-25T15:56:00Z"/>
+        </w:rPr>
+      </w:pPr>
+      <w:del w:id="83" w:author="Yves Staudenmaier" w:date="2020-03-25T15:56:00Z">
+        <w:r>
+          <w:delText>IT-Sicherheit</w:delText>
+        </w:r>
+        <w:r>
+          <w:delText>: Grundnorm ISO 27001</w:delText>
+        </w:r>
+        <w:r>
+          <w:delText xml:space="preserve"> (</w:delText>
+        </w:r>
+        <w:r>
+          <w:sym w:font="Wingdings" w:char="F0E0"/>
+        </w:r>
+        <w:r>
+          <w:delText xml:space="preserve"> alles andere als die BaFin)</w:delText>
+        </w:r>
+      </w:del>
+    </w:p>
+    <w:p>
+      <w:pPr>
+        <w:pStyle w:val="Listenabsatz"/>
+        <w:numPr>
           <w:ilvl w:val="1"/>
           <w:numId w:val="3"/>
         </w:numPr>
       </w:pPr>
       <w:r>
+        <w:t xml:space="preserve">Wie wird bei der Beschaffung von "open source"-/"closed source"-Software in der SV Informatik sichergestellt, dass </w:t>
+      </w:r>
+      <w:r>
+        <w:t>dadurch keine Schwachstellen in der Anwendungslandschaft (AWL) entstehen?</w:t>
+      </w:r>
+    </w:p>
+    <w:p>
+      <w:pPr>
+        <w:pStyle w:val="Listenabsatz"/>
+        <w:numPr>
+          <w:ilvl w:val="1"/>
+          <w:numId w:val="3"/>
+        </w:numPr>
+      </w:pPr>
+      <w:r>
+        <w:t>Mögliches Konzept zur Implementierung der Sicherheitsanforderungen</w:t>
+      </w:r>
+    </w:p>
+    <w:p>
+      <w:pPr>
+        <w:pStyle w:val="Listenabsatz"/>
+        <w:numPr>
+          <w:ilvl w:val="2"/>
+          <w:numId w:val="3"/>
+        </w:numPr>
+      </w:pPr>
+      <w:r>
+        <w:t>Rückschlüsse auf die OpenShift-Umgebung bzw. auf die Container-Anwendungen</w:t>
+      </w:r>
+    </w:p>
+    <w:p>
+      <w:pPr>
+        <w:pStyle w:val="Listenabsatz"/>
+        <w:numPr>
+          <w:ilvl w:val="1"/>
+          <w:numId w:val="3"/>
+        </w:numPr>
+      </w:pPr>
+      <w:r>
+        <w:t>Ergebnis</w:t>
+      </w:r>
+    </w:p>
+    <w:p>
+      <w:pPr>
+        <w:pStyle w:val="Listenabsatz"/>
+        <w:numPr>
+          <w:ilvl w:val="2"/>
+          <w:numId w:val="3"/>
+        </w:numPr>
+      </w:pPr>
+      <w:r>
+        <w:t>Zusammenfassung der Anforderungen</w:t>
+      </w:r>
+    </w:p>
+    <w:p>
+      <w:pPr>
+        <w:pStyle w:val="Listenabsatz"/>
+        <w:numPr>
+          <w:ilvl w:val="2"/>
+          <w:numId w:val="3"/>
+        </w:numPr>
+      </w:pPr>
+      <w:r>
+        <w:t>Betrachtung des Deployment-Prozesses unter Berücksichtigung der Sicherheitsanforderungen</w:t>
+      </w:r>
+    </w:p>
+    <w:p>
+      <w:pPr>
+        <w:pStyle w:val="Listenabsatz"/>
+        <w:numPr>
+          <w:ilvl w:val="0"/>
+          <w:numId w:val="3"/>
+        </w:numPr>
+      </w:pPr>
+      <w:r>
+        <w:t>kritische Betrachtung</w:t>
+      </w:r>
+    </w:p>
+    <w:p>
+      <w:pPr>
+        <w:pStyle w:val="Listenabsatz"/>
+        <w:numPr>
+          <w:ilvl w:val="1"/>
+          <w:numId w:val="3"/>
+        </w:numPr>
+      </w:pPr>
+      <w:r>
+        <w:t>Zusammenfassung</w:t>
+      </w:r>
+      <w:r>
+        <w:t>: Ergebnisse der Forschungsfragen</w:t>
+      </w:r>
+    </w:p>
+    <w:p>
+      <w:pPr>
+        <w:pStyle w:val="Listenabsatz"/>
+        <w:numPr>
+          <w:ilvl w:val="1"/>
+          <w:numId w:val="3"/>
+        </w:numPr>
+        <w:rPr>
+          <w:ins w:id="84" w:author="Yves Staudenmaier" w:date="2020-03-20T08:40:00Z"/>
+        </w:rPr>
+      </w:pPr>
+      <w:r>
+        <w:t>Fazit</w:t>
+      </w:r>
+    </w:p>
+    <w:p>
+      <w:pPr>
+        <w:pStyle w:val="Listenabsatz"/>
+        <w:numPr>
+          <w:ilvl w:val="2"/>
+          <w:numId w:val="3"/>
+        </w:numPr>
+        <w:pPrChange w:id="85" w:author="Yves Staudenmaier" w:date="2020-03-20T08:40:00Z">
+          <w:pPr>
+            <w:pStyle w:val="Listenabsatz"/>
+            <w:numPr>
+              <w:ilvl w:val="1"/>
+              <w:numId w:val="3"/>
+            </w:numPr>
+            <w:ind w:left="1440" w:hanging="360"/>
+          </w:pPr>
+        </w:pPrChange>
+      </w:pPr>
+      <w:ins w:id="86" w:author="Yves Staudenmaier" w:date="2020-03-20T08:40:00Z">
+        <w:r>
+          <w:t>Sind die SMARTen Ziele eingehalten worden?</w:t>
+        </w:r>
+      </w:ins>
+    </w:p>
+    <w:p>
+      <w:pPr>
+        <w:pStyle w:val="Listenabsatz"/>
+        <w:numPr>
+          <w:ilvl w:val="1"/>
+          <w:numId w:val="3"/>
+        </w:numPr>
+      </w:pPr>
+      <w:r>
         <w:t>Ausblick</w:t>
       </w:r>
     </w:p>
@@ -1667,15 +1576,7 @@
     <w:p>
       <w:r>
         <w:lastRenderedPageBreak/>
-        <w:t xml:space="preserve">Die Forschungsidee meiner Bachelorarbeit ist gleichzeitig der Titel dieser: „Effekte einer Container-Umgebung auf den Prozess des automatisierten </w:t>
-      </w:r>
-      <w:proofErr w:type="spellStart"/>
-      <w:r>
-        <w:t>Deployments</w:t>
-      </w:r>
-      <w:proofErr w:type="spellEnd"/>
-      <w:r>
-        <w:t>“. In dieser Arbeit soll eine mehrstufige Forschungsfrage bearbeitet werden, die sich mit den wirtschaftlichen Vorteilen, dem Nutzen und mit den besonderen, sicherheitsrelevanten Aspekten in Bezug auf die rechtlichen Bestimmungen, die von der Bundesanstalt für Finanzdienstleistungsaufsicht bestimmt werden, beschäftigt.</w:t>
+        <w:t>Die Forschungsidee meiner Bachelorarbeit ist gleichzeitig der Titel dieser: „Effekte einer Container-Umgebung auf den Prozess des automatisierten Deployments“. In dieser Arbeit soll eine mehrstufige Forschungsfrage bearbeitet werden, die sich mit den wirtschaftlichen Vorteilen, dem Nutzen und mit den besonderen, sicherheitsrelevanten Aspekten in Bezug auf die rechtlichen Bestimmungen, die von der Bundesanstalt für Finanzdienstleistungsaufsicht bestimmt werden, beschäftigt.</w:t>
       </w:r>
       <w:r>
         <w:t xml:space="preserve"> Die Forschungsfragen sind: </w:t>
@@ -1690,15 +1591,7 @@
         </w:numPr>
       </w:pPr>
       <w:r>
-        <w:t xml:space="preserve">Wie können Container-Anwendungen den Prozess des automatisierten </w:t>
-      </w:r>
-      <w:proofErr w:type="spellStart"/>
-      <w:r>
-        <w:t>Deployments</w:t>
-      </w:r>
-      <w:proofErr w:type="spellEnd"/>
-      <w:r>
-        <w:t xml:space="preserve"> unterstützen?</w:t>
+        <w:t>Wie können Container-Anwendungen den Prozess des automatisierten Deployments unterstützen?</w:t>
       </w:r>
     </w:p>
     <w:p>
@@ -1710,15 +1603,7 @@
         </w:numPr>
       </w:pPr>
       <w:r>
-        <w:t xml:space="preserve">Welche wirtschaftlichen Vorteile hat der Einsatz von Container auf den Prozess des automatisierten </w:t>
-      </w:r>
-      <w:proofErr w:type="spellStart"/>
-      <w:r>
-        <w:t>Deployments</w:t>
-      </w:r>
-      <w:proofErr w:type="spellEnd"/>
-      <w:r>
-        <w:t>?</w:t>
+        <w:t>Welche wirtschaftlichen Vorteile hat der Einsatz von Container auf den Prozess des automatisierten Deployments?</w:t>
       </w:r>
     </w:p>
     <w:p>
@@ -1740,74 +1625,24 @@
           <w:lang w:val="en-US"/>
         </w:rPr>
       </w:pPr>
-      <w:proofErr w:type="spellStart"/>
       <w:r>
         <w:rPr>
           <w:lang w:val="en-US"/>
         </w:rPr>
-        <w:t>Kharb</w:t>
-      </w:r>
-      <w:proofErr w:type="spellEnd"/>
-      <w:r>
+        <w:t>Kharb, Dr Latika. „Automated Deployment of Software Containers Using Dockers“ 4, Nr. 10 (2016): 3.</w:t>
+      </w:r>
+    </w:p>
+    <w:p>
+      <w:pPr>
         <w:rPr>
           <w:lang w:val="en-US"/>
         </w:rPr>
-        <w:t xml:space="preserve">, Dr </w:t>
-      </w:r>
-      <w:proofErr w:type="spellStart"/>
+      </w:pPr>
       <w:r>
         <w:rPr>
           <w:lang w:val="en-US"/>
         </w:rPr>
-        <w:t>Latika</w:t>
-      </w:r>
-      <w:proofErr w:type="spellEnd"/>
-      <w:r>
-        <w:rPr>
-          <w:lang w:val="en-US"/>
-        </w:rPr>
-        <w:t xml:space="preserve">. „Automated Deployment of Software Containers Using </w:t>
-      </w:r>
-      <w:proofErr w:type="gramStart"/>
-      <w:r>
-        <w:rPr>
-          <w:lang w:val="en-US"/>
-        </w:rPr>
-        <w:t>Dockers“ 4</w:t>
-      </w:r>
-      <w:proofErr w:type="gramEnd"/>
-      <w:r>
-        <w:rPr>
-          <w:lang w:val="en-US"/>
-        </w:rPr>
-        <w:t>, Nr. 10 (2016): 3.</w:t>
-      </w:r>
-    </w:p>
-    <w:p>
-      <w:pPr>
-        <w:rPr>
-          <w:lang w:val="en-US"/>
-        </w:rPr>
-      </w:pPr>
-      <w:r>
-        <w:rPr>
-          <w:lang w:val="en-US"/>
-        </w:rPr>
-        <w:t xml:space="preserve">Bernstein, David. „Containers and Cloud: From LXC to Docker to </w:t>
-      </w:r>
-      <w:proofErr w:type="gramStart"/>
-      <w:r>
-        <w:rPr>
-          <w:lang w:val="en-US"/>
-        </w:rPr>
-        <w:t>Kubernetes“</w:t>
-      </w:r>
-      <w:proofErr w:type="gramEnd"/>
-      <w:r>
-        <w:rPr>
-          <w:lang w:val="en-US"/>
-        </w:rPr>
-        <w:t xml:space="preserve">. </w:t>
+        <w:t xml:space="preserve">Bernstein, David. „Containers and Cloud: From LXC to Docker to Kubernetes“. </w:t>
       </w:r>
       <w:r>
         <w:rPr>
@@ -1845,33 +1680,11 @@
           <w:lang w:val="en-US"/>
         </w:rPr>
       </w:pPr>
-      <w:proofErr w:type="spellStart"/>
       <w:r>
         <w:rPr>
           <w:lang w:val="en-US"/>
         </w:rPr>
-        <w:t>Combe</w:t>
-      </w:r>
-      <w:proofErr w:type="spellEnd"/>
-      <w:r>
-        <w:rPr>
-          <w:lang w:val="en-US"/>
-        </w:rPr>
-        <w:t xml:space="preserve">, Theo, Antony Martin, und Roberto Di Pietro. „To Docker or Not to Docker: A Security </w:t>
-      </w:r>
-      <w:proofErr w:type="gramStart"/>
-      <w:r>
-        <w:rPr>
-          <w:lang w:val="en-US"/>
-        </w:rPr>
-        <w:t>Perspective“</w:t>
-      </w:r>
-      <w:proofErr w:type="gramEnd"/>
-      <w:r>
-        <w:rPr>
-          <w:lang w:val="en-US"/>
-        </w:rPr>
-        <w:t xml:space="preserve">. </w:t>
+        <w:t xml:space="preserve">Combe, Theo, Antony Martin, und Roberto Di Pietro. „To Docker or Not to Docker: A Security Perspective“. </w:t>
       </w:r>
       <w:r>
         <w:rPr>
@@ -1904,33 +1717,11 @@
       </w:r>
     </w:p>
     <w:p>
-      <w:proofErr w:type="spellStart"/>
       <w:r>
         <w:rPr>
           <w:lang w:val="en-US"/>
         </w:rPr>
-        <w:t>Soni</w:t>
-      </w:r>
-      <w:proofErr w:type="spellEnd"/>
-      <w:r>
-        <w:rPr>
-          <w:lang w:val="en-US"/>
-        </w:rPr>
-        <w:t xml:space="preserve">, Mitesh. „End to End Automation on Cloud with Build Pipeline: The Case for DevOps in Insurance Industry, Continuous Integration, Continuous Testing, and Continuous </w:t>
-      </w:r>
-      <w:proofErr w:type="gramStart"/>
-      <w:r>
-        <w:rPr>
-          <w:lang w:val="en-US"/>
-        </w:rPr>
-        <w:t>Delivery“</w:t>
-      </w:r>
-      <w:proofErr w:type="gramEnd"/>
-      <w:r>
-        <w:rPr>
-          <w:lang w:val="en-US"/>
-        </w:rPr>
-        <w:t xml:space="preserve">. In </w:t>
+        <w:t xml:space="preserve">Soni, Mitesh. „End to End Automation on Cloud with Build Pipeline: The Case for DevOps in Insurance Industry, Continuous Integration, Continuous Testing, and Continuous Delivery“. In </w:t>
       </w:r>
       <w:r>
         <w:rPr>
@@ -1977,7 +1768,7 @@
 
 <file path=word/comments.xml><?xml version="1.0" encoding="utf-8"?>
 <w:comments xmlns:wpc="http://schemas.microsoft.com/office/word/2010/wordprocessingCanvas" xmlns:cx="http://schemas.microsoft.com/office/drawing/2014/chartex" xmlns:cx1="http://schemas.microsoft.com/office/drawing/2015/9/8/chartex" xmlns:cx2="http://schemas.microsoft.com/office/drawing/2015/10/21/chartex" xmlns:cx3="http://schemas.microsoft.com/office/drawing/2016/5/9/chartex" xmlns:cx4="http://schemas.microsoft.com/office/drawing/2016/5/10/chartex" xmlns:cx5="http://schemas.microsoft.com/office/drawing/2016/5/11/chartex" xmlns:cx6="http://schemas.microsoft.com/office/drawing/2016/5/12/chartex" xmlns:cx7="http://schemas.microsoft.com/office/drawing/2016/5/13/chartex" xmlns:cx8="http://schemas.microsoft.com/office/drawing/2016/5/14/chartex" xmlns:mc="http://schemas.openxmlformats.org/markup-compatibility/2006" xmlns:aink="http://schemas.microsoft.com/office/drawing/2016/ink" xmlns:am3d="http://schemas.microsoft.com/office/drawing/2017/model3d" xmlns:o="urn:schemas-microsoft-com:office:office" xmlns:r="http://schemas.openxmlformats.org/officeDocument/2006/relationships" xmlns:m="http://schemas.openxmlformats.org/officeDocument/2006/math" xmlns:v="urn:schemas-microsoft-com:vml" xmlns:wp14="http://schemas.microsoft.com/office/word/2010/wordprocessingDrawing" xmlns:wp="http://schemas.openxmlformats.org/drawingml/2006/wordprocessingDrawing" xmlns:w10="urn:schemas-microsoft-com:office:word" xmlns:w="http://schemas.openxmlformats.org/wordprocessingml/2006/main" xmlns:w14="http://schemas.microsoft.com/office/word/2010/wordml" xmlns:w15="http://schemas.microsoft.com/office/word/2012/wordml" xmlns:w16cid="http://schemas.microsoft.com/office/word/2016/wordml/cid" xmlns:w16se="http://schemas.microsoft.com/office/word/2015/wordml/symex" xmlns:wpg="http://schemas.microsoft.com/office/word/2010/wordprocessingGroup" xmlns:wpi="http://schemas.microsoft.com/office/word/2010/wordprocessingInk" xmlns:wne="http://schemas.microsoft.com/office/word/2006/wordml" xmlns:wps="http://schemas.microsoft.com/office/word/2010/wordprocessingShape" mc:Ignorable="w14 w15 w16se w16cid wp14">
-  <w:comment w:id="11" w:author="Yves Staudenmaier" w:date="2020-03-25T15:08:00Z" w:initials="YS">
+  <w:comment w:id="25" w:author="Yves Staudenmaier" w:date="2020-03-25T15:08:00Z" w:initials="YS">
     <w:p>
       <w:pPr>
         <w:pStyle w:val="Listenabsatz"/>
@@ -2068,15 +1859,7 @@
         </w:numPr>
       </w:pPr>
       <w:r>
-        <w:t xml:space="preserve">IST-Geschäftsprozess des </w:t>
-      </w:r>
-      <w:proofErr w:type="spellStart"/>
-      <w:r>
-        <w:t>Deployment</w:t>
-      </w:r>
-      <w:proofErr w:type="spellEnd"/>
-      <w:r>
-        <w:t xml:space="preserve"> analysieren; den neuen Prozess aus FF1 analysieren</w:t>
+        <w:t>IST-Geschäftsprozess des Deployment analysieren; den neuen Prozess aus FF1 analysieren</w:t>
       </w:r>
     </w:p>
     <w:p>

</xml_diff>